<commit_message>
add permalink to paper
</commit_message>
<xml_diff>
--- a/academic/Plague Phylodynamics and Phylogeography Paper.docx
+++ b/academic/Plague Phylodynamics and Phylogeography Paper.docx
@@ -42,8 +42,42 @@
         <w:t xml:space="preserve"> </w:t>
       </w:r>
       <w:r>
+        <w:t xml:space="preserve">(</w:t>
+      </w:r>
+      <w:hyperlink r:id="rId20">
+        <w:r>
+          <w:rPr>
+            <w:rStyle w:val="Hyperlink"/>
+          </w:rPr>
+          <w:t xml:space="preserve">permalink</w:t>
+        </w:r>
+      </w:hyperlink>
+      <w:r>
+        <w:t xml:space="preserve">)</w:t>
+      </w:r>
+      <w:r>
+        <w:t xml:space="preserve"> </w:t>
+      </w:r>
+      <w:r>
         <w:t xml:space="preserve">was automatically generated</w:t>
       </w:r>
+      <w:r>
+        <w:t xml:space="preserve"> </w:t>
+      </w:r>
+      <w:r>
+        <w:t xml:space="preserve">from</w:t>
+      </w:r>
+      <w:r>
+        <w:t xml:space="preserve"> </w:t>
+      </w:r>
+      <w:hyperlink r:id="rId21">
+        <w:r>
+          <w:rPr>
+            <w:rStyle w:val="Hyperlink"/>
+          </w:rPr>
+          <w:t xml:space="preserve">ktmeaton/obsidian-public@ba257289</w:t>
+        </w:r>
+      </w:hyperlink>
       <w:r>
         <w:t xml:space="preserve"> </w:t>
       </w:r>
@@ -58,11 +92,11 @@
       <w:pPr>
         <w:pStyle w:val="Heading2"/>
       </w:pPr>
-      <w:bookmarkStart w:id="20" w:name="authors"/>
+      <w:bookmarkStart w:id="22" w:name="authors"/>
       <w:r>
         <w:t xml:space="preserve">Authors</w:t>
       </w:r>
-      <w:bookmarkEnd w:id="20"/>
+      <w:bookmarkEnd w:id="22"/>
     </w:p>
     <w:p>
       <w:pPr>
@@ -91,68 +125,6 @@
                 <pic:pic>
                   <pic:nvPicPr>
                     <pic:cNvPr descr="images/orcid.svg" id="0" name="Picture"/>
-                    <pic:cNvPicPr>
-                      <a:picLocks noChangeArrowheads="1" noChangeAspect="1"/>
-                    </pic:cNvPicPr>
-                  </pic:nvPicPr>
-                  <pic:blipFill>
-                    <a:blip r:embed="rId21"/>
-                    <a:stretch>
-                      <a:fillRect/>
-                    </a:stretch>
-                  </pic:blipFill>
-                  <pic:spPr bwMode="auto">
-                    <a:xfrm>
-                      <a:off x="0" y="0"/>
-                      <a:ext cx="3810000" cy="2540000"/>
-                    </a:xfrm>
-                    <a:prstGeom prst="rect">
-                      <a:avLst/>
-                    </a:prstGeom>
-                    <a:noFill/>
-                    <a:ln w="9525">
-                      <a:noFill/>
-                      <a:headEnd/>
-                      <a:tailEnd/>
-                    </a:ln>
-                  </pic:spPr>
-                </pic:pic>
-              </a:graphicData>
-            </a:graphic>
-          </wp:inline>
-        </w:drawing>
-      </w:r>
-      <w:r>
-        <w:t xml:space="preserve"> </w:t>
-      </w:r>
-      <w:hyperlink r:id="rId22">
-        <w:r>
-          <w:rPr>
-            <w:rStyle w:val="Hyperlink"/>
-          </w:rPr>
-          <w:t xml:space="preserve">0000-0001-6862-7756</w:t>
-        </w:r>
-      </w:hyperlink>
-      <w:r>
-        <w:t xml:space="preserve"> </w:t>
-      </w:r>
-      <w:r>
-        <w:t xml:space="preserve">·</w:t>
-      </w:r>
-      <w:r>
-        <w:t xml:space="preserve"> </w:t>
-      </w:r>
-      <w:r>
-        <w:drawing>
-          <wp:inline>
-            <wp:extent cx="3810000" cy="2540000"/>
-            <wp:effectExtent b="0" l="0" r="0" t="0"/>
-            <wp:docPr descr="GitHub icon" title="" id="1" name="Picture"/>
-            <a:graphic>
-              <a:graphicData uri="http://schemas.openxmlformats.org/drawingml/2006/picture">
-                <pic:pic>
-                  <pic:nvPicPr>
-                    <pic:cNvPr descr="images/github.svg" id="0" name="Picture"/>
                     <pic:cNvPicPr>
                       <a:picLocks noChangeArrowheads="1" noChangeAspect="1"/>
                     </pic:cNvPicPr>
@@ -192,34 +164,14 @@
           <w:rPr>
             <w:rStyle w:val="Hyperlink"/>
           </w:rPr>
-          <w:t xml:space="preserve">ktmeaton</w:t>
+          <w:t xml:space="preserve">0000-0001-6862-7756</w:t>
         </w:r>
       </w:hyperlink>
       <w:r>
         <w:t xml:space="preserve"> </w:t>
       </w:r>
       <w:r>
-        <w:t xml:space="preserve"> </w:t>
-      </w:r>
-      <w:r>
-        <w:t xml:space="preserve">McMaster Ancient DNA Center; Department of Anthropology, McMaster University</w:t>
-      </w:r>
-      <w:r>
-        <w:t xml:space="preserve"> </w:t>
-      </w:r>
-    </w:p>
-    <w:p>
-      <w:pPr>
-        <w:numPr>
-          <w:ilvl w:val="0"/>
-          <w:numId w:val="1001"/>
-        </w:numPr>
-      </w:pPr>
-      <w:r>
-        <w:rPr>
-          <w:b/>
-        </w:rPr>
-        <w:t xml:space="preserve">Leo Featherstone</w:t>
+        <w:t xml:space="preserve">·</w:t>
       </w:r>
       <w:r>
         <w:t xml:space="preserve"> </w:t>
@@ -229,18 +181,18 @@
           <wp:inline>
             <wp:extent cx="3810000" cy="2540000"/>
             <wp:effectExtent b="0" l="0" r="0" t="0"/>
-            <wp:docPr descr="ORCID icon" title="" id="1" name="Picture"/>
+            <wp:docPr descr="GitHub icon" title="" id="1" name="Picture"/>
             <a:graphic>
               <a:graphicData uri="http://schemas.openxmlformats.org/drawingml/2006/picture">
                 <pic:pic>
                   <pic:nvPicPr>
-                    <pic:cNvPr descr="images/orcid.svg" id="0" name="Picture"/>
+                    <pic:cNvPr descr="images/github.svg" id="0" name="Picture"/>
                     <pic:cNvPicPr>
                       <a:picLocks noChangeArrowheads="1" noChangeAspect="1"/>
                     </pic:cNvPicPr>
                   </pic:nvPicPr>
                   <pic:blipFill>
-                    <a:blip r:embed="rId21"/>
+                    <a:blip r:embed="rId25"/>
                     <a:stretch>
                       <a:fillRect/>
                     </a:stretch>
@@ -269,12 +221,12 @@
       <w:r>
         <w:t xml:space="preserve"> </w:t>
       </w:r>
-      <w:hyperlink r:id="rId25">
+      <w:hyperlink r:id="rId26">
         <w:r>
           <w:rPr>
             <w:rStyle w:val="Hyperlink"/>
           </w:rPr>
-          <w:t xml:space="preserve">0000-0002-8878-1758</w:t>
+          <w:t xml:space="preserve">ktmeaton</w:t>
         </w:r>
       </w:hyperlink>
       <w:r>
@@ -284,7 +236,7 @@
         <w:t xml:space="preserve"> </w:t>
       </w:r>
       <w:r>
-        <w:t xml:space="preserve">The Peter Doherty Institute For Infection and Immunity , University of Melbourne</w:t>
+        <w:t xml:space="preserve">McMaster Ancient DNA Center; Department of Anthropology, McMaster University</w:t>
       </w:r>
       <w:r>
         <w:t xml:space="preserve"> </w:t>
@@ -301,7 +253,7 @@
         <w:rPr>
           <w:b/>
         </w:rPr>
-        <w:t xml:space="preserve">Sebastian Duchene</w:t>
+        <w:t xml:space="preserve">Leo Featherstone</w:t>
       </w:r>
       <w:r>
         <w:t xml:space="preserve"> </w:t>
@@ -317,68 +269,6 @@
                 <pic:pic>
                   <pic:nvPicPr>
                     <pic:cNvPr descr="images/orcid.svg" id="0" name="Picture"/>
-                    <pic:cNvPicPr>
-                      <a:picLocks noChangeArrowheads="1" noChangeAspect="1"/>
-                    </pic:cNvPicPr>
-                  </pic:nvPicPr>
-                  <pic:blipFill>
-                    <a:blip r:embed="rId21"/>
-                    <a:stretch>
-                      <a:fillRect/>
-                    </a:stretch>
-                  </pic:blipFill>
-                  <pic:spPr bwMode="auto">
-                    <a:xfrm>
-                      <a:off x="0" y="0"/>
-                      <a:ext cx="3810000" cy="2540000"/>
-                    </a:xfrm>
-                    <a:prstGeom prst="rect">
-                      <a:avLst/>
-                    </a:prstGeom>
-                    <a:noFill/>
-                    <a:ln w="9525">
-                      <a:noFill/>
-                      <a:headEnd/>
-                      <a:tailEnd/>
-                    </a:ln>
-                  </pic:spPr>
-                </pic:pic>
-              </a:graphicData>
-            </a:graphic>
-          </wp:inline>
-        </w:drawing>
-      </w:r>
-      <w:r>
-        <w:t xml:space="preserve"> </w:t>
-      </w:r>
-      <w:hyperlink r:id="rId26">
-        <w:r>
-          <w:rPr>
-            <w:rStyle w:val="Hyperlink"/>
-          </w:rPr>
-          <w:t xml:space="preserve">0000-0002-2863-0907</w:t>
-        </w:r>
-      </w:hyperlink>
-      <w:r>
-        <w:t xml:space="preserve"> </w:t>
-      </w:r>
-      <w:r>
-        <w:t xml:space="preserve">·</w:t>
-      </w:r>
-      <w:r>
-        <w:t xml:space="preserve"> </w:t>
-      </w:r>
-      <w:r>
-        <w:drawing>
-          <wp:inline>
-            <wp:extent cx="3810000" cy="2540000"/>
-            <wp:effectExtent b="0" l="0" r="0" t="0"/>
-            <wp:docPr descr="GitHub icon" title="" id="1" name="Picture"/>
-            <a:graphic>
-              <a:graphicData uri="http://schemas.openxmlformats.org/drawingml/2006/picture">
-                <pic:pic>
-                  <pic:nvPicPr>
-                    <pic:cNvPr descr="images/github.svg" id="0" name="Picture"/>
                     <pic:cNvPicPr>
                       <a:picLocks noChangeArrowheads="1" noChangeAspect="1"/>
                     </pic:cNvPicPr>
@@ -418,7 +308,7 @@
           <w:rPr>
             <w:rStyle w:val="Hyperlink"/>
           </w:rPr>
-          <w:t xml:space="preserve">sebastianduchene</w:t>
+          <w:t xml:space="preserve">0000-0002-8878-1758</w:t>
         </w:r>
       </w:hyperlink>
       <w:r>
@@ -445,7 +335,7 @@
         <w:rPr>
           <w:b/>
         </w:rPr>
-        <w:t xml:space="preserve">Hendrik Poinar</w:t>
+        <w:t xml:space="preserve">Sebastian Duchene</w:t>
       </w:r>
       <w:r>
         <w:t xml:space="preserve"> </w:t>
@@ -466,7 +356,7 @@
                     </pic:cNvPicPr>
                   </pic:nvPicPr>
                   <pic:blipFill>
-                    <a:blip r:embed="rId21"/>
+                    <a:blip r:embed="rId23"/>
                     <a:stretch>
                       <a:fillRect/>
                     </a:stretch>
@@ -500,6 +390,150 @@
           <w:rPr>
             <w:rStyle w:val="Hyperlink"/>
           </w:rPr>
+          <w:t xml:space="preserve">0000-0002-2863-0907</w:t>
+        </w:r>
+      </w:hyperlink>
+      <w:r>
+        <w:t xml:space="preserve"> </w:t>
+      </w:r>
+      <w:r>
+        <w:t xml:space="preserve">·</w:t>
+      </w:r>
+      <w:r>
+        <w:t xml:space="preserve"> </w:t>
+      </w:r>
+      <w:r>
+        <w:drawing>
+          <wp:inline>
+            <wp:extent cx="3810000" cy="2540000"/>
+            <wp:effectExtent b="0" l="0" r="0" t="0"/>
+            <wp:docPr descr="GitHub icon" title="" id="1" name="Picture"/>
+            <a:graphic>
+              <a:graphicData uri="http://schemas.openxmlformats.org/drawingml/2006/picture">
+                <pic:pic>
+                  <pic:nvPicPr>
+                    <pic:cNvPr descr="images/github.svg" id="0" name="Picture"/>
+                    <pic:cNvPicPr>
+                      <a:picLocks noChangeArrowheads="1" noChangeAspect="1"/>
+                    </pic:cNvPicPr>
+                  </pic:nvPicPr>
+                  <pic:blipFill>
+                    <a:blip r:embed="rId25"/>
+                    <a:stretch>
+                      <a:fillRect/>
+                    </a:stretch>
+                  </pic:blipFill>
+                  <pic:spPr bwMode="auto">
+                    <a:xfrm>
+                      <a:off x="0" y="0"/>
+                      <a:ext cx="3810000" cy="2540000"/>
+                    </a:xfrm>
+                    <a:prstGeom prst="rect">
+                      <a:avLst/>
+                    </a:prstGeom>
+                    <a:noFill/>
+                    <a:ln w="9525">
+                      <a:noFill/>
+                      <a:headEnd/>
+                      <a:tailEnd/>
+                    </a:ln>
+                  </pic:spPr>
+                </pic:pic>
+              </a:graphicData>
+            </a:graphic>
+          </wp:inline>
+        </w:drawing>
+      </w:r>
+      <w:r>
+        <w:t xml:space="preserve"> </w:t>
+      </w:r>
+      <w:hyperlink r:id="rId29">
+        <w:r>
+          <w:rPr>
+            <w:rStyle w:val="Hyperlink"/>
+          </w:rPr>
+          <w:t xml:space="preserve">sebastianduchene</w:t>
+        </w:r>
+      </w:hyperlink>
+      <w:r>
+        <w:t xml:space="preserve"> </w:t>
+      </w:r>
+      <w:r>
+        <w:t xml:space="preserve"> </w:t>
+      </w:r>
+      <w:r>
+        <w:t xml:space="preserve">The Peter Doherty Institute For Infection and Immunity , University of Melbourne</w:t>
+      </w:r>
+      <w:r>
+        <w:t xml:space="preserve"> </w:t>
+      </w:r>
+    </w:p>
+    <w:p>
+      <w:pPr>
+        <w:numPr>
+          <w:ilvl w:val="0"/>
+          <w:numId w:val="1001"/>
+        </w:numPr>
+      </w:pPr>
+      <w:r>
+        <w:rPr>
+          <w:b/>
+        </w:rPr>
+        <w:t xml:space="preserve">Hendrik Poinar</w:t>
+      </w:r>
+      <w:r>
+        <w:t xml:space="preserve"> </w:t>
+      </w:r>
+      <w:r>
+        <w:drawing>
+          <wp:inline>
+            <wp:extent cx="3810000" cy="2540000"/>
+            <wp:effectExtent b="0" l="0" r="0" t="0"/>
+            <wp:docPr descr="ORCID icon" title="" id="1" name="Picture"/>
+            <a:graphic>
+              <a:graphicData uri="http://schemas.openxmlformats.org/drawingml/2006/picture">
+                <pic:pic>
+                  <pic:nvPicPr>
+                    <pic:cNvPr descr="images/orcid.svg" id="0" name="Picture"/>
+                    <pic:cNvPicPr>
+                      <a:picLocks noChangeArrowheads="1" noChangeAspect="1"/>
+                    </pic:cNvPicPr>
+                  </pic:nvPicPr>
+                  <pic:blipFill>
+                    <a:blip r:embed="rId23"/>
+                    <a:stretch>
+                      <a:fillRect/>
+                    </a:stretch>
+                  </pic:blipFill>
+                  <pic:spPr bwMode="auto">
+                    <a:xfrm>
+                      <a:off x="0" y="0"/>
+                      <a:ext cx="3810000" cy="2540000"/>
+                    </a:xfrm>
+                    <a:prstGeom prst="rect">
+                      <a:avLst/>
+                    </a:prstGeom>
+                    <a:noFill/>
+                    <a:ln w="9525">
+                      <a:noFill/>
+                      <a:headEnd/>
+                      <a:tailEnd/>
+                    </a:ln>
+                  </pic:spPr>
+                </pic:pic>
+              </a:graphicData>
+            </a:graphic>
+          </wp:inline>
+        </w:drawing>
+      </w:r>
+      <w:r>
+        <w:t xml:space="preserve"> </w:t>
+      </w:r>
+      <w:hyperlink r:id="rId30">
+        <w:r>
+          <w:rPr>
+            <w:rStyle w:val="Hyperlink"/>
+          </w:rPr>
           <w:t xml:space="preserve">0000-0002-0314-4160</w:t>
         </w:r>
       </w:hyperlink>
@@ -520,21 +554,21 @@
       <w:pPr>
         <w:pStyle w:val="Heading1"/>
       </w:pPr>
-      <w:bookmarkStart w:id="29" w:name="plague-phylodynamics-and-phylogeography"/>
+      <w:bookmarkStart w:id="31" w:name="plague-phylodynamics-and-phylogeography"/>
       <w:r>
         <w:t xml:space="preserve">Plague Phylodynamics and Phylogeography</w:t>
       </w:r>
-      <w:bookmarkEnd w:id="29"/>
+      <w:bookmarkEnd w:id="31"/>
     </w:p>
     <w:p>
       <w:pPr>
         <w:pStyle w:val="Heading2"/>
       </w:pPr>
-      <w:bookmarkStart w:id="30" w:name="concepts"/>
+      <w:bookmarkStart w:id="32" w:name="concepts"/>
       <w:r>
         <w:t xml:space="preserve">Concepts</w:t>
       </w:r>
-      <w:bookmarkEnd w:id="30"/>
+      <w:bookmarkEnd w:id="32"/>
     </w:p>
     <w:p>
       <w:pPr>
@@ -600,11 +634,11 @@
       <w:pPr>
         <w:pStyle w:val="Heading2"/>
       </w:pPr>
-      <w:bookmarkStart w:id="31" w:name="introduction"/>
+      <w:bookmarkStart w:id="33" w:name="introduction"/>
       <w:r>
         <w:t xml:space="preserve">Introduction</w:t>
       </w:r>
-      <w:bookmarkEnd w:id="31"/>
+      <w:bookmarkEnd w:id="33"/>
     </w:p>
     <w:p>
       <w:pPr>
@@ -658,21 +692,21 @@
       <w:pPr>
         <w:pStyle w:val="Heading2"/>
       </w:pPr>
-      <w:bookmarkStart w:id="32" w:name="results"/>
+      <w:bookmarkStart w:id="34" w:name="results"/>
       <w:r>
         <w:t xml:space="preserve">Results</w:t>
       </w:r>
-      <w:bookmarkEnd w:id="32"/>
+      <w:bookmarkEnd w:id="34"/>
     </w:p>
     <w:p>
       <w:pPr>
         <w:pStyle w:val="Heading3"/>
       </w:pPr>
-      <w:bookmarkStart w:id="33" w:name="curated-dataset"/>
+      <w:bookmarkStart w:id="35" w:name="curated-dataset"/>
       <w:r>
         <w:t xml:space="preserve">Curated Dataset</w:t>
       </w:r>
-      <w:bookmarkEnd w:id="33"/>
+      <w:bookmarkEnd w:id="35"/>
     </w:p>
     <w:p>
       <w:pPr>
@@ -690,21 +724,21 @@
       <w:pPr>
         <w:pStyle w:val="Heading3"/>
       </w:pPr>
-      <w:bookmarkStart w:id="34" w:name="phylogeny"/>
+      <w:bookmarkStart w:id="36" w:name="phylogeny"/>
       <w:r>
         <w:t xml:space="preserve">Phylogeny</w:t>
       </w:r>
-      <w:bookmarkEnd w:id="34"/>
+      <w:bookmarkEnd w:id="36"/>
     </w:p>
     <w:p>
       <w:pPr>
         <w:pStyle w:val="Heading3"/>
       </w:pPr>
-      <w:bookmarkStart w:id="35" w:name="phylodynamics"/>
+      <w:bookmarkStart w:id="37" w:name="phylodynamics"/>
       <w:r>
         <w:t xml:space="preserve">Phylodynamics</w:t>
       </w:r>
-      <w:bookmarkEnd w:id="35"/>
+      <w:bookmarkEnd w:id="37"/>
     </w:p>
     <w:p>
       <w:pPr>
@@ -728,7 +762,7 @@
       <w:pPr>
         <w:pStyle w:val="CaptionedFigure"/>
       </w:pPr>
-      <w:bookmarkStart w:id="37" w:name="fig:fig_rtt_all"/>
+      <w:bookmarkStart w:id="39" w:name="fig:fig_rtt_all"/>
       <w:r>
         <w:drawing>
           <wp:inline>
@@ -745,7 +779,7 @@
                     </pic:cNvPicPr>
                   </pic:nvPicPr>
                   <pic:blipFill>
-                    <a:blip r:embed="rId36"/>
+                    <a:blip r:embed="rId38"/>
                     <a:stretch>
                       <a:fillRect/>
                     </a:stretch>
@@ -771,7 +805,7 @@
           </wp:inline>
         </w:drawing>
       </w:r>
-      <w:bookmarkEnd w:id="37"/>
+      <w:bookmarkEnd w:id="39"/>
     </w:p>
     <w:p>
       <w:pPr>
@@ -2026,11 +2060,11 @@
       <w:pPr>
         <w:pStyle w:val="Heading2"/>
       </w:pPr>
-      <w:bookmarkStart w:id="38" w:name="conclusion"/>
+      <w:bookmarkStart w:id="40" w:name="conclusion"/>
       <w:r>
         <w:t xml:space="preserve">Conclusion</w:t>
       </w:r>
-      <w:bookmarkEnd w:id="38"/>
+      <w:bookmarkEnd w:id="40"/>
     </w:p>
     <w:p>
       <w:r>

</xml_diff>

<commit_message>
add draft nextstrain map
</commit_message>
<xml_diff>
--- a/academic/Plague Phylodynamics and Phylogeography Paper.docx
+++ b/academic/Plague Phylodynamics and Phylogeography Paper.docx
@@ -75,14 +75,14 @@
           <w:rPr>
             <w:rStyle w:val="Hyperlink"/>
           </w:rPr>
-          <w:t xml:space="preserve">ktmeaton/obsidian-public@bd0cba1c</w:t>
-        </w:r>
-      </w:hyperlink>
-      <w:r>
-        <w:t xml:space="preserve"> </w:t>
-      </w:r>
-      <w:r>
-        <w:t xml:space="preserve">on May 18, 2021.</w:t>
+          <w:t xml:space="preserve">ktmeaton/obsidian-public@5b5b06dd</w:t>
+        </w:r>
+      </w:hyperlink>
+      <w:r>
+        <w:t xml:space="preserve"> </w:t>
+      </w:r>
+      <w:r>
+        <w:t xml:space="preserve">on May 19, 2021.</w:t>
       </w:r>
       <w:r>
         <w:t xml:space="preserve"> </w:t>
@@ -623,7 +623,22 @@
         <w:pStyle w:val="FirstParagraph"/>
       </w:pPr>
       <w:r>
-        <w:t xml:space="preserve">Plague has an impressively long and expansive history as a human pathogen. The earliest evidence of the plague bacterium Yersinia pestis comes from ancient DNA studies dating its emergence to at least the Neolithic</w:t>
+        <w:t xml:space="preserve">Plague has an impressively long and expansive history as a human pathogen. The earliest evidence of the plague bacterium</w:t>
+      </w:r>
+      <w:r>
+        <w:t xml:space="preserve"> </w:t>
+      </w:r>
+      <w:r>
+        <w:rPr>
+          <w:i/>
+        </w:rPr>
+        <w:t xml:space="preserve">Yersinia pestis</w:t>
+      </w:r>
+      <w:r>
+        <w:t xml:space="preserve"> </w:t>
+      </w:r>
+      <w:r>
+        <w:t xml:space="preserve">comes from ancient DNA studies, dating its emergence to at least the Neolithic</w:t>
       </w:r>
       <w:r>
         <w:t xml:space="preserve"> </w:t>
@@ -654,7 +669,22 @@
         <w:t xml:space="preserve">]</w:t>
       </w:r>
       <w:r>
-        <w:t xml:space="preserve">. Since then, Y. pestis has traveled extensively due to ever-expanding global trade networks</w:t>
+        <w:t xml:space="preserve">. Since then,</w:t>
+      </w:r>
+      <w:r>
+        <w:t xml:space="preserve"> </w:t>
+      </w:r>
+      <w:r>
+        <w:rPr>
+          <w:i/>
+        </w:rPr>
+        <w:t xml:space="preserve">Y. pestis</w:t>
+      </w:r>
+      <w:r>
+        <w:t xml:space="preserve"> </w:t>
+      </w:r>
+      <w:r>
+        <w:t xml:space="preserve">has traveled extensively due to ever-expanding global trade networks and the ability to infect a diverse array of mammalian hosts</w:t>
       </w:r>
       <w:r>
         <w:t xml:space="preserve"> </w:t>
@@ -671,13 +701,21 @@
         </w:r>
       </w:hyperlink>
       <w:r>
+        <w:t xml:space="preserve">,</w:t>
+      </w:r>
+      <w:hyperlink w:anchor="ref-uM6Rh5Fu">
+        <w:r>
+          <w:rPr>
+            <w:rStyle w:val="Hyperlink"/>
+          </w:rPr>
+          <w:t xml:space="preserve">4</w:t>
+        </w:r>
+      </w:hyperlink>
+      <w:r>
         <w:t xml:space="preserve">]</w:t>
       </w:r>
       <w:r>
-        <w:t xml:space="preserve"> </w:t>
-      </w:r>
-      <w:r>
-        <w:t xml:space="preserve">and the ability to infect a diverse array of mammalian hosts</w:t>
+        <w:t xml:space="preserve">. Few regions of the ancient and modern world remain untouched by this disease, as plague has an established presence on every continent except Oceania</w:t>
       </w:r>
       <w:r>
         <w:t xml:space="preserve"> </w:t>
@@ -685,19 +723,27 @@
       <w:r>
         <w:t xml:space="preserve">[</w:t>
       </w:r>
-      <w:hyperlink w:anchor="ref-uM6Rh5Fu">
-        <w:r>
-          <w:rPr>
-            <w:rStyle w:val="Hyperlink"/>
-          </w:rPr>
-          <w:t xml:space="preserve">4</w:t>
+      <w:hyperlink w:anchor="ref-h4WAqbKy">
+        <w:r>
+          <w:rPr>
+            <w:rStyle w:val="Hyperlink"/>
+          </w:rPr>
+          <w:t xml:space="preserve">5</w:t>
         </w:r>
       </w:hyperlink>
       <w:r>
         <w:t xml:space="preserve">]</w:t>
       </w:r>
       <w:r>
-        <w:t xml:space="preserve">. Few regions of the ancient and modern world remain untouched by this disease, as plague has an established presence on every continent except Oceania</w:t>
+        <w:t xml:space="preserve">.</w:t>
+      </w:r>
+    </w:p>
+    <w:p>
+      <w:pPr>
+        <w:pStyle w:val="BodyText"/>
+      </w:pPr>
+      <w:r>
+        <w:t xml:space="preserve">Accompanying this prolific global presence is unnervingly high mortality. The infamous medieval Black Death is estimated to have killed more than half of Europe’s population</w:t>
       </w:r>
       <w:r>
         <w:t xml:space="preserve"> </w:t>
@@ -705,18 +751,161 @@
       <w:r>
         <w:t xml:space="preserve">[</w:t>
       </w:r>
-      <w:hyperlink w:anchor="ref-h4WAqbKy">
-        <w:r>
-          <w:rPr>
-            <w:rStyle w:val="Hyperlink"/>
-          </w:rPr>
-          <w:t xml:space="preserve">5</w:t>
+      <w:hyperlink w:anchor="ref-13ET92iS0">
+        <w:r>
+          <w:rPr>
+            <w:rStyle w:val="Hyperlink"/>
+          </w:rPr>
+          <w:t xml:space="preserve">6</w:t>
         </w:r>
       </w:hyperlink>
       <w:r>
         <w:t xml:space="preserve">]</w:t>
       </w:r>
       <w:r>
+        <w:t xml:space="preserve">. This virulence can still be observed in the post-antibiotic era, where case fatality rates range from 22-71%</w:t>
+      </w:r>
+      <w:r>
+        <w:t xml:space="preserve"> </w:t>
+      </w:r>
+      <w:r>
+        <w:t xml:space="preserve">[</w:t>
+      </w:r>
+      <w:hyperlink w:anchor="ref-S5fFaZrD">
+        <w:r>
+          <w:rPr>
+            <w:rStyle w:val="Hyperlink"/>
+          </w:rPr>
+          <w:t xml:space="preserve">7</w:t>
+        </w:r>
+      </w:hyperlink>
+      <w:r>
+        <w:t xml:space="preserve">]</w:t>
+      </w:r>
+      <w:r>
+        <w:t xml:space="preserve">. As a result, plague maintains its status as a disease that is of vital importance to current public health initiatives.</w:t>
+      </w:r>
+    </w:p>
+    <w:p>
+      <w:pPr>
+        <w:pStyle w:val="BodyText"/>
+      </w:pPr>
+      <w:r>
+        <w:t xml:space="preserve">This high priority disease status is unsurprising given that</w:t>
+      </w:r>
+      <w:r>
+        <w:t xml:space="preserve"> </w:t>
+      </w:r>
+      <w:r>
+        <w:rPr>
+          <w:i/>
+        </w:rPr>
+        <w:t xml:space="preserve">Y. pestis</w:t>
+      </w:r>
+      <w:r>
+        <w:t xml:space="preserve"> </w:t>
+      </w:r>
+      <w:r>
+        <w:t xml:space="preserve">is a member of the Enterobacteriaceae family. This family includes enteric pathogens such as</w:t>
+      </w:r>
+      <w:r>
+        <w:t xml:space="preserve"> </w:t>
+      </w:r>
+      <w:r>
+        <w:rPr>
+          <w:i/>
+        </w:rPr>
+        <w:t xml:space="preserve">Escherichia coli</w:t>
+      </w:r>
+      <w:r>
+        <w:t xml:space="preserve"> </w:t>
+      </w:r>
+      <w:r>
+        <w:t xml:space="preserve">and</w:t>
+      </w:r>
+      <w:r>
+        <w:t xml:space="preserve"> </w:t>
+      </w:r>
+      <w:r>
+        <w:rPr>
+          <w:i/>
+        </w:rPr>
+        <w:t xml:space="preserve">Salmonella typhi</w:t>
+      </w:r>
+      <w:r>
+        <w:t xml:space="preserve"> </w:t>
+      </w:r>
+      <w:r>
+        <w:t xml:space="preserve">that are commonly transmitted by contaminated food and water. In comparison, the plague bacterium is unique among this family due to a striking difference in host habitat and transmission.</w:t>
+      </w:r>
+      <w:r>
+        <w:t xml:space="preserve"> </w:t>
+      </w:r>
+      <w:r>
+        <w:rPr>
+          <w:i/>
+        </w:rPr>
+        <w:t xml:space="preserve">Y. pestis</w:t>
+      </w:r>
+      <w:r>
+        <w:t xml:space="preserve"> </w:t>
+      </w:r>
+      <w:r>
+        <w:t xml:space="preserve">commonly resides in the blood of its mammalian hosts and can be transmitted to new hosts through an infectious fleabite</w:t>
+      </w:r>
+      <w:r>
+        <w:t xml:space="preserve"> </w:t>
+      </w:r>
+      <w:r>
+        <w:t xml:space="preserve">[</w:t>
+      </w:r>
+      <w:hyperlink w:anchor="ref-kQFNGkNf">
+        <w:r>
+          <w:rPr>
+            <w:rStyle w:val="Hyperlink"/>
+          </w:rPr>
+          <w:t xml:space="preserve">8</w:t>
+        </w:r>
+      </w:hyperlink>
+      <w:r>
+        <w:t xml:space="preserve">]</w:t>
+      </w:r>
+      <w:r>
+        <w:t xml:space="preserve">. In addition to these tissues, the [[Yersinia pestis|plague bacterium]] is also capable of colonizing parts of the mammalian immune system including the lymphatic and reticuloendothelial systems. The large diversity of media in which</w:t>
+      </w:r>
+      <w:r>
+        <w:t xml:space="preserve"> </w:t>
+      </w:r>
+      <w:r>
+        <w:rPr>
+          <w:i/>
+        </w:rPr>
+        <w:t xml:space="preserve">Y. pestis</w:t>
+      </w:r>
+      <w:r>
+        <w:t xml:space="preserve"> </w:t>
+      </w:r>
+      <w:r>
+        <w:t xml:space="preserve">has adapted to colonize is particularly surprising given that it only recently (within the last 20,000 years) diverged as a clone of its parent species Yersinia pseudotuberculosis</w:t>
+      </w:r>
+      <w:r>
+        <w:t xml:space="preserve"> </w:t>
+      </w:r>
+      <w:r>
+        <w:t xml:space="preserve">[</w:t>
+      </w:r>
+      <w:hyperlink w:anchor="ref-TV8iDhk7">
+        <w:r>
+          <w:rPr>
+            <w:rStyle w:val="Hyperlink"/>
+          </w:rPr>
+          <w:t xml:space="preserve">9</w:t>
+        </w:r>
+      </w:hyperlink>
+      <w:r>
+        <w:t xml:space="preserve">]</w:t>
+      </w:r>
+      <w:r>
         <w:t xml:space="preserve">.</w:t>
       </w:r>
     </w:p>
@@ -725,7 +914,34 @@
         <w:pStyle w:val="BodyText"/>
       </w:pPr>
       <w:r>
-        <w:t xml:space="preserve">Accompanying this prolific global presence is unnervingly high mortality. The infamous medieval Black Death is estimated to have killed more than half of Europe’s population</w:t>
+        <w:t xml:space="preserve">Despite a close genetic similarity between</w:t>
+      </w:r>
+      <w:r>
+        <w:t xml:space="preserve"> </w:t>
+      </w:r>
+      <w:r>
+        <w:rPr>
+          <w:i/>
+        </w:rPr>
+        <w:t xml:space="preserve">Y. pestis</w:t>
+      </w:r>
+      <w:r>
+        <w:t xml:space="preserve"> </w:t>
+      </w:r>
+      <w:r>
+        <w:t xml:space="preserve">and</w:t>
+      </w:r>
+      <w:r>
+        <w:t xml:space="preserve"> </w:t>
+      </w:r>
+      <w:r>
+        <w:rPr>
+          <w:i/>
+        </w:rPr>
+        <w:t xml:space="preserve">Y. pseudotuberculosis</w:t>
+      </w:r>
+      <w:r>
+        <w:t xml:space="preserve">, in which they share 97% gene identity, they differ widely in their transmission and pathogenecity</w:t>
       </w:r>
       <w:r>
         <w:t xml:space="preserve"> </w:t>
@@ -733,185 +949,61 @@
       <w:r>
         <w:t xml:space="preserve">[</w:t>
       </w:r>
-      <w:r>
-        <w:rPr>
-          <w:b/>
-        </w:rPr>
-        <w:t xml:space="preserve">???</w:t>
-      </w:r>
+      <w:hyperlink w:anchor="ref-187QsoYP3">
+        <w:r>
+          <w:rPr>
+            <w:rStyle w:val="Hyperlink"/>
+          </w:rPr>
+          <w:t xml:space="preserve">10</w:t>
+        </w:r>
+      </w:hyperlink>
       <w:r>
         <w:t xml:space="preserve">]</w:t>
       </w:r>
       <w:r>
-        <w:t xml:space="preserve">. This virulence can still be observed in the post-antibiotic era, where case fatality rates range from 22-71%</w:t>
-      </w:r>
-      <w:r>
-        <w:t xml:space="preserve"> </w:t>
-      </w:r>
-      <w:r>
-        <w:t xml:space="preserve">[</w:t>
-      </w:r>
-      <w:hyperlink w:anchor="ref-S5fFaZrD">
-        <w:r>
-          <w:rPr>
-            <w:rStyle w:val="Hyperlink"/>
-          </w:rPr>
-          <w:t xml:space="preserve">6</w:t>
-        </w:r>
-      </w:hyperlink>
-      <w:r>
-        <w:t xml:space="preserve">]</w:t>
-      </w:r>
-      <w:r>
-        <w:t xml:space="preserve">. As a result, plague maintains its status as a disease that is of vital importance to current public health initiatives.</w:t>
-      </w:r>
-    </w:p>
-    <w:p>
-      <w:pPr>
-        <w:pStyle w:val="BodyText"/>
-      </w:pPr>
-      <w:r>
-        <w:t xml:space="preserve">The intriguingly high mortality that is repeatedly seen throughout history brings together diverse researchers with interests spanning the modern period, history, and even prehistory. This intersection has brought about novel insight to render what was once invisible, visible. For example, investigating the ecology of ancient rats</w:t>
-      </w:r>
-      <w:r>
-        <w:t xml:space="preserve"> </w:t>
-      </w:r>
-      <w:r>
-        <w:t xml:space="preserve">[</w:t>
-      </w:r>
-      <w:hyperlink w:anchor="ref-126DH3OOt">
-        <w:r>
-          <w:rPr>
-            <w:rStyle w:val="Hyperlink"/>
-          </w:rPr>
-          <w:t xml:space="preserve">7</w:t>
-        </w:r>
-      </w:hyperlink>
-      <w:r>
-        <w:t xml:space="preserve">]</w:t>
-      </w:r>
-      <w:r>
-        <w:t xml:space="preserve"> </w:t>
-      </w:r>
-      <w:r>
-        <w:t xml:space="preserve">and reconstructing the genome of Black Death-era Y. pestis</w:t>
-      </w:r>
-      <w:r>
-        <w:t xml:space="preserve"> </w:t>
-      </w:r>
-      <w:r>
-        <w:t xml:space="preserve">[</w:t>
-      </w:r>
-      <w:r>
-        <w:rPr>
-          <w:b/>
-        </w:rPr>
-        <w:t xml:space="preserve">???</w:t>
-      </w:r>
-      <w:r>
-        <w:t xml:space="preserve">]</w:t>
-      </w:r>
-      <w:r>
-        <w:t xml:space="preserve">. However, this breadth of research also reflects the observation that plague has traveled through immensely diverse populations, cultures, and landscapes. Thus it is unsurprising that any consensus on</w:t>
-      </w:r>
-      <w:r>
-        <w:t xml:space="preserve"> </w:t>
-      </w:r>
-      <w:r>
-        <w:t xml:space="preserve">‘</w:t>
-      </w:r>
-      <w:r>
-        <w:t xml:space="preserve">universal</w:t>
-      </w:r>
-      <w:r>
-        <w:t xml:space="preserve">’</w:t>
-      </w:r>
-      <w:r>
-        <w:t xml:space="preserve"> </w:t>
-      </w:r>
-      <w:r>
-        <w:t xml:space="preserve">disease dynamics or experiences are rare to uncover. For example, within China alone there are 11 natural plague foci, each characterized by distinct environmental factors, bacteriological properties, and host-vector interactions</w:t>
-      </w:r>
-      <w:r>
-        <w:t xml:space="preserve"> </w:t>
-      </w:r>
-      <w:r>
-        <w:t xml:space="preserve">[</w:t>
-      </w:r>
-      <w:hyperlink w:anchor="ref-bny5raHY">
-        <w:r>
-          <w:rPr>
-            <w:rStyle w:val="Hyperlink"/>
-          </w:rPr>
-          <w:t xml:space="preserve">8</w:t>
-        </w:r>
-      </w:hyperlink>
-      <w:r>
-        <w:t xml:space="preserve">]</w:t>
-      </w:r>
-      <w:r>
-        <w:t xml:space="preserve">. As a result, significant debate has emerged on topics such as the severity of past pandemics</w:t>
-      </w:r>
-      <w:r>
-        <w:t xml:space="preserve"> </w:t>
-      </w:r>
-      <w:r>
-        <w:t xml:space="preserve">[</w:t>
-      </w:r>
-      <w:hyperlink w:anchor="ref-198RHww4t">
-        <w:r>
-          <w:rPr>
-            <w:rStyle w:val="Hyperlink"/>
-          </w:rPr>
-          <w:t xml:space="preserve">9</w:t>
-        </w:r>
-      </w:hyperlink>
-      <w:r>
-        <w:t xml:space="preserve">]</w:t>
-      </w:r>
-      <w:r>
-        <w:t xml:space="preserve">, their geographic origins</w:t>
-      </w:r>
-      <w:r>
-        <w:t xml:space="preserve"> </w:t>
-      </w:r>
-      <w:r>
-        <w:t xml:space="preserve">[</w:t>
-      </w:r>
-      <w:r>
-        <w:rPr>
-          <w:b/>
-        </w:rPr>
-        <w:t xml:space="preserve">???</w:t>
-      </w:r>
-      <w:r>
-        <w:t xml:space="preserve">]</w:t>
-      </w:r>
-      <w:r>
-        <w:t xml:space="preserve">, and the mechanisms of spread</w:t>
-      </w:r>
-      <w:r>
-        <w:t xml:space="preserve"> </w:t>
-      </w:r>
-      <w:r>
-        <w:t xml:space="preserve">[</w:t>
-      </w:r>
-      <w:r>
-        <w:rPr>
-          <w:b/>
-        </w:rPr>
-        <w:t xml:space="preserve">???</w:t>
-      </w:r>
-      <w:r>
-        <w:t xml:space="preserve">]</w:t>
-      </w:r>
-      <w:r>
-        <w:t xml:space="preserve">.</w:t>
-      </w:r>
-    </w:p>
-    <w:p>
-      <w:pPr>
-        <w:pStyle w:val="BodyText"/>
+        <w:t xml:space="preserve">. Whereas</w:t>
+      </w:r>
+      <w:r>
+        <w:t xml:space="preserve"> </w:t>
+      </w:r>
+      <w:r>
+        <w:rPr>
+          <w:i/>
+        </w:rPr>
+        <w:t xml:space="preserve">Y. pseudotuberculosis</w:t>
+      </w:r>
+      <w:r>
+        <w:t xml:space="preserve"> </w:t>
+      </w:r>
+      <w:r>
+        <w:t xml:space="preserve">causes gastrointestinal disease and is transmitted by the food-borne route,</w:t>
+      </w:r>
+      <w:r>
+        <w:t xml:space="preserve"> </w:t>
+      </w:r>
+      <w:r>
+        <w:rPr>
+          <w:i/>
+        </w:rPr>
+        <w:t xml:space="preserve">Y. pestis</w:t>
+      </w:r>
+      <w:r>
+        <w:t xml:space="preserve"> </w:t>
+      </w:r>
+      <w:r>
+        <w:t xml:space="preserve">is primarily transmitted between mammalian hosts by fleas and causes septicemia, pneumonia, and lymphadenitis. Because of this apparent contradiction of genetic homogeneity and diverse phenotypes, an extensive body of research has formed to address how, when, and where, these epidemiological shifts occurred.</w:t>
+      </w:r>
+    </w:p>
+    <w:p>
+      <w:r>
+        <w:pict>
+          <v:rect style="width:0;height:1.5pt" o:hralign="center" o:hrstd="t" o:hr="t"/>
+        </w:pict>
+      </w:r>
+    </w:p>
+    <w:p>
+      <w:pPr>
+        <w:pStyle w:val="FirstParagraph"/>
       </w:pPr>
       <w:r>
         <w:rPr>
@@ -961,23 +1053,69 @@
     </w:p>
     <w:p>
       <w:pPr>
+        <w:pStyle w:val="Heading3"/>
+      </w:pPr>
+      <w:bookmarkStart w:id="33" w:name="objectives"/>
+      <w:r>
+        <w:t xml:space="preserve">Objectives</w:t>
+      </w:r>
+      <w:bookmarkEnd w:id="33"/>
+    </w:p>
+    <w:p>
+      <w:pPr>
+        <w:numPr>
+          <w:ilvl w:val="0"/>
+          <w:numId w:val="1004"/>
+        </w:numPr>
+        <w:pStyle w:val="Compact"/>
+      </w:pPr>
+      <w:r>
+        <w:t xml:space="preserve">Synthesize and curate publicly available Y. pestis genomes.</w:t>
+      </w:r>
+    </w:p>
+    <w:p>
+      <w:pPr>
+        <w:numPr>
+          <w:ilvl w:val="0"/>
+          <w:numId w:val="1004"/>
+        </w:numPr>
+        <w:pStyle w:val="Compact"/>
+      </w:pPr>
+      <w:r>
+        <w:t xml:space="preserve">To propose a nuanced phylodynamics model.</w:t>
+      </w:r>
+    </w:p>
+    <w:p>
+      <w:pPr>
+        <w:numPr>
+          <w:ilvl w:val="0"/>
+          <w:numId w:val="1004"/>
+        </w:numPr>
+        <w:pStyle w:val="Compact"/>
+      </w:pPr>
+      <w:r>
+        <w:t xml:space="preserve">To critique interpretations drawn from phylogeographic approaches?</w:t>
+      </w:r>
+    </w:p>
+    <w:p>
+      <w:pPr>
         <w:pStyle w:val="Heading2"/>
       </w:pPr>
-      <w:bookmarkStart w:id="33" w:name="materials-and-methods"/>
+      <w:bookmarkStart w:id="34" w:name="materials-and-methods"/>
       <w:r>
         <w:t xml:space="preserve">Materials and Methods</w:t>
       </w:r>
-      <w:bookmarkEnd w:id="33"/>
+      <w:bookmarkEnd w:id="34"/>
     </w:p>
     <w:p>
       <w:pPr>
         <w:pStyle w:val="Heading3"/>
       </w:pPr>
-      <w:bookmarkStart w:id="34" w:name="data-collection"/>
+      <w:bookmarkStart w:id="35" w:name="data-collection"/>
       <w:r>
         <w:t xml:space="preserve">Data Collection</w:t>
       </w:r>
-      <w:bookmarkEnd w:id="34"/>
+      <w:bookmarkEnd w:id="35"/>
     </w:p>
     <w:p>
       <w:pPr>
@@ -1006,7 +1144,7 @@
           <w:rPr>
             <w:rStyle w:val="Hyperlink"/>
           </w:rPr>
-          <w:t xml:space="preserve">10</w:t>
+          <w:t xml:space="preserve">11</w:t>
         </w:r>
       </w:hyperlink>
       <w:r>
@@ -1034,7 +1172,7 @@
           <w:rPr>
             <w:rStyle w:val="Hyperlink"/>
           </w:rPr>
-          <w:t xml:space="preserve">11</w:t>
+          <w:t xml:space="preserve">12</w:t>
         </w:r>
       </w:hyperlink>
       <w:r>
@@ -1045,7 +1183,7 @@
           <w:rPr>
             <w:rStyle w:val="Hyperlink"/>
           </w:rPr>
-          <w:t xml:space="preserve">12</w:t>
+          <w:t xml:space="preserve">13</w:t>
         </w:r>
       </w:hyperlink>
       <w:r>
@@ -1056,7 +1194,7 @@
           <w:rPr>
             <w:rStyle w:val="Hyperlink"/>
           </w:rPr>
-          <w:t xml:space="preserve">13</w:t>
+          <w:t xml:space="preserve">14</w:t>
         </w:r>
       </w:hyperlink>
       <w:r>
@@ -1149,7 +1287,7 @@
         <w:pStyle w:val="BodyText"/>
       </w:pPr>
       <w:r>
-        <w:t xml:space="preserve">Genomes were removed if no associated date or location information could be identified in the literature, or if there was documented evidence of laboratory manipulation. After curation, 600 genomes remained, with 539 (90%) being modern in origin and 61 (10%) being ancient.</w:t>
+        <w:t xml:space="preserve">Genomes were removed if no associated date or location information could be identified in the literature, or if there was documented evidence of laboratory manipulation.</w:t>
       </w:r>
     </w:p>
     <w:p>
@@ -1194,28 +1332,28 @@
       <w:pPr>
         <w:pStyle w:val="Heading3"/>
       </w:pPr>
-      <w:bookmarkStart w:id="35" w:name="sequence-quality-criteria"/>
+      <w:bookmarkStart w:id="36" w:name="sequence-quality-criteria"/>
       <w:r>
         <w:t xml:space="preserve">Sequence Quality Criteria</w:t>
       </w:r>
-      <w:bookmarkEnd w:id="35"/>
+      <w:bookmarkEnd w:id="36"/>
     </w:p>
     <w:p>
       <w:pPr>
         <w:pStyle w:val="Heading4"/>
       </w:pPr>
-      <w:bookmarkStart w:id="36" w:name="alignment"/>
+      <w:bookmarkStart w:id="37" w:name="alignment"/>
       <w:r>
         <w:t xml:space="preserve">Alignment</w:t>
       </w:r>
-      <w:bookmarkEnd w:id="36"/>
+      <w:bookmarkEnd w:id="37"/>
     </w:p>
     <w:p>
       <w:pPr>
         <w:pStyle w:val="FirstParagraph"/>
       </w:pPr>
       <w:r>
-        <w:t xml:space="preserve">Ancient unassembled genomes were downloaded from the SRA databases in FASTQ format using the SRA Toolkit</w:t>
+        <w:t xml:space="preserve">Ancient unassembled genomes were downloaded from the SRA database in FASTQ format using the SRA Toolkit</w:t>
       </w:r>
       <w:r>
         <w:t xml:space="preserve"> </w:t>
@@ -1228,7 +1366,7 @@
           <w:rPr>
             <w:rStyle w:val="Hyperlink"/>
           </w:rPr>
-          <w:t xml:space="preserve">14</w:t>
+          <w:t xml:space="preserve">15</w:t>
         </w:r>
       </w:hyperlink>
       <w:r>
@@ -1248,7 +1386,7 @@
           <w:rPr>
             <w:rStyle w:val="Hyperlink"/>
           </w:rPr>
-          <w:t xml:space="preserve">15</w:t>
+          <w:t xml:space="preserve">16</w:t>
         </w:r>
       </w:hyperlink>
       <w:r>
@@ -1276,7 +1414,7 @@
           <w:rPr>
             <w:rStyle w:val="Hyperlink"/>
           </w:rPr>
-          <w:t xml:space="preserve">16</w:t>
+          <w:t xml:space="preserve">17</w:t>
         </w:r>
       </w:hyperlink>
       <w:r>
@@ -1298,11 +1436,11 @@
       <w:pPr>
         <w:pStyle w:val="Heading3"/>
       </w:pPr>
-      <w:bookmarkStart w:id="37" w:name="phylogenetic-reconstruction"/>
+      <w:bookmarkStart w:id="38" w:name="phylogenetic-reconstruction"/>
       <w:r>
         <w:t xml:space="preserve">Phylogenetic Reconstruction</w:t>
       </w:r>
-      <w:bookmarkEnd w:id="37"/>
+      <w:bookmarkEnd w:id="38"/>
     </w:p>
     <w:p>
       <w:pPr>
@@ -1322,7 +1460,7 @@
           <w:rPr>
             <w:rStyle w:val="Hyperlink"/>
           </w:rPr>
-          <w:t xml:space="preserve">17</w:t>
+          <w:t xml:space="preserve">18</w:t>
         </w:r>
       </w:hyperlink>
       <w:r>
@@ -1342,7 +1480,7 @@
           <w:rPr>
             <w:rStyle w:val="Hyperlink"/>
           </w:rPr>
-          <w:t xml:space="preserve">18</w:t>
+          <w:t xml:space="preserve">19</w:t>
         </w:r>
       </w:hyperlink>
       <w:r>
@@ -1357,17 +1495,16 @@
       <w:r>
         <w:t xml:space="preserve">[</w:t>
       </w:r>
-      <w:r>
-        <w:rPr>
-          <w:b/>
-        </w:rPr>
-        <w:t xml:space="preserve">???</w:t>
-      </w:r>
-      <w:r>
-        <w:t xml:space="preserve"> </w:t>
-      </w:r>
-      <w:r>
-        <w:t xml:space="preserve">Improving Ultrafast]</w:t>
+      <w:hyperlink w:anchor="ref-12SvE6y3A">
+        <w:r>
+          <w:rPr>
+            <w:rStyle w:val="Hyperlink"/>
+          </w:rPr>
+          <w:t xml:space="preserve">20</w:t>
+        </w:r>
+      </w:hyperlink>
+      <w:r>
+        <w:t xml:space="preserve">]</w:t>
       </w:r>
       <w:r>
         <w:t xml:space="preserve">.</w:t>
@@ -1377,293 +1514,312 @@
       <w:pPr>
         <w:pStyle w:val="Heading3"/>
       </w:pPr>
-      <w:bookmarkStart w:id="38" w:name="subsampled-datasets"/>
-      <w:r>
-        <w:t xml:space="preserve">Subsampled Datasets</w:t>
-      </w:r>
-      <w:bookmarkEnd w:id="38"/>
+      <w:bookmarkStart w:id="39" w:name="modified-datasets"/>
+      <w:r>
+        <w:t xml:space="preserve">Modified Datasets</w:t>
+      </w:r>
+      <w:bookmarkEnd w:id="39"/>
     </w:p>
     <w:p>
       <w:pPr>
         <w:pStyle w:val="FirstParagraph"/>
       </w:pPr>
       <w:r>
-        <w:t xml:space="preserve">To improve the performance of Bayesian analysis, three datasets were constructed.</w:t>
-      </w:r>
-    </w:p>
-    <w:tbl>
-      <w:tblPr>
-        <w:tblStyle w:val="Table"/>
-        <w:tblW w:type="pct" w:w="5000.0"/>
-        <w:tblLook w:firstRow="1"/>
-      </w:tblPr>
-      <w:tblGrid>
-        <w:gridCol w:w="565"/>
-        <w:gridCol w:w="808"/>
-        <w:gridCol w:w="2586"/>
-        <w:gridCol w:w="3960"/>
-      </w:tblGrid>
-      <w:tr>
-        <w:trPr>
-          <w:cnfStyle w:firstRow="1"/>
-        </w:trPr>
-        <w:tc>
-          <w:tcPr>
-            <w:tcBorders>
-              <w:bottom w:val="single"/>
-            </w:tcBorders>
-            <w:vAlign w:val="bottom"/>
-          </w:tcPr>
-          <w:p>
-            <w:pPr>
-              <w:pStyle w:val="Compact"/>
-              <w:jc w:val="left"/>
-            </w:pPr>
-            <w:r>
-              <w:t xml:space="preserve">Name</w:t>
-            </w:r>
-          </w:p>
-        </w:tc>
-        <w:tc>
-          <w:tcPr>
-            <w:tcBorders>
-              <w:bottom w:val="single"/>
-            </w:tcBorders>
-            <w:vAlign w:val="bottom"/>
-          </w:tcPr>
-          <w:p>
-            <w:pPr>
-              <w:pStyle w:val="Compact"/>
-              <w:jc w:val="left"/>
-            </w:pPr>
-            <w:r>
-              <w:t xml:space="preserve">Total Size</w:t>
-            </w:r>
-          </w:p>
-        </w:tc>
-        <w:tc>
-          <w:tcPr>
-            <w:tcBorders>
-              <w:bottom w:val="single"/>
-            </w:tcBorders>
-            <w:vAlign w:val="bottom"/>
-          </w:tcPr>
-          <w:p>
-            <w:pPr>
-              <w:pStyle w:val="Compact"/>
-              <w:jc w:val="left"/>
-            </w:pPr>
-            <w:r>
-              <w:t xml:space="preserve">Composition</w:t>
-            </w:r>
-          </w:p>
-        </w:tc>
-        <w:tc>
-          <w:tcPr>
-            <w:tcBorders>
-              <w:bottom w:val="single"/>
-            </w:tcBorders>
-            <w:vAlign w:val="bottom"/>
-          </w:tcPr>
-          <w:p>
-            <w:pPr>
-              <w:pStyle w:val="Compact"/>
-              <w:jc w:val="left"/>
-            </w:pPr>
-            <w:r>
-              <w:t xml:space="preserve">Purpose</w:t>
-            </w:r>
-          </w:p>
-        </w:tc>
-      </w:tr>
-      <w:tr>
-        <w:tc>
-          <w:p>
-            <w:pPr>
-              <w:pStyle w:val="Compact"/>
-              <w:jc w:val="left"/>
-            </w:pPr>
-            <w:r>
-              <w:t xml:space="preserve">Full</w:t>
-            </w:r>
-          </w:p>
-        </w:tc>
-        <w:tc>
-          <w:p>
-            <w:pPr>
-              <w:pStyle w:val="Compact"/>
-              <w:jc w:val="left"/>
-            </w:pPr>
-            <w:r>
-              <w:t xml:space="preserve">N=600</w:t>
-            </w:r>
-          </w:p>
-        </w:tc>
-        <w:tc>
-          <w:p>
-            <w:pPr>
-              <w:pStyle w:val="Compact"/>
-              <w:jc w:val="left"/>
-            </w:pPr>
-            <w:r>
-              <w:t xml:space="preserve">Single alignment of all genomes.</w:t>
-            </w:r>
-          </w:p>
-        </w:tc>
-        <w:tc>
-          <w:p>
-            <w:pPr>
-              <w:pStyle w:val="Compact"/>
-              <w:jc w:val="left"/>
-            </w:pPr>
-            <w:r>
-              <w:t xml:space="preserve">Alignment, maximum-likelihood phylogeny.</w:t>
-            </w:r>
-          </w:p>
-        </w:tc>
-      </w:tr>
-      <w:tr>
-        <w:tc>
-          <w:p>
-            <w:pPr>
-              <w:pStyle w:val="Compact"/>
-              <w:jc w:val="left"/>
-            </w:pPr>
-            <w:r>
-              <w:t xml:space="preserve">Clade</w:t>
-            </w:r>
-          </w:p>
-        </w:tc>
-        <w:tc>
-          <w:p>
-            <w:pPr>
-              <w:pStyle w:val="Compact"/>
-              <w:jc w:val="left"/>
-            </w:pPr>
-            <w:r>
-              <w:t xml:space="preserve">N=600</w:t>
-            </w:r>
-          </w:p>
-        </w:tc>
-        <w:tc>
-          <w:p>
-            <w:pPr>
-              <w:pStyle w:val="Compact"/>
-              <w:jc w:val="left"/>
-            </w:pPr>
-            <w:r>
-              <w:t xml:space="preserve">Separated by clade</w:t>
-            </w:r>
-          </w:p>
-        </w:tc>
-        <w:tc>
-          <w:p>
-            <w:pPr>
-              <w:pStyle w:val="Compact"/>
-              <w:jc w:val="left"/>
-            </w:pPr>
-            <w:r>
-              <w:t xml:space="preserve">Dating and phylogeography</w:t>
-            </w:r>
-          </w:p>
-        </w:tc>
-      </w:tr>
-      <w:tr>
-        <w:tc>
-          <w:p>
-            <w:pPr>
-              <w:pStyle w:val="Compact"/>
-              <w:jc w:val="left"/>
-            </w:pPr>
-            <w:r>
-              <w:t xml:space="preserve">Reduced</w:t>
-            </w:r>
-          </w:p>
-        </w:tc>
-        <w:tc>
-          <w:p>
-            <w:pPr>
-              <w:pStyle w:val="Compact"/>
-              <w:jc w:val="left"/>
-            </w:pPr>
-            <w:r>
-              <w:t xml:space="preserve">N=200</w:t>
-            </w:r>
-          </w:p>
-        </w:tc>
-        <w:tc>
-          <w:p>
-            <w:pPr>
-              <w:pStyle w:val="Compact"/>
-              <w:jc w:val="left"/>
-            </w:pPr>
-            <w:r>
-              <w:t xml:space="preserve">Subsampled</w:t>
-            </w:r>
-          </w:p>
-        </w:tc>
-        <w:tc>
-          <w:p>
-            <w:pPr>
-              <w:pStyle w:val="Compact"/>
-              <w:jc w:val="left"/>
-            </w:pPr>
-            <w:r>
-              <w:t xml:space="preserve">Demonstrate dating instability</w:t>
-            </w:r>
-          </w:p>
-        </w:tc>
-      </w:tr>
-    </w:tbl>
+        <w:t xml:space="preserve">To investigate the influence of between-clade variation in substitution rates, the multiple alignment was separated into the major clades of</w:t>
+      </w:r>
+      <w:r>
+        <w:t xml:space="preserve"> </w:t>
+      </w:r>
+      <w:r>
+        <w:rPr>
+          <w:i/>
+        </w:rPr>
+        <w:t xml:space="preserve">Y. pestis</w:t>
+      </w:r>
+      <w:r>
+        <w:t xml:space="preserve">, which will be referred to as the</w:t>
+      </w:r>
+      <w:r>
+        <w:t xml:space="preserve"> </w:t>
+      </w:r>
+      <w:r>
+        <w:rPr>
+          <w:i/>
+        </w:rPr>
+        <w:t xml:space="preserve">Clade</w:t>
+      </w:r>
+      <w:r>
+        <w:t xml:space="preserve"> </w:t>
+      </w:r>
+      <w:r>
+        <w:t xml:space="preserve">dataset. The subclade associated with the Plague of Justinian (0.ANT4) was considered to be a distinct clade separate from its parent (0.ANT) due to its geographic, temporal, and ecological uniqueness. In total, 12 clades were considered and are described in Table</w:t>
+      </w:r>
+      <w:r>
+        <w:t xml:space="preserve"> </w:t>
+      </w:r>
+      <w:hyperlink w:anchor="tbl:table_temporal_signal">
+        <w:r>
+          <w:rPr>
+            <w:rStyle w:val="Hyperlink"/>
+          </w:rPr>
+          <w:t xml:space="preserve">1</w:t>
+        </w:r>
+      </w:hyperlink>
+      <w:r>
+        <w:t xml:space="preserve">.</w:t>
+      </w:r>
+    </w:p>
+    <w:p>
+      <w:pPr>
+        <w:pStyle w:val="BodyText"/>
+      </w:pPr>
+      <w:r>
+        <w:t xml:space="preserve">To improve the performance and convergence of Bayesian analysis, a subsampled dataset was constructed. Clades that contained multiple samples drawn from the same geographic location and the same time period were reduced to one representative sample. The sample with the shortest terminal branch length was prioritized, to diminish the influence of derived mutations on the estimated substitution rate. An interval of 25 years was identified as striking an optimal balance, resulting in 200 representative samples.</w:t>
+      </w:r>
+    </w:p>
     <w:p>
       <w:pPr>
         <w:pStyle w:val="Heading3"/>
       </w:pPr>
-      <w:bookmarkStart w:id="39" w:name="phylodynamics"/>
+      <w:bookmarkStart w:id="40" w:name="phylodynamics"/>
       <w:r>
         <w:t xml:space="preserve">Phylodynamics</w:t>
       </w:r>
-      <w:bookmarkEnd w:id="39"/>
+      <w:bookmarkEnd w:id="40"/>
+    </w:p>
+    <w:p>
+      <w:pPr>
+        <w:pStyle w:val="FirstParagraph"/>
+      </w:pPr>
+      <w:r>
+        <w:t xml:space="preserve">To investigate the degree of temporal signal present in the data, two tests were formed . The first was a root-to-tip (RTT) regression on collection date. This linear model is a simple approach to explore whether the data follows a strict clock model. Uncertainty in the model parameters, namely the mean substitution rate and tMRCA, were estimated using 1000 iterations of the non-parametric bootstrap on the residuals.</w:t>
+      </w:r>
+    </w:p>
+    <w:p>
+      <w:pPr>
+        <w:pStyle w:val="BodyText"/>
+      </w:pPr>
+      <w:r>
+        <w:t xml:space="preserve">While RTT is a practical approach, it has two main limitations: 1) No rate variation is accounted for, and 2) The data are not independent observations due to shared internal branch lengths. Therefore to complement this approach, a bayesian evaluation of temporal signal (BETS) was performed.</w:t>
+      </w:r>
+    </w:p>
+    <w:p>
+      <w:pPr>
+        <w:pStyle w:val="BodyText"/>
+      </w:pPr>
+      <w:r>
+        <w:t xml:space="preserve">A maximum-likelihood timetree was estimated using a least-squares approach as implemented in LSD2</w:t>
+      </w:r>
+      <w:r>
+        <w:t xml:space="preserve"> </w:t>
+      </w:r>
+      <w:r>
+        <w:t xml:space="preserve">[</w:t>
+      </w:r>
+      <w:hyperlink w:anchor="ref-VomZnwKw">
+        <w:r>
+          <w:rPr>
+            <w:rStyle w:val="Hyperlink"/>
+          </w:rPr>
+          <w:t xml:space="preserve">21</w:t>
+        </w:r>
+      </w:hyperlink>
+      <w:r>
+        <w:t xml:space="preserve">]</w:t>
+      </w:r>
+      <w:r>
+        <w:t xml:space="preserve">. Rate variation was modeled using a lognormal relaxed clock using the default parameters for the mean (1.0) and the standard deviation (0.2). The outgroup</w:t>
+      </w:r>
+      <w:r>
+        <w:t xml:space="preserve"> </w:t>
+      </w:r>
+      <w:r>
+        <w:rPr>
+          <w:i/>
+        </w:rPr>
+        <w:t xml:space="preserve">Y. pseudotuberculosis</w:t>
+      </w:r>
+      <w:r>
+        <w:t xml:space="preserve"> </w:t>
+      </w:r>
+      <w:r>
+        <w:t xml:space="preserve">was used to root the tree and then subsequently removed.</w:t>
+      </w:r>
+    </w:p>
+    <w:p>
+      <w:pPr>
+        <w:pStyle w:val="BodyText"/>
+      </w:pPr>
+      <w:r>
+        <w:t xml:space="preserve">A bayesian timetree was estimated using … as implemented in BEAST.</w:t>
+      </w:r>
     </w:p>
     <w:p>
       <w:pPr>
         <w:pStyle w:val="Heading3"/>
       </w:pPr>
-      <w:bookmarkStart w:id="40" w:name="phylogeography"/>
+      <w:bookmarkStart w:id="41" w:name="phylogeography"/>
       <w:r>
         <w:t xml:space="preserve">Phylogeography</w:t>
       </w:r>
-      <w:bookmarkEnd w:id="40"/>
+      <w:bookmarkEnd w:id="41"/>
+    </w:p>
+    <w:p>
+      <w:pPr>
+        <w:pStyle w:val="FirstParagraph"/>
+      </w:pPr>
+      <w:r>
+        <w:t xml:space="preserve">Geographic location was modeled as a discrete state with transitions following a GTR mugration model as implemented in TreeTime</w:t>
+      </w:r>
+      <w:r>
+        <w:t xml:space="preserve"> </w:t>
+      </w:r>
+      <w:r>
+        <w:t xml:space="preserve">[</w:t>
+      </w:r>
+      <w:hyperlink w:anchor="ref-11JaQggrG">
+        <w:r>
+          <w:rPr>
+            <w:rStyle w:val="Hyperlink"/>
+          </w:rPr>
+          <w:t xml:space="preserve">22</w:t>
+        </w:r>
+      </w:hyperlink>
+      <w:r>
+        <w:t xml:space="preserve">]</w:t>
+      </w:r>
+      <w:r>
+        <w:t xml:space="preserve">.</w:t>
+      </w:r>
     </w:p>
     <w:p>
       <w:pPr>
         <w:pStyle w:val="Heading2"/>
       </w:pPr>
-      <w:bookmarkStart w:id="41" w:name="results"/>
+      <w:bookmarkStart w:id="42" w:name="results"/>
       <w:r>
         <w:t xml:space="preserve">Results</w:t>
       </w:r>
-      <w:bookmarkEnd w:id="41"/>
+      <w:bookmarkEnd w:id="42"/>
     </w:p>
     <w:p>
       <w:pPr>
         <w:pStyle w:val="Heading3"/>
       </w:pPr>
-      <w:bookmarkStart w:id="42" w:name="composition"/>
-      <w:r>
-        <w:t xml:space="preserve">Composition</w:t>
-      </w:r>
-      <w:bookmarkEnd w:id="42"/>
-    </w:p>
+      <w:bookmarkStart w:id="43" w:name="curated-public-dataset"/>
+      <w:r>
+        <w:t xml:space="preserve">Curated Public Dataset</w:t>
+      </w:r>
+      <w:bookmarkEnd w:id="43"/>
+    </w:p>
+    <w:p>
+      <w:pPr>
+        <w:pStyle w:val="FirstParagraph"/>
+      </w:pPr>
+      <w:r>
+        <w:t xml:space="preserve">After curation, 600 genomes remained, with 539 (90%) being modern in origin and 61 (10%) being ancient. The geographic distribution of samples is shown in Figure</w:t>
+      </w:r>
+      <w:r>
+        <w:t xml:space="preserve"> </w:t>
+      </w:r>
+      <w:hyperlink w:anchor="fig:fig_map_all">
+        <w:r>
+          <w:rPr>
+            <w:rStyle w:val="Hyperlink"/>
+          </w:rPr>
+          <w:t xml:space="preserve">1</w:t>
+        </w:r>
+      </w:hyperlink>
+      <w:r>
+        <w:t xml:space="preserve"> </w:t>
+      </w:r>
+      <w:r>
+        <w:t xml:space="preserve">.</w:t>
+      </w:r>
+    </w:p>
+    <w:bookmarkStart w:id="0" w:name="fig:fig_map_all"/>
+    <w:p>
+      <w:pPr>
+        <w:pStyle w:val="CaptionedFigure"/>
+      </w:pPr>
+      <w:bookmarkStart w:id="45" w:name="fig:fig_map_all"/>
+      <w:r>
+        <w:drawing>
+          <wp:inline>
+            <wp:extent cx="2456733" cy="1042736"/>
+            <wp:effectExtent b="0" l="0" r="0" t="0"/>
+            <wp:docPr descr="Figure 1: Geographic distribution of Yersinia pestis genomes." title="" id="1" name="Picture"/>
+            <a:graphic>
+              <a:graphicData uri="http://schemas.openxmlformats.org/drawingml/2006/picture">
+                <pic:pic>
+                  <pic:nvPicPr>
+                    <pic:cNvPr descr="https://raw.githubusercontent.com/ktmeaton/obsidian-public/4f0256a5ba01b5e32025339865e1f35243c13188/academic/Map%20All%2078e77f1a.png" id="0" name="Picture"/>
+                    <pic:cNvPicPr>
+                      <a:picLocks noChangeArrowheads="1" noChangeAspect="1"/>
+                    </pic:cNvPicPr>
+                  </pic:nvPicPr>
+                  <pic:blipFill>
+                    <a:blip r:embed="rId44"/>
+                    <a:stretch>
+                      <a:fillRect/>
+                    </a:stretch>
+                  </pic:blipFill>
+                  <pic:spPr bwMode="auto">
+                    <a:xfrm>
+                      <a:off x="0" y="0"/>
+                      <a:ext cx="2456733" cy="1042736"/>
+                    </a:xfrm>
+                    <a:prstGeom prst="rect">
+                      <a:avLst/>
+                    </a:prstGeom>
+                    <a:noFill/>
+                    <a:ln w="9525">
+                      <a:noFill/>
+                      <a:headEnd/>
+                      <a:tailEnd/>
+                    </a:ln>
+                  </pic:spPr>
+                </pic:pic>
+              </a:graphicData>
+            </a:graphic>
+          </wp:inline>
+        </w:drawing>
+      </w:r>
+      <w:bookmarkEnd w:id="45"/>
+    </w:p>
+    <w:p>
+      <w:pPr>
+        <w:pStyle w:val="ImageCaption"/>
+      </w:pPr>
+      <w:r>
+        <w:t xml:space="preserve">Figure 1: Geographic distribution of</w:t>
+      </w:r>
+      <w:r>
+        <w:t xml:space="preserve"> </w:t>
+      </w:r>
+      <w:r>
+        <w:rPr>
+          <w:i/>
+        </w:rPr>
+        <w:t xml:space="preserve">Yersinia pestis</w:t>
+      </w:r>
+      <w:r>
+        <w:t xml:space="preserve"> </w:t>
+      </w:r>
+      <w:r>
+        <w:t xml:space="preserve">genomes.</w:t>
+      </w:r>
+    </w:p>
+    <w:bookmarkEnd w:id="0"/>
     <w:p>
       <w:pPr>
         <w:pStyle w:val="Heading3"/>
       </w:pPr>
-      <w:bookmarkStart w:id="43" w:name="phylogeny"/>
+      <w:bookmarkStart w:id="46" w:name="phylogeny"/>
       <w:r>
         <w:t xml:space="preserve">Phylogeny</w:t>
       </w:r>
-      <w:bookmarkEnd w:id="43"/>
+      <w:bookmarkEnd w:id="46"/>
     </w:p>
     <w:p>
       <w:pPr>
@@ -1680,7 +1836,7 @@
           <w:rPr>
             <w:rStyle w:val="Hyperlink"/>
           </w:rPr>
-          <w:t xml:space="preserve">1</w:t>
+          <w:t xml:space="preserve">2</w:t>
         </w:r>
       </w:hyperlink>
       <w:r>
@@ -1692,13 +1848,13 @@
       <w:pPr>
         <w:pStyle w:val="CaptionedFigure"/>
       </w:pPr>
-      <w:bookmarkStart w:id="45" w:name="fig:fig_divtree_all"/>
+      <w:bookmarkStart w:id="48" w:name="fig:fig_divtree_all"/>
       <w:r>
         <w:drawing>
           <wp:inline>
             <wp:extent cx="5943600" cy="3300308"/>
             <wp:effectExtent b="0" l="0" r="0" t="0"/>
-            <wp:docPr descr="Figure 1: Yersinia pestis phylogeny. (Significant SVG editing required)|800" title="" id="1" name="Picture"/>
+            <wp:docPr descr="Figure 2: Yersinia pestis phylogeny. (Significant SVG editing required)|800" title="" id="1" name="Picture"/>
             <a:graphic>
               <a:graphicData uri="http://schemas.openxmlformats.org/drawingml/2006/picture">
                 <pic:pic>
@@ -1709,7 +1865,7 @@
                     </pic:cNvPicPr>
                   </pic:nvPicPr>
                   <pic:blipFill>
-                    <a:blip r:embed="rId44"/>
+                    <a:blip r:embed="rId47"/>
                     <a:stretch>
                       <a:fillRect/>
                     </a:stretch>
@@ -1735,14 +1891,14 @@
           </wp:inline>
         </w:drawing>
       </w:r>
-      <w:bookmarkEnd w:id="45"/>
+      <w:bookmarkEnd w:id="48"/>
     </w:p>
     <w:p>
       <w:pPr>
         <w:pStyle w:val="ImageCaption"/>
       </w:pPr>
       <w:r>
-        <w:t xml:space="preserve">Figure 1:</w:t>
+        <w:t xml:space="preserve">Figure 2:</w:t>
       </w:r>
       <w:r>
         <w:t xml:space="preserve"> </w:t>
@@ -1765,27 +1921,27 @@
       <w:pPr>
         <w:pStyle w:val="Heading3"/>
       </w:pPr>
-      <w:bookmarkStart w:id="46" w:name="phylodynamics-1"/>
+      <w:bookmarkStart w:id="49" w:name="phylodynamics-1"/>
       <w:r>
         <w:t xml:space="preserve">Phylodynamics</w:t>
       </w:r>
-      <w:bookmarkEnd w:id="46"/>
+      <w:bookmarkEnd w:id="49"/>
     </w:p>
     <w:p>
       <w:pPr>
         <w:pStyle w:val="Heading4"/>
       </w:pPr>
-      <w:bookmarkStart w:id="47" w:name="molecular-clock"/>
+      <w:bookmarkStart w:id="50" w:name="molecular-clock"/>
       <w:r>
         <w:t xml:space="preserve">Molecular Clock</w:t>
       </w:r>
-      <w:bookmarkEnd w:id="47"/>
+      <w:bookmarkEnd w:id="50"/>
     </w:p>
     <w:p>
       <w:pPr>
         <w:numPr>
           <w:ilvl w:val="0"/>
-          <w:numId w:val="1004"/>
+          <w:numId w:val="1005"/>
         </w:numPr>
         <w:pStyle w:val="Compact"/>
       </w:pPr>
@@ -1806,7 +1962,7 @@
       <w:pPr>
         <w:numPr>
           <w:ilvl w:val="0"/>
-          <w:numId w:val="1004"/>
+          <w:numId w:val="1005"/>
         </w:numPr>
         <w:pStyle w:val="Compact"/>
       </w:pPr>
@@ -1841,7 +1997,7 @@
       <w:pPr>
         <w:numPr>
           <w:ilvl w:val="0"/>
-          <w:numId w:val="1004"/>
+          <w:numId w:val="1005"/>
         </w:numPr>
         <w:pStyle w:val="Compact"/>
       </w:pPr>
@@ -1856,7 +2012,7 @@
           <w:rPr>
             <w:rStyle w:val="Hyperlink"/>
           </w:rPr>
-          <w:t xml:space="preserve">2</w:t>
+          <w:t xml:space="preserve">3</w:t>
         </w:r>
       </w:hyperlink>
       <w:r>
@@ -1867,7 +2023,7 @@
       <w:pPr>
         <w:numPr>
           <w:ilvl w:val="0"/>
-          <w:numId w:val="1004"/>
+          <w:numId w:val="1005"/>
         </w:numPr>
         <w:pStyle w:val="Compact"/>
       </w:pPr>
@@ -1882,7 +2038,7 @@
           <w:rPr>
             <w:rStyle w:val="Hyperlink"/>
           </w:rPr>
-          <w:t xml:space="preserve">3</w:t>
+          <w:t xml:space="preserve">4</w:t>
         </w:r>
       </w:hyperlink>
       <w:r>
@@ -2750,13 +2906,13 @@
       <w:pPr>
         <w:pStyle w:val="CaptionedFigure"/>
       </w:pPr>
-      <w:bookmarkStart w:id="49" w:name="fig:fig_rate_boxplot_all"/>
+      <w:bookmarkStart w:id="52" w:name="fig:fig_rate_boxplot_all"/>
       <w:r>
         <w:drawing>
           <wp:inline>
             <wp:extent cx="5040687" cy="1787445"/>
             <wp:effectExtent b="0" l="0" r="0" t="0"/>
-            <wp:docPr descr="Figure 2: Rate variation by clade." title="" id="1" name="Picture"/>
+            <wp:docPr descr="Figure 3: Rate variation by clade." title="" id="1" name="Picture"/>
             <a:graphic>
               <a:graphicData uri="http://schemas.openxmlformats.org/drawingml/2006/picture">
                 <pic:pic>
@@ -2767,7 +2923,7 @@
                     </pic:cNvPicPr>
                   </pic:nvPicPr>
                   <pic:blipFill>
-                    <a:blip r:embed="rId48"/>
+                    <a:blip r:embed="rId51"/>
                     <a:stretch>
                       <a:fillRect/>
                     </a:stretch>
@@ -2793,14 +2949,14 @@
           </wp:inline>
         </w:drawing>
       </w:r>
-      <w:bookmarkEnd w:id="49"/>
+      <w:bookmarkEnd w:id="52"/>
     </w:p>
     <w:p>
       <w:pPr>
         <w:pStyle w:val="ImageCaption"/>
       </w:pPr>
       <w:r>
-        <w:t xml:space="preserve">Figure 2: Rate variation by clade.</w:t>
+        <w:t xml:space="preserve">Figure 3: Rate variation by clade.</w:t>
       </w:r>
     </w:p>
     <w:bookmarkEnd w:id="0"/>
@@ -2809,13 +2965,13 @@
       <w:pPr>
         <w:pStyle w:val="CaptionedFigure"/>
       </w:pPr>
-      <w:bookmarkStart w:id="51" w:name="fig:fig_tmrca_boxplot_all"/>
+      <w:bookmarkStart w:id="54" w:name="fig:fig_tmrca_boxplot_all"/>
       <w:r>
         <w:drawing>
           <wp:inline>
             <wp:extent cx="5201511" cy="1713925"/>
             <wp:effectExtent b="0" l="0" r="0" t="0"/>
-            <wp:docPr descr="Figure 3: tMRCA by clade." title="" id="1" name="Picture"/>
+            <wp:docPr descr="Figure 4: tMRCA by clade." title="" id="1" name="Picture"/>
             <a:graphic>
               <a:graphicData uri="http://schemas.openxmlformats.org/drawingml/2006/picture">
                 <pic:pic>
@@ -2826,7 +2982,7 @@
                     </pic:cNvPicPr>
                   </pic:nvPicPr>
                   <pic:blipFill>
-                    <a:blip r:embed="rId50"/>
+                    <a:blip r:embed="rId53"/>
                     <a:stretch>
                       <a:fillRect/>
                     </a:stretch>
@@ -2852,14 +3008,14 @@
           </wp:inline>
         </w:drawing>
       </w:r>
-      <w:bookmarkEnd w:id="51"/>
+      <w:bookmarkEnd w:id="54"/>
     </w:p>
     <w:p>
       <w:pPr>
         <w:pStyle w:val="ImageCaption"/>
       </w:pPr>
       <w:r>
-        <w:t xml:space="preserve">Figure 3: tMRCA by clade.</w:t>
+        <w:t xml:space="preserve">Figure 4: tMRCA by clade.</w:t>
       </w:r>
     </w:p>
     <w:bookmarkEnd w:id="0"/>
@@ -2867,17 +3023,17 @@
       <w:pPr>
         <w:pStyle w:val="Heading4"/>
       </w:pPr>
-      <w:bookmarkStart w:id="52" w:name="relaxing-the-clock"/>
+      <w:bookmarkStart w:id="55" w:name="relaxing-the-clock"/>
       <w:r>
         <w:t xml:space="preserve">Relaxing the Clock</w:t>
       </w:r>
-      <w:bookmarkEnd w:id="52"/>
+      <w:bookmarkEnd w:id="55"/>
     </w:p>
     <w:p>
       <w:pPr>
         <w:numPr>
           <w:ilvl w:val="0"/>
-          <w:numId w:val="1005"/>
+          <w:numId w:val="1006"/>
         </w:numPr>
         <w:pStyle w:val="Compact"/>
       </w:pPr>
@@ -2892,7 +3048,7 @@
           <w:rPr>
             <w:rStyle w:val="Hyperlink"/>
           </w:rPr>
-          <w:t xml:space="preserve">4</w:t>
+          <w:t xml:space="preserve">5</w:t>
         </w:r>
       </w:hyperlink>
       <w:r>
@@ -2904,13 +3060,13 @@
       <w:pPr>
         <w:pStyle w:val="CaptionedFigure"/>
       </w:pPr>
-      <w:bookmarkStart w:id="54" w:name="fig:fig_coefficient_variation"/>
+      <w:bookmarkStart w:id="57" w:name="fig:fig_coefficient_variation"/>
       <w:r>
         <w:drawing>
           <wp:inline>
             <wp:extent cx="5943600" cy="3097258"/>
             <wp:effectExtent b="0" l="0" r="0" t="0"/>
-            <wp:docPr descr="Figure 4: Coefficient of variation." title="" id="1" name="Picture"/>
+            <wp:docPr descr="Figure 5: Coefficient of variation." title="" id="1" name="Picture"/>
             <a:graphic>
               <a:graphicData uri="http://schemas.openxmlformats.org/drawingml/2006/picture">
                 <pic:pic>
@@ -2921,7 +3077,7 @@
                     </pic:cNvPicPr>
                   </pic:nvPicPr>
                   <pic:blipFill>
-                    <a:blip r:embed="rId53"/>
+                    <a:blip r:embed="rId56"/>
                     <a:stretch>
                       <a:fillRect/>
                     </a:stretch>
@@ -2947,14 +3103,14 @@
           </wp:inline>
         </w:drawing>
       </w:r>
-      <w:bookmarkEnd w:id="54"/>
+      <w:bookmarkEnd w:id="57"/>
     </w:p>
     <w:p>
       <w:pPr>
         <w:pStyle w:val="ImageCaption"/>
       </w:pPr>
       <w:r>
-        <w:t xml:space="preserve">Figure 4: Coefficient of variation.</w:t>
+        <w:t xml:space="preserve">Figure 5: Coefficient of variation.</w:t>
       </w:r>
     </w:p>
     <w:bookmarkEnd w:id="0"/>
@@ -2962,7 +3118,7 @@
       <w:pPr>
         <w:numPr>
           <w:ilvl w:val="0"/>
-          <w:numId w:val="1006"/>
+          <w:numId w:val="1007"/>
         </w:numPr>
         <w:pStyle w:val="Compact"/>
       </w:pPr>
@@ -2977,7 +3133,7 @@
           <w:rPr>
             <w:rStyle w:val="Hyperlink"/>
           </w:rPr>
-          <w:t xml:space="preserve">5</w:t>
+          <w:t xml:space="preserve">6</w:t>
         </w:r>
       </w:hyperlink>
       <w:r>
@@ -2989,13 +3145,13 @@
       <w:pPr>
         <w:pStyle w:val="CaptionedFigure"/>
       </w:pPr>
-      <w:bookmarkStart w:id="56" w:name="fig:fig_tree_height_compare"/>
+      <w:bookmarkStart w:id="59" w:name="fig:fig_tree_height_compare"/>
       <w:r>
         <w:drawing>
           <wp:inline>
             <wp:extent cx="5943600" cy="4754880"/>
             <wp:effectExtent b="0" l="0" r="0" t="0"/>
-            <wp:docPr descr="Figure 5: Tree height comparison." title="" id="1" name="Picture"/>
+            <wp:docPr descr="Figure 6: Tree height comparison." title="" id="1" name="Picture"/>
             <a:graphic>
               <a:graphicData uri="http://schemas.openxmlformats.org/drawingml/2006/picture">
                 <pic:pic>
@@ -3006,7 +3162,7 @@
                     </pic:cNvPicPr>
                   </pic:nvPicPr>
                   <pic:blipFill>
-                    <a:blip r:embed="rId55"/>
+                    <a:blip r:embed="rId58"/>
                     <a:stretch>
                       <a:fillRect/>
                     </a:stretch>
@@ -3032,14 +3188,14 @@
           </wp:inline>
         </w:drawing>
       </w:r>
-      <w:bookmarkEnd w:id="56"/>
+      <w:bookmarkEnd w:id="59"/>
     </w:p>
     <w:p>
       <w:pPr>
         <w:pStyle w:val="ImageCaption"/>
       </w:pPr>
       <w:r>
-        <w:t xml:space="preserve">Figure 5: Tree height comparison.</w:t>
+        <w:t xml:space="preserve">Figure 6: Tree height comparison.</w:t>
       </w:r>
     </w:p>
     <w:bookmarkEnd w:id="0"/>
@@ -3047,7 +3203,7 @@
       <w:pPr>
         <w:numPr>
           <w:ilvl w:val="0"/>
-          <w:numId w:val="1007"/>
+          <w:numId w:val="1008"/>
         </w:numPr>
         <w:pStyle w:val="Compact"/>
       </w:pPr>
@@ -3074,7 +3230,7 @@
           <w:rPr>
             <w:rStyle w:val="Hyperlink"/>
           </w:rPr>
-          <w:t xml:space="preserve">6</w:t>
+          <w:t xml:space="preserve">7</w:t>
         </w:r>
       </w:hyperlink>
       <w:r>
@@ -3086,13 +3242,13 @@
       <w:pPr>
         <w:pStyle w:val="CaptionedFigure"/>
       </w:pPr>
-      <w:bookmarkStart w:id="58" w:name="fig:fig_sub_rate_compare"/>
+      <w:bookmarkStart w:id="61" w:name="fig:fig_sub_rate_compare"/>
       <w:r>
         <w:drawing>
           <wp:inline>
             <wp:extent cx="5943600" cy="4842083"/>
             <wp:effectExtent b="0" l="0" r="0" t="0"/>
-            <wp:docPr descr="Figure 6: Substitution rate comparison." title="" id="1" name="Picture"/>
+            <wp:docPr descr="Figure 7: Substitution rate comparison." title="" id="1" name="Picture"/>
             <a:graphic>
               <a:graphicData uri="http://schemas.openxmlformats.org/drawingml/2006/picture">
                 <pic:pic>
@@ -3103,7 +3259,7 @@
                     </pic:cNvPicPr>
                   </pic:nvPicPr>
                   <pic:blipFill>
-                    <a:blip r:embed="rId57"/>
+                    <a:blip r:embed="rId60"/>
                     <a:stretch>
                       <a:fillRect/>
                     </a:stretch>
@@ -3129,14 +3285,14 @@
           </wp:inline>
         </w:drawing>
       </w:r>
-      <w:bookmarkEnd w:id="58"/>
+      <w:bookmarkEnd w:id="61"/>
     </w:p>
     <w:p>
       <w:pPr>
         <w:pStyle w:val="ImageCaption"/>
       </w:pPr>
       <w:r>
-        <w:t xml:space="preserve">Figure 6: Substitution rate comparison.</w:t>
+        <w:t xml:space="preserve">Figure 7: Substitution rate comparison.</w:t>
       </w:r>
     </w:p>
     <w:bookmarkEnd w:id="0"/>
@@ -3144,7 +3300,7 @@
       <w:pPr>
         <w:numPr>
           <w:ilvl w:val="0"/>
-          <w:numId w:val="1008"/>
+          <w:numId w:val="1009"/>
         </w:numPr>
         <w:pStyle w:val="Compact"/>
       </w:pPr>
@@ -3159,7 +3315,7 @@
           <w:rPr>
             <w:rStyle w:val="Hyperlink"/>
           </w:rPr>
-          <w:t xml:space="preserve">7</w:t>
+          <w:t xml:space="preserve">8</w:t>
         </w:r>
       </w:hyperlink>
       <w:r>
@@ -3171,13 +3327,13 @@
       <w:pPr>
         <w:pStyle w:val="CaptionedFigure"/>
       </w:pPr>
-      <w:bookmarkStart w:id="60" w:name="fig:fig_timetree_color_rate"/>
+      <w:bookmarkStart w:id="63" w:name="fig:fig_timetree_color_rate"/>
       <w:r>
         <w:drawing>
           <wp:inline>
             <wp:extent cx="5943600" cy="3041862"/>
             <wp:effectExtent b="0" l="0" r="0" t="0"/>
-            <wp:docPr descr="Figure 7: Time tree colored by rate." title="" id="1" name="Picture"/>
+            <wp:docPr descr="Figure 8: Time tree colored by rate." title="" id="1" name="Picture"/>
             <a:graphic>
               <a:graphicData uri="http://schemas.openxmlformats.org/drawingml/2006/picture">
                 <pic:pic>
@@ -3188,7 +3344,7 @@
                     </pic:cNvPicPr>
                   </pic:nvPicPr>
                   <pic:blipFill>
-                    <a:blip r:embed="rId59"/>
+                    <a:blip r:embed="rId62"/>
                     <a:stretch>
                       <a:fillRect/>
                     </a:stretch>
@@ -3214,14 +3370,14 @@
           </wp:inline>
         </w:drawing>
       </w:r>
-      <w:bookmarkEnd w:id="60"/>
+      <w:bookmarkEnd w:id="63"/>
     </w:p>
     <w:p>
       <w:pPr>
         <w:pStyle w:val="ImageCaption"/>
       </w:pPr>
       <w:r>
-        <w:t xml:space="preserve">Figure 7: Time tree colored by rate.</w:t>
+        <w:t xml:space="preserve">Figure 8: Time tree colored by rate.</w:t>
       </w:r>
     </w:p>
     <w:bookmarkEnd w:id="0"/>
@@ -3229,34 +3385,34 @@
       <w:pPr>
         <w:pStyle w:val="Heading2"/>
       </w:pPr>
-      <w:bookmarkStart w:id="61" w:name="discussion"/>
+      <w:bookmarkStart w:id="64" w:name="discussion"/>
       <w:r>
         <w:t xml:space="preserve">Discussion</w:t>
       </w:r>
-      <w:bookmarkEnd w:id="61"/>
+      <w:bookmarkEnd w:id="64"/>
     </w:p>
     <w:p>
       <w:pPr>
         <w:pStyle w:val="Heading2"/>
       </w:pPr>
-      <w:bookmarkStart w:id="62" w:name="conclusion"/>
+      <w:bookmarkStart w:id="65" w:name="conclusion"/>
       <w:r>
         <w:t xml:space="preserve">Conclusion</w:t>
       </w:r>
-      <w:bookmarkEnd w:id="62"/>
+      <w:bookmarkEnd w:id="65"/>
     </w:p>
     <w:p>
       <w:pPr>
         <w:pStyle w:val="Heading2"/>
       </w:pPr>
-      <w:bookmarkStart w:id="63" w:name="references"/>
+      <w:bookmarkStart w:id="66" w:name="references"/>
       <w:r>
         <w:t xml:space="preserve">References</w:t>
       </w:r>
-      <w:bookmarkEnd w:id="63"/>
-    </w:p>
-    <w:bookmarkStart w:id="113" w:name="refs"/>
-    <w:bookmarkStart w:id="66" w:name="ref-Vo6ReJPm"/>
+      <w:bookmarkEnd w:id="66"/>
+    </w:p>
+    <w:bookmarkStart w:id="129" w:name="refs"/>
+    <w:bookmarkStart w:id="69" w:name="ref-Vo6ReJPm"/>
     <w:p>
       <w:pPr>
         <w:pStyle w:val="Bibliography"/>
@@ -3309,7 +3465,7 @@
       <w:r>
         <w:t xml:space="preserve"> </w:t>
       </w:r>
-      <w:hyperlink r:id="rId64">
+      <w:hyperlink r:id="rId67">
         <w:r>
           <w:rPr>
             <w:rStyle w:val="Hyperlink"/>
@@ -3326,7 +3482,7 @@
       <w:r>
         <w:t xml:space="preserve"> </w:t>
       </w:r>
-      <w:hyperlink r:id="rId65">
+      <w:hyperlink r:id="rId68">
         <w:r>
           <w:rPr>
             <w:rStyle w:val="Hyperlink"/>
@@ -3335,8 +3491,8 @@
         </w:r>
       </w:hyperlink>
     </w:p>
-    <w:bookmarkEnd w:id="66"/>
-    <w:bookmarkStart w:id="70" w:name="ref-AQa9Tn4j"/>
+    <w:bookmarkEnd w:id="69"/>
+    <w:bookmarkStart w:id="73" w:name="ref-AQa9Tn4j"/>
     <w:p>
       <w:pPr>
         <w:pStyle w:val="Bibliography"/>
@@ -3405,7 +3561,7 @@
       <w:r>
         <w:t xml:space="preserve"> </w:t>
       </w:r>
-      <w:hyperlink r:id="rId67">
+      <w:hyperlink r:id="rId70">
         <w:r>
           <w:rPr>
             <w:rStyle w:val="Hyperlink"/>
@@ -3425,7 +3581,7 @@
       <w:r>
         <w:t xml:space="preserve"> </w:t>
       </w:r>
-      <w:hyperlink r:id="rId68">
+      <w:hyperlink r:id="rId71">
         <w:r>
           <w:rPr>
             <w:rStyle w:val="Hyperlink"/>
@@ -3442,7 +3598,7 @@
       <w:r>
         <w:t xml:space="preserve"> </w:t>
       </w:r>
-      <w:hyperlink r:id="rId69">
+      <w:hyperlink r:id="rId72">
         <w:r>
           <w:rPr>
             <w:rStyle w:val="Hyperlink"/>
@@ -3451,8 +3607,8 @@
         </w:r>
       </w:hyperlink>
     </w:p>
-    <w:bookmarkEnd w:id="70"/>
-    <w:bookmarkStart w:id="75" w:name="ref-1093vihdz"/>
+    <w:bookmarkEnd w:id="73"/>
+    <w:bookmarkStart w:id="78" w:name="ref-1093vihdz"/>
     <w:p>
       <w:pPr>
         <w:pStyle w:val="Bibliography"/>
@@ -3496,7 +3652,7 @@
       <w:r>
         <w:t xml:space="preserve"> </w:t>
       </w:r>
-      <w:hyperlink r:id="rId71">
+      <w:hyperlink r:id="rId74">
         <w:r>
           <w:rPr>
             <w:rStyle w:val="Hyperlink"/>
@@ -3516,7 +3672,7 @@
       <w:r>
         <w:t xml:space="preserve"> </w:t>
       </w:r>
-      <w:hyperlink r:id="rId72">
+      <w:hyperlink r:id="rId75">
         <w:r>
           <w:rPr>
             <w:rStyle w:val="Hyperlink"/>
@@ -3533,7 +3689,7 @@
       <w:r>
         <w:t xml:space="preserve"> </w:t>
       </w:r>
-      <w:hyperlink r:id="rId73">
+      <w:hyperlink r:id="rId76">
         <w:r>
           <w:rPr>
             <w:rStyle w:val="Hyperlink"/>
@@ -3550,7 +3706,7 @@
       <w:r>
         <w:t xml:space="preserve"> </w:t>
       </w:r>
-      <w:hyperlink r:id="rId74">
+      <w:hyperlink r:id="rId77">
         <w:r>
           <w:rPr>
             <w:rStyle w:val="Hyperlink"/>
@@ -3559,8 +3715,8 @@
         </w:r>
       </w:hyperlink>
     </w:p>
-    <w:bookmarkEnd w:id="75"/>
-    <w:bookmarkStart w:id="78" w:name="ref-uM6Rh5Fu"/>
+    <w:bookmarkEnd w:id="78"/>
+    <w:bookmarkStart w:id="81" w:name="ref-uM6Rh5Fu"/>
     <w:p>
       <w:pPr>
         <w:pStyle w:val="Bibliography"/>
@@ -3613,7 +3769,7 @@
       <w:r>
         <w:t xml:space="preserve"> </w:t>
       </w:r>
-      <w:hyperlink r:id="rId76">
+      <w:hyperlink r:id="rId79">
         <w:r>
           <w:rPr>
             <w:rStyle w:val="Hyperlink"/>
@@ -3630,7 +3786,7 @@
       <w:r>
         <w:t xml:space="preserve"> </w:t>
       </w:r>
-      <w:hyperlink r:id="rId77">
+      <w:hyperlink r:id="rId80">
         <w:r>
           <w:rPr>
             <w:rStyle w:val="Hyperlink"/>
@@ -3639,8 +3795,8 @@
         </w:r>
       </w:hyperlink>
     </w:p>
-    <w:bookmarkEnd w:id="78"/>
-    <w:bookmarkStart w:id="80" w:name="ref-h4WAqbKy"/>
+    <w:bookmarkEnd w:id="81"/>
+    <w:bookmarkStart w:id="83" w:name="ref-h4WAqbKy"/>
     <w:p>
       <w:pPr>
         <w:pStyle w:val="Bibliography"/>
@@ -3675,7 +3831,7 @@
       <w:r>
         <w:t xml:space="preserve"> </w:t>
       </w:r>
-      <w:hyperlink r:id="rId79">
+      <w:hyperlink r:id="rId82">
         <w:r>
           <w:rPr>
             <w:rStyle w:val="Hyperlink"/>
@@ -3684,8 +3840,8 @@
         </w:r>
       </w:hyperlink>
     </w:p>
-    <w:bookmarkEnd w:id="80"/>
-    <w:bookmarkStart w:id="82" w:name="ref-S5fFaZrD"/>
+    <w:bookmarkEnd w:id="83"/>
+    <w:bookmarkStart w:id="85" w:name="ref-13ET92iS0"/>
     <w:p>
       <w:pPr>
         <w:pStyle w:val="Bibliography"/>
@@ -3700,6 +3856,69 @@
         <w:rPr>
           <w:b/>
         </w:rPr>
+        <w:t xml:space="preserve">The Black Death, 1346-1353: The Complete History</w:t>
+      </w:r>
+      <w:r>
+        <w:t xml:space="preserve"> </w:t>
+      </w:r>
+      <w:r>
+        <w:br/>
+      </w:r>
+      <w:r>
+        <w:t xml:space="preserve">O. J. Benedictow</w:t>
+      </w:r>
+      <w:r>
+        <w:br/>
+      </w:r>
+      <w:r>
+        <w:rPr>
+          <w:i/>
+        </w:rPr>
+        <w:t xml:space="preserve">Boydell Press</w:t>
+      </w:r>
+      <w:r>
+        <w:t xml:space="preserve"> </w:t>
+      </w:r>
+      <w:r>
+        <w:t xml:space="preserve">(2004)</w:t>
+      </w:r>
+      <w:r>
+        <w:t xml:space="preserve"> </w:t>
+      </w:r>
+      <w:r>
+        <w:br/>
+      </w:r>
+      <w:r>
+        <w:t xml:space="preserve">ISBN:</w:t>
+      </w:r>
+      <w:r>
+        <w:t xml:space="preserve"> </w:t>
+      </w:r>
+      <w:hyperlink r:id="rId84">
+        <w:r>
+          <w:rPr>
+            <w:rStyle w:val="Hyperlink"/>
+          </w:rPr>
+          <w:t xml:space="preserve">0-85115-943-5</w:t>
+        </w:r>
+      </w:hyperlink>
+    </w:p>
+    <w:bookmarkEnd w:id="85"/>
+    <w:bookmarkStart w:id="87" w:name="ref-S5fFaZrD"/>
+    <w:p>
+      <w:pPr>
+        <w:pStyle w:val="Bibliography"/>
+      </w:pPr>
+      <w:r>
+        <w:t xml:space="preserve">7.</w:t>
+      </w:r>
+      <w:r>
+        <w:t xml:space="preserve"> </w:t>
+      </w:r>
+      <w:r>
+        <w:rPr>
+          <w:b/>
+        </w:rPr>
         <w:t xml:space="preserve">Plague around the world in 2019</w:t>
       </w:r>
       <w:r>
@@ -3729,7 +3948,7 @@
       <w:r>
         <w:t xml:space="preserve"> </w:t>
       </w:r>
-      <w:hyperlink r:id="rId81">
+      <w:hyperlink r:id="rId86">
         <w:r>
           <w:rPr>
             <w:rStyle w:val="Hyperlink"/>
@@ -3738,14 +3957,14 @@
         </w:r>
       </w:hyperlink>
     </w:p>
-    <w:bookmarkEnd w:id="82"/>
-    <w:bookmarkStart w:id="84" w:name="ref-126DH3OOt"/>
+    <w:bookmarkEnd w:id="87"/>
+    <w:bookmarkStart w:id="89" w:name="ref-kQFNGkNf"/>
     <w:p>
       <w:pPr>
         <w:pStyle w:val="Bibliography"/>
       </w:pPr>
       <w:r>
-        <w:t xml:space="preserve">7.</w:t>
+        <w:t xml:space="preserve">8.</w:t>
       </w:r>
       <w:r>
         <w:t xml:space="preserve"> </w:t>
@@ -3754,7 +3973,7 @@
         <w:rPr>
           <w:b/>
         </w:rPr>
-        <w:t xml:space="preserve">Rats, Communications, and Plague: Toward an Ecological History</w:t>
+        <w:t xml:space="preserve">Recent trends in plague ecology</w:t>
       </w:r>
       <w:r>
         <w:t xml:space="preserve"> </w:t>
@@ -3763,34 +3982,68 @@
         <w:br/>
       </w:r>
       <w:r>
-        <w:t xml:space="preserve">Michael McCormick</w:t>
+        <w:t xml:space="preserve">K Gage, M Kosoy</w:t>
       </w:r>
       <w:r>
         <w:br/>
       </w:r>
       <w:r>
+        <w:t xml:space="preserve">(2006)</w:t>
+      </w:r>
+      <w:r>
+        <w:t xml:space="preserve"> </w:t>
+      </w:r>
+      <w:hyperlink r:id="rId88">
+        <w:r>
+          <w:rPr>
+            <w:rStyle w:val="Hyperlink"/>
+          </w:rPr>
+          <w:t xml:space="preserve">http://reviverestore.org/wp-content/uploads/2015/02/Gage-and-Kosoy_USGS-Blk-footed-ferret-symp_2006-copy.pdf</w:t>
+        </w:r>
+      </w:hyperlink>
+    </w:p>
+    <w:bookmarkEnd w:id="89"/>
+    <w:bookmarkStart w:id="93" w:name="ref-TV8iDhk7"/>
+    <w:p>
+      <w:pPr>
+        <w:pStyle w:val="Bibliography"/>
+      </w:pPr>
+      <w:r>
+        <w:t xml:space="preserve">9.</w:t>
+      </w:r>
+      <w:r>
+        <w:t xml:space="preserve"> </w:t>
+      </w:r>
+      <w:r>
+        <w:rPr>
+          <w:b/>
+        </w:rPr>
+        <w:t xml:space="preserve">Yersinia pestis, the cause of plague, is a recently emerged clone of Yersinia pseudotuberculosis</w:t>
+      </w:r>
+      <w:r>
+        <w:t xml:space="preserve"> </w:t>
+      </w:r>
+      <w:r>
+        <w:br/>
+      </w:r>
+      <w:r>
+        <w:t xml:space="preserve">M. Achtman, K. Zurth, G. Morelli, G. Torrea, A. Guiyoule, E. Carniel</w:t>
+      </w:r>
+      <w:r>
+        <w:br/>
+      </w:r>
+      <w:r>
         <w:rPr>
           <w:i/>
         </w:rPr>
-        <w:t xml:space="preserve">The Journal of Interdisciplinary History</w:t>
-      </w:r>
-      <w:r>
-        <w:t xml:space="preserve"> </w:t>
-      </w:r>
-      <w:r>
-        <w:t xml:space="preserve">(2003-07-01)</w:t>
-      </w:r>
-      <w:r>
-        <w:t xml:space="preserve"> </w:t>
-      </w:r>
-      <w:hyperlink r:id="rId83">
-        <w:r>
-          <w:rPr>
-            <w:rStyle w:val="Hyperlink"/>
-          </w:rPr>
-          <w:t xml:space="preserve">https://doi.org/10.1162/002219503322645439</w:t>
-        </w:r>
-      </w:hyperlink>
+        <w:t xml:space="preserve">Proceedings of the National Academy of Sciences of the United States of America</w:t>
+      </w:r>
+      <w:r>
+        <w:t xml:space="preserve"> </w:t>
+      </w:r>
+      <w:r>
+        <w:t xml:space="preserve">(1999-11-23)</w:t>
+      </w:r>
       <w:r>
         <w:t xml:space="preserve"> </w:t>
       </w:r>
@@ -3803,23 +4056,57 @@
       <w:r>
         <w:t xml:space="preserve"> </w:t>
       </w:r>
-      <w:hyperlink r:id="rId83">
-        <w:r>
-          <w:rPr>
-            <w:rStyle w:val="Hyperlink"/>
-          </w:rPr>
-          <w:t xml:space="preserve">10.1162/002219503322645439</w:t>
-        </w:r>
-      </w:hyperlink>
-    </w:p>
-    <w:bookmarkEnd w:id="84"/>
-    <w:bookmarkStart w:id="87" w:name="ref-bny5raHY"/>
+      <w:hyperlink r:id="rId90">
+        <w:r>
+          <w:rPr>
+            <w:rStyle w:val="Hyperlink"/>
+          </w:rPr>
+          <w:t xml:space="preserve">10.1073/pnas.96.24.14043</w:t>
+        </w:r>
+      </w:hyperlink>
+      <w:r>
+        <w:t xml:space="preserve"> </w:t>
+      </w:r>
+      <w:r>
+        <w:t xml:space="preserve">· PMID:</w:t>
+      </w:r>
+      <w:r>
+        <w:t xml:space="preserve"> </w:t>
+      </w:r>
+      <w:hyperlink r:id="rId91">
+        <w:r>
+          <w:rPr>
+            <w:rStyle w:val="Hyperlink"/>
+          </w:rPr>
+          <w:t xml:space="preserve">10570195</w:t>
+        </w:r>
+      </w:hyperlink>
+      <w:r>
+        <w:t xml:space="preserve"> </w:t>
+      </w:r>
+      <w:r>
+        <w:t xml:space="preserve">· PMCID:</w:t>
+      </w:r>
+      <w:r>
+        <w:t xml:space="preserve"> </w:t>
+      </w:r>
+      <w:hyperlink r:id="rId92">
+        <w:r>
+          <w:rPr>
+            <w:rStyle w:val="Hyperlink"/>
+          </w:rPr>
+          <w:t xml:space="preserve">PMC24187</w:t>
+        </w:r>
+      </w:hyperlink>
+    </w:p>
+    <w:bookmarkEnd w:id="93"/>
+    <w:bookmarkStart w:id="96" w:name="ref-187QsoYP3"/>
     <w:p>
       <w:pPr>
         <w:pStyle w:val="Bibliography"/>
       </w:pPr>
       <w:r>
-        <w:t xml:space="preserve">8.</w:t>
+        <w:t xml:space="preserve">10.</w:t>
       </w:r>
       <w:r>
         <w:t xml:space="preserve"> </w:t>
@@ -3828,20 +4115,135 @@
         <w:rPr>
           <w:b/>
         </w:rPr>
-        <w:t xml:space="preserve">Comparative and evolutionary genomics of</w:t>
+        <w:t xml:space="preserve">Insights into the evolution of Yersinia pestis through whole-genome comparison with Yersinia pseudotuberculosis</w:t>
+      </w:r>
+      <w:r>
+        <w:t xml:space="preserve"> </w:t>
+      </w:r>
+      <w:r>
+        <w:br/>
+      </w:r>
+      <w:r>
+        <w:t xml:space="preserve">P. S. G. Chain, E. Carniel, F. W. Larimer, J. Lamerdin, P. O. Stoutland, W. M. Regala, A. M. Georgescu, L. M. Vergez, M. L. Land, V. L. Motin, … E. Garcia</w:t>
+      </w:r>
+      <w:r>
+        <w:br/>
+      </w:r>
+      <w:r>
+        <w:rPr>
+          <w:i/>
+        </w:rPr>
+        <w:t xml:space="preserve">Proceedings of the National Academy of Sciences</w:t>
+      </w:r>
+      <w:r>
+        <w:t xml:space="preserve"> </w:t>
+      </w:r>
+      <w:r>
+        <w:t xml:space="preserve">(2004-09-21)</w:t>
+      </w:r>
+      <w:r>
+        <w:t xml:space="preserve"> </w:t>
+      </w:r>
+      <w:hyperlink r:id="rId94">
+        <w:r>
+          <w:rPr>
+            <w:rStyle w:val="Hyperlink"/>
+          </w:rPr>
+          <w:t xml:space="preserve">http://www.pnas.org/cgi/doi/10.1073/pnas.0404012101</w:t>
+        </w:r>
+      </w:hyperlink>
+      <w:r>
+        <w:t xml:space="preserve"> </w:t>
+      </w:r>
+      <w:r>
+        <w:br/>
+      </w:r>
+      <w:r>
+        <w:t xml:space="preserve">DOI:</w:t>
+      </w:r>
+      <w:r>
+        <w:t xml:space="preserve"> </w:t>
+      </w:r>
+      <w:hyperlink r:id="rId95">
+        <w:r>
+          <w:rPr>
+            <w:rStyle w:val="Hyperlink"/>
+          </w:rPr>
+          <w:t xml:space="preserve">10.1073/pnas.0404012101</w:t>
+        </w:r>
+      </w:hyperlink>
+    </w:p>
+    <w:bookmarkEnd w:id="96"/>
+    <w:bookmarkStart w:id="98" w:name="ref-131fQLiJt"/>
+    <w:p>
+      <w:pPr>
+        <w:pStyle w:val="Bibliography"/>
+      </w:pPr>
+      <w:r>
+        <w:t xml:space="preserve">11.</w:t>
+      </w:r>
+      <w:r>
+        <w:t xml:space="preserve"> </w:t>
       </w:r>
       <w:r>
         <w:rPr>
           <w:b/>
         </w:rPr>
-        <w:t xml:space="preserve"> </w:t>
+        <w:t xml:space="preserve">NCBImeta</w:t>
+      </w:r>
+      <w:r>
+        <w:t xml:space="preserve"> </w:t>
+      </w:r>
+      <w:r>
+        <w:br/>
+      </w:r>
+      <w:r>
+        <w:t xml:space="preserve">Katherine Eaton</w:t>
+      </w:r>
+      <w:r>
+        <w:br/>
       </w:r>
       <w:r>
         <w:rPr>
           <w:i/>
+        </w:rPr>
+        <w:t xml:space="preserve">NCBImeta</w:t>
+      </w:r>
+      <w:r>
+        <w:t xml:space="preserve"> </w:t>
+      </w:r>
+      <w:r>
+        <w:t xml:space="preserve">(2019)</w:t>
+      </w:r>
+      <w:r>
+        <w:t xml:space="preserve"> </w:t>
+      </w:r>
+      <w:hyperlink r:id="rId97">
+        <w:r>
+          <w:rPr>
+            <w:rStyle w:val="Hyperlink"/>
+          </w:rPr>
+          <w:t xml:space="preserve">https://github.com/ktmeaton/NCBImeta</w:t>
+        </w:r>
+      </w:hyperlink>
+    </w:p>
+    <w:bookmarkEnd w:id="98"/>
+    <w:bookmarkStart w:id="100" w:name="ref-hxWSqZgm"/>
+    <w:p>
+      <w:pPr>
+        <w:pStyle w:val="Bibliography"/>
+      </w:pPr>
+      <w:r>
+        <w:t xml:space="preserve">12.</w:t>
+      </w:r>
+      <w:r>
+        <w:t xml:space="preserve"> </w:t>
+      </w:r>
+      <w:r>
+        <w:rPr>
           <w:b/>
         </w:rPr>
-        <w:t xml:space="preserve">Yersinia pestis</w:t>
+        <w:t xml:space="preserve">GeoPy: A Python client for several popular geocoding web services.</w:t>
       </w:r>
       <w:r>
         <w:t xml:space="preserve"> </w:t>
@@ -3850,32 +4252,212 @@
         <w:br/>
       </w:r>
       <w:r>
-        <w:t xml:space="preserve">Dongsheng Zhou, Yanping Han, Yajun Song, Peitang Huang, Ruifu Yang</w:t>
+        <w:t xml:space="preserve">Kostya Esmukov</w:t>
       </w:r>
       <w:r>
         <w:br/>
       </w:r>
       <w:r>
+        <w:t xml:space="preserve">(2020-12)</w:t>
+      </w:r>
+      <w:r>
+        <w:t xml:space="preserve"> </w:t>
+      </w:r>
+      <w:hyperlink r:id="rId99">
+        <w:r>
+          <w:rPr>
+            <w:rStyle w:val="Hyperlink"/>
+          </w:rPr>
+          <w:t xml:space="preserve">https://github.com/geopy/geopy</w:t>
+        </w:r>
+      </w:hyperlink>
+    </w:p>
+    <w:bookmarkEnd w:id="100"/>
+    <w:bookmarkStart w:id="102" w:name="ref-M15a78x5"/>
+    <w:p>
+      <w:pPr>
+        <w:pStyle w:val="Bibliography"/>
+      </w:pPr>
+      <w:r>
+        <w:t xml:space="preserve">13.</w:t>
+      </w:r>
+      <w:r>
+        <w:t xml:space="preserve"> </w:t>
+      </w:r>
+      <w:r>
+        <w:rPr>
+          <w:b/>
+        </w:rPr>
+        <w:t xml:space="preserve">Nominatim: A tool to search OpenStreetMap data.</w:t>
+      </w:r>
+      <w:r>
+        <w:t xml:space="preserve"> </w:t>
+      </w:r>
+      <w:r>
+        <w:br/>
+      </w:r>
+      <w:r>
+        <w:t xml:space="preserve">Sarah Hoffman</w:t>
+      </w:r>
+      <w:r>
+        <w:br/>
+      </w:r>
+      <w:r>
+        <w:t xml:space="preserve">(2020-12)</w:t>
+      </w:r>
+      <w:r>
+        <w:t xml:space="preserve"> </w:t>
+      </w:r>
+      <w:hyperlink r:id="rId101">
+        <w:r>
+          <w:rPr>
+            <w:rStyle w:val="Hyperlink"/>
+          </w:rPr>
+          <w:t xml:space="preserve">https://github.com/osm-search/Nominatim</w:t>
+        </w:r>
+      </w:hyperlink>
+    </w:p>
+    <w:bookmarkEnd w:id="102"/>
+    <w:bookmarkStart w:id="104" w:name="ref-5rCiNisz"/>
+    <w:p>
+      <w:pPr>
+        <w:pStyle w:val="Bibliography"/>
+      </w:pPr>
+      <w:r>
+        <w:t xml:space="preserve">14.</w:t>
+      </w:r>
+      <w:r>
+        <w:t xml:space="preserve"> </w:t>
+      </w:r>
+      <w:r>
+        <w:rPr>
+          <w:b/>
+        </w:rPr>
+        <w:t xml:space="preserve">Planet dump retrieved from https://planet.osm.org</w:t>
+      </w:r>
+      <w:r>
+        <w:t xml:space="preserve"> </w:t>
+      </w:r>
+      <w:r>
+        <w:br/>
+      </w:r>
+      <w:r>
+        <w:t xml:space="preserve">OpenStreetMap Contributors</w:t>
+      </w:r>
+      <w:r>
+        <w:br/>
+      </w:r>
+      <w:r>
+        <w:t xml:space="preserve">(2017)</w:t>
+      </w:r>
+      <w:r>
+        <w:t xml:space="preserve"> </w:t>
+      </w:r>
+      <w:hyperlink r:id="rId103">
+        <w:r>
+          <w:rPr>
+            <w:rStyle w:val="Hyperlink"/>
+          </w:rPr>
+          <w:t xml:space="preserve">https://www.openstreetmap.org</w:t>
+        </w:r>
+      </w:hyperlink>
+    </w:p>
+    <w:bookmarkEnd w:id="104"/>
+    <w:bookmarkStart w:id="106" w:name="ref-puYDXtJ9"/>
+    <w:p>
+      <w:pPr>
+        <w:pStyle w:val="Bibliography"/>
+      </w:pPr>
+      <w:r>
+        <w:t xml:space="preserve">15.</w:t>
+      </w:r>
+      <w:r>
+        <w:t xml:space="preserve"> </w:t>
+      </w:r>
+      <w:r>
+        <w:rPr>
+          <w:b/>
+        </w:rPr>
+        <w:t xml:space="preserve">ncbi/sra-tools</w:t>
+      </w:r>
+      <w:r>
+        <w:t xml:space="preserve"> </w:t>
+      </w:r>
+      <w:r>
+        <w:br/>
+      </w:r>
+      <w:r>
+        <w:t xml:space="preserve">NCBI - National Center for Biotechnology Information/NLM/NIH</w:t>
+      </w:r>
+      <w:r>
+        <w:br/>
+      </w:r>
+      <w:r>
+        <w:t xml:space="preserve">(2021-05-18)</w:t>
+      </w:r>
+      <w:r>
+        <w:t xml:space="preserve"> </w:t>
+      </w:r>
+      <w:hyperlink r:id="rId105">
+        <w:r>
+          <w:rPr>
+            <w:rStyle w:val="Hyperlink"/>
+          </w:rPr>
+          <w:t xml:space="preserve">https://github.com/ncbi/sra-tools</w:t>
+        </w:r>
+      </w:hyperlink>
+    </w:p>
+    <w:bookmarkEnd w:id="106"/>
+    <w:bookmarkStart w:id="109" w:name="ref-17yD9OrGW"/>
+    <w:p>
+      <w:pPr>
+        <w:pStyle w:val="Bibliography"/>
+      </w:pPr>
+      <w:r>
+        <w:t xml:space="preserve">16.</w:t>
+      </w:r>
+      <w:r>
+        <w:t xml:space="preserve"> </w:t>
+      </w:r>
+      <w:r>
+        <w:rPr>
+          <w:b/>
+        </w:rPr>
+        <w:t xml:space="preserve">Reproducible, portable, and efficient ancient genome reconstruction with nf-core/eager</w:t>
+      </w:r>
+      <w:r>
+        <w:t xml:space="preserve"> </w:t>
+      </w:r>
+      <w:r>
+        <w:br/>
+      </w:r>
+      <w:r>
+        <w:t xml:space="preserve">James A. Fellows Yates, Thiseas C. Lamnidis, Maxime Borry, Aida Andrades Valtueña, Zandra Fagernäs, Stephen Clayton, Maxime U. Garcia, Judith Neukamm, Alexander Peltzer</w:t>
+      </w:r>
+      <w:r>
+        <w:br/>
+      </w:r>
+      <w:r>
         <w:rPr>
           <w:i/>
         </w:rPr>
-        <w:t xml:space="preserve">Microbes and Infection</w:t>
-      </w:r>
-      <w:r>
-        <w:t xml:space="preserve"> </w:t>
-      </w:r>
-      <w:r>
-        <w:t xml:space="preserve">(2004-11-01)</w:t>
-      </w:r>
-      <w:r>
-        <w:t xml:space="preserve"> </w:t>
-      </w:r>
-      <w:hyperlink r:id="rId85">
-        <w:r>
-          <w:rPr>
-            <w:rStyle w:val="Hyperlink"/>
-          </w:rPr>
-          <w:t xml:space="preserve">http://www.sciencedirect.com/science/article/pii/S1286457904002357</w:t>
+        <w:t xml:space="preserve">PeerJ</w:t>
+      </w:r>
+      <w:r>
+        <w:t xml:space="preserve"> </w:t>
+      </w:r>
+      <w:r>
+        <w:t xml:space="preserve">(2021-03-16)</w:t>
+      </w:r>
+      <w:r>
+        <w:t xml:space="preserve"> </w:t>
+      </w:r>
+      <w:hyperlink r:id="rId107">
+        <w:r>
+          <w:rPr>
+            <w:rStyle w:val="Hyperlink"/>
+          </w:rPr>
+          <w:t xml:space="preserve">https://peerj.com/articles/10947</w:t>
         </w:r>
       </w:hyperlink>
       <w:r>
@@ -3890,23 +4472,23 @@
       <w:r>
         <w:t xml:space="preserve"> </w:t>
       </w:r>
-      <w:hyperlink r:id="rId86">
-        <w:r>
-          <w:rPr>
-            <w:rStyle w:val="Hyperlink"/>
-          </w:rPr>
-          <w:t xml:space="preserve">10.1016/j.micinf.2004.08.002</w:t>
-        </w:r>
-      </w:hyperlink>
-    </w:p>
-    <w:bookmarkEnd w:id="87"/>
-    <w:bookmarkStart w:id="91" w:name="ref-198RHww4t"/>
+      <w:hyperlink r:id="rId108">
+        <w:r>
+          <w:rPr>
+            <w:rStyle w:val="Hyperlink"/>
+          </w:rPr>
+          <w:t xml:space="preserve">10.7717/peerj.10947</w:t>
+        </w:r>
+      </w:hyperlink>
+    </w:p>
+    <w:bookmarkEnd w:id="109"/>
+    <w:bookmarkStart w:id="111" w:name="ref-1DR126iIZ"/>
     <w:p>
       <w:pPr>
         <w:pStyle w:val="Bibliography"/>
       </w:pPr>
       <w:r>
-        <w:t xml:space="preserve">9.</w:t>
+        <w:t xml:space="preserve">17.</w:t>
       </w:r>
       <w:r>
         <w:t xml:space="preserve"> </w:t>
@@ -3915,7 +4497,7 @@
         <w:rPr>
           <w:b/>
         </w:rPr>
-        <w:t xml:space="preserve">The Justinianic Plague: An inconsequential pandemic?</w:t>
+        <w:t xml:space="preserve">Snippy: Rapid haploid variant calling and core genome alignment.</w:t>
       </w:r>
       <w:r>
         <w:t xml:space="preserve"> </w:t>
@@ -3924,32 +4506,77 @@
         <w:br/>
       </w:r>
       <w:r>
-        <w:t xml:space="preserve">Lee Mordechai, Merle Eisenberg, Timothy P. Newfield, Adam Izdebski, Janet E. Kay, Hendrik Poinar</w:t>
+        <w:t xml:space="preserve">Torsten Seemann</w:t>
       </w:r>
       <w:r>
         <w:br/>
       </w:r>
       <w:r>
+        <w:t xml:space="preserve">(2020-03-08)</w:t>
+      </w:r>
+      <w:r>
+        <w:t xml:space="preserve"> </w:t>
+      </w:r>
+      <w:hyperlink r:id="rId110">
+        <w:r>
+          <w:rPr>
+            <w:rStyle w:val="Hyperlink"/>
+          </w:rPr>
+          <w:t xml:space="preserve">https://github.com/tseemann/snippy</w:t>
+        </w:r>
+      </w:hyperlink>
+    </w:p>
+    <w:bookmarkEnd w:id="111"/>
+    <w:bookmarkStart w:id="114" w:name="ref-QZIPWLUx"/>
+    <w:p>
+      <w:pPr>
+        <w:pStyle w:val="Bibliography"/>
+      </w:pPr>
+      <w:r>
+        <w:t xml:space="preserve">18.</w:t>
+      </w:r>
+      <w:r>
+        <w:t xml:space="preserve"> </w:t>
+      </w:r>
+      <w:r>
+        <w:rPr>
+          <w:b/>
+        </w:rPr>
+        <w:t xml:space="preserve">ModelFinder: fast model selection for accurate phylogenetic estimates</w:t>
+      </w:r>
+      <w:r>
+        <w:t xml:space="preserve"> </w:t>
+      </w:r>
+      <w:r>
+        <w:br/>
+      </w:r>
+      <w:r>
+        <w:t xml:space="preserve">Subha Kalyaanamoorthy, Bui Quang Minh, Thomas K. F. Wong, Arndt von Haeseler, Lars S. Jermiin</w:t>
+      </w:r>
+      <w:r>
+        <w:br/>
+      </w:r>
+      <w:r>
         <w:rPr>
           <w:i/>
         </w:rPr>
-        <w:t xml:space="preserve">Proceedings of the National Academy of Sciences</w:t>
-      </w:r>
-      <w:r>
-        <w:t xml:space="preserve"> </w:t>
-      </w:r>
-      <w:r>
-        <w:t xml:space="preserve">(2019-12-17)</w:t>
-      </w:r>
-      <w:r>
-        <w:t xml:space="preserve"> </w:t>
-      </w:r>
-      <w:hyperlink r:id="rId88">
-        <w:r>
-          <w:rPr>
-            <w:rStyle w:val="Hyperlink"/>
-          </w:rPr>
-          <w:t xml:space="preserve">http://www.pnas.org/content/116/51/25546</w:t>
+        <w:t xml:space="preserve">Nature Methods</w:t>
+      </w:r>
+      <w:r>
+        <w:t xml:space="preserve"> </w:t>
+      </w:r>
+      <w:r>
+        <w:t xml:space="preserve">(2017-06)</w:t>
+      </w:r>
+      <w:r>
+        <w:t xml:space="preserve"> </w:t>
+      </w:r>
+      <w:hyperlink r:id="rId112">
+        <w:r>
+          <w:rPr>
+            <w:rStyle w:val="Hyperlink"/>
+          </w:rPr>
+          <w:t xml:space="preserve">http://www.nature.com/articles/nmeth.4285</w:t>
         </w:r>
       </w:hyperlink>
       <w:r>
@@ -3964,12 +4591,308 @@
       <w:r>
         <w:t xml:space="preserve"> </w:t>
       </w:r>
-      <w:hyperlink r:id="rId89">
-        <w:r>
-          <w:rPr>
-            <w:rStyle w:val="Hyperlink"/>
-          </w:rPr>
-          <w:t xml:space="preserve">10.1073/pnas.1903797116</w:t>
+      <w:hyperlink r:id="rId113">
+        <w:r>
+          <w:rPr>
+            <w:rStyle w:val="Hyperlink"/>
+          </w:rPr>
+          <w:t xml:space="preserve">10.1038/nmeth.4285</w:t>
+        </w:r>
+      </w:hyperlink>
+    </w:p>
+    <w:bookmarkEnd w:id="114"/>
+    <w:bookmarkStart w:id="117" w:name="ref-mkkgRhHT"/>
+    <w:p>
+      <w:pPr>
+        <w:pStyle w:val="Bibliography"/>
+      </w:pPr>
+      <w:r>
+        <w:t xml:space="preserve">19.</w:t>
+      </w:r>
+      <w:r>
+        <w:t xml:space="preserve"> </w:t>
+      </w:r>
+      <w:r>
+        <w:rPr>
+          <w:b/>
+        </w:rPr>
+        <w:t xml:space="preserve">IQ-TREE 2: New Models and Efficient Methods for Phylogenetic Inference in the Genomic Era</w:t>
+      </w:r>
+      <w:r>
+        <w:t xml:space="preserve"> </w:t>
+      </w:r>
+      <w:r>
+        <w:br/>
+      </w:r>
+      <w:r>
+        <w:t xml:space="preserve">Bui Quang Minh, Heiko A. Schmidt, Olga Chernomor, Dominik Schrempf, Michael D. Woodhams, Arndt von Haeseler, Robert Lanfear</w:t>
+      </w:r>
+      <w:r>
+        <w:br/>
+      </w:r>
+      <w:r>
+        <w:rPr>
+          <w:i/>
+        </w:rPr>
+        <w:t xml:space="preserve">Molecular Biology and Evolution</w:t>
+      </w:r>
+      <w:r>
+        <w:t xml:space="preserve"> </w:t>
+      </w:r>
+      <w:r>
+        <w:t xml:space="preserve">(2020-05-01)</w:t>
+      </w:r>
+      <w:r>
+        <w:t xml:space="preserve"> </w:t>
+      </w:r>
+      <w:hyperlink r:id="rId115">
+        <w:r>
+          <w:rPr>
+            <w:rStyle w:val="Hyperlink"/>
+          </w:rPr>
+          <w:t xml:space="preserve">https://academic.oup.com/mbe/article/37/5/1530/5721363</w:t>
+        </w:r>
+      </w:hyperlink>
+      <w:r>
+        <w:t xml:space="preserve"> </w:t>
+      </w:r>
+      <w:r>
+        <w:br/>
+      </w:r>
+      <w:r>
+        <w:t xml:space="preserve">DOI:</w:t>
+      </w:r>
+      <w:r>
+        <w:t xml:space="preserve"> </w:t>
+      </w:r>
+      <w:hyperlink r:id="rId116">
+        <w:r>
+          <w:rPr>
+            <w:rStyle w:val="Hyperlink"/>
+          </w:rPr>
+          <w:t xml:space="preserve">10.1093/molbev/msaa015</w:t>
+        </w:r>
+      </w:hyperlink>
+    </w:p>
+    <w:bookmarkEnd w:id="117"/>
+    <w:bookmarkStart w:id="120" w:name="ref-12SvE6y3A"/>
+    <w:p>
+      <w:pPr>
+        <w:pStyle w:val="Bibliography"/>
+      </w:pPr>
+      <w:r>
+        <w:t xml:space="preserve">20.</w:t>
+      </w:r>
+      <w:r>
+        <w:t xml:space="preserve"> </w:t>
+      </w:r>
+      <w:r>
+        <w:rPr>
+          <w:b/>
+        </w:rPr>
+        <w:t xml:space="preserve">UFBoot2: Improving the Ultrafast Bootstrap Approximation</w:t>
+      </w:r>
+      <w:r>
+        <w:t xml:space="preserve"> </w:t>
+      </w:r>
+      <w:r>
+        <w:br/>
+      </w:r>
+      <w:r>
+        <w:t xml:space="preserve">Diep Thi Hoang, Olga Chernomor, Arndt von Haeseler, Bui Quang Minh, Le Sy Vinh</w:t>
+      </w:r>
+      <w:r>
+        <w:br/>
+      </w:r>
+      <w:r>
+        <w:rPr>
+          <w:i/>
+        </w:rPr>
+        <w:t xml:space="preserve">Molecular Biology and Evolution</w:t>
+      </w:r>
+      <w:r>
+        <w:t xml:space="preserve"> </w:t>
+      </w:r>
+      <w:r>
+        <w:t xml:space="preserve">(2018-02-01)</w:t>
+      </w:r>
+      <w:r>
+        <w:t xml:space="preserve"> </w:t>
+      </w:r>
+      <w:hyperlink r:id="rId118">
+        <w:r>
+          <w:rPr>
+            <w:rStyle w:val="Hyperlink"/>
+          </w:rPr>
+          <w:t xml:space="preserve">https://academic.oup.com/mbe/article/35/2/518/4565479</w:t>
+        </w:r>
+      </w:hyperlink>
+      <w:r>
+        <w:t xml:space="preserve"> </w:t>
+      </w:r>
+      <w:r>
+        <w:br/>
+      </w:r>
+      <w:r>
+        <w:t xml:space="preserve">DOI:</w:t>
+      </w:r>
+      <w:r>
+        <w:t xml:space="preserve"> </w:t>
+      </w:r>
+      <w:hyperlink r:id="rId119">
+        <w:r>
+          <w:rPr>
+            <w:rStyle w:val="Hyperlink"/>
+          </w:rPr>
+          <w:t xml:space="preserve">10.1093/molbev/msx281</w:t>
+        </w:r>
+      </w:hyperlink>
+    </w:p>
+    <w:bookmarkEnd w:id="120"/>
+    <w:bookmarkStart w:id="123" w:name="ref-VomZnwKw"/>
+    <w:p>
+      <w:pPr>
+        <w:pStyle w:val="Bibliography"/>
+      </w:pPr>
+      <w:r>
+        <w:t xml:space="preserve">21.</w:t>
+      </w:r>
+      <w:r>
+        <w:t xml:space="preserve"> </w:t>
+      </w:r>
+      <w:r>
+        <w:rPr>
+          <w:b/>
+        </w:rPr>
+        <w:t xml:space="preserve">Fast Dating Using Least-Squares Criteria and Algorithms</w:t>
+      </w:r>
+      <w:r>
+        <w:t xml:space="preserve"> </w:t>
+      </w:r>
+      <w:r>
+        <w:br/>
+      </w:r>
+      <w:r>
+        <w:t xml:space="preserve">Thu-Hien To, Matthieu Jung, Samantha Lycett, Olivier Gascuel</w:t>
+      </w:r>
+      <w:r>
+        <w:br/>
+      </w:r>
+      <w:r>
+        <w:rPr>
+          <w:i/>
+        </w:rPr>
+        <w:t xml:space="preserve">Systematic Biology</w:t>
+      </w:r>
+      <w:r>
+        <w:t xml:space="preserve"> </w:t>
+      </w:r>
+      <w:r>
+        <w:t xml:space="preserve">(2016-01)</w:t>
+      </w:r>
+      <w:r>
+        <w:t xml:space="preserve"> </w:t>
+      </w:r>
+      <w:hyperlink r:id="rId121">
+        <w:r>
+          <w:rPr>
+            <w:rStyle w:val="Hyperlink"/>
+          </w:rPr>
+          <w:t xml:space="preserve">https://academic.oup.com/sysbio/article-lookup/doi/10.1093/sysbio/syv068</w:t>
+        </w:r>
+      </w:hyperlink>
+      <w:r>
+        <w:t xml:space="preserve"> </w:t>
+      </w:r>
+      <w:r>
+        <w:br/>
+      </w:r>
+      <w:r>
+        <w:t xml:space="preserve">DOI:</w:t>
+      </w:r>
+      <w:r>
+        <w:t xml:space="preserve"> </w:t>
+      </w:r>
+      <w:hyperlink r:id="rId122">
+        <w:r>
+          <w:rPr>
+            <w:rStyle w:val="Hyperlink"/>
+          </w:rPr>
+          <w:t xml:space="preserve">10.1093/sysbio/syv068</w:t>
+        </w:r>
+      </w:hyperlink>
+    </w:p>
+    <w:bookmarkEnd w:id="123"/>
+    <w:bookmarkStart w:id="128" w:name="ref-11JaQggrG"/>
+    <w:p>
+      <w:pPr>
+        <w:pStyle w:val="Bibliography"/>
+      </w:pPr>
+      <w:r>
+        <w:t xml:space="preserve">22.</w:t>
+      </w:r>
+      <w:r>
+        <w:t xml:space="preserve"> </w:t>
+      </w:r>
+      <w:r>
+        <w:rPr>
+          <w:b/>
+        </w:rPr>
+        <w:t xml:space="preserve">TreeTime: Maximum-likelihood phylodynamic analysis</w:t>
+      </w:r>
+      <w:r>
+        <w:t xml:space="preserve"> </w:t>
+      </w:r>
+      <w:r>
+        <w:br/>
+      </w:r>
+      <w:r>
+        <w:t xml:space="preserve">Pavel Sagulenko, Vadim Puller, Richard A Neher</w:t>
+      </w:r>
+      <w:r>
+        <w:br/>
+      </w:r>
+      <w:r>
+        <w:rPr>
+          <w:i/>
+        </w:rPr>
+        <w:t xml:space="preserve">Virus Evolution</w:t>
+      </w:r>
+      <w:r>
+        <w:t xml:space="preserve"> </w:t>
+      </w:r>
+      <w:r>
+        <w:t xml:space="preserve">(2018-01-08)</w:t>
+      </w:r>
+      <w:r>
+        <w:t xml:space="preserve"> </w:t>
+      </w:r>
+      <w:hyperlink r:id="rId124">
+        <w:r>
+          <w:rPr>
+            <w:rStyle w:val="Hyperlink"/>
+          </w:rPr>
+          <w:t xml:space="preserve">https://www.ncbi.nlm.nih.gov/pmc/articles/PMC5758920/</w:t>
+        </w:r>
+      </w:hyperlink>
+      <w:r>
+        <w:t xml:space="preserve"> </w:t>
+      </w:r>
+      <w:r>
+        <w:br/>
+      </w:r>
+      <w:r>
+        <w:t xml:space="preserve">DOI:</w:t>
+      </w:r>
+      <w:r>
+        <w:t xml:space="preserve"> </w:t>
+      </w:r>
+      <w:hyperlink r:id="rId125">
+        <w:r>
+          <w:rPr>
+            <w:rStyle w:val="Hyperlink"/>
+          </w:rPr>
+          <w:t xml:space="preserve">10.1093/ve/vex042</w:t>
         </w:r>
       </w:hyperlink>
       <w:r>
@@ -3981,518 +4904,34 @@
       <w:r>
         <w:t xml:space="preserve"> </w:t>
       </w:r>
-      <w:hyperlink r:id="rId90">
-        <w:r>
-          <w:rPr>
-            <w:rStyle w:val="Hyperlink"/>
-          </w:rPr>
-          <w:t xml:space="preserve">31792176</w:t>
-        </w:r>
-      </w:hyperlink>
-    </w:p>
-    <w:bookmarkEnd w:id="91"/>
-    <w:bookmarkStart w:id="93" w:name="ref-131fQLiJt"/>
-    <w:p>
-      <w:pPr>
-        <w:pStyle w:val="Bibliography"/>
-      </w:pPr>
-      <w:r>
-        <w:t xml:space="preserve">10.</w:t>
-      </w:r>
-      <w:r>
-        <w:t xml:space="preserve"> </w:t>
-      </w:r>
-      <w:r>
-        <w:rPr>
-          <w:b/>
-        </w:rPr>
-        <w:t xml:space="preserve">NCBImeta</w:t>
-      </w:r>
-      <w:r>
-        <w:t xml:space="preserve"> </w:t>
-      </w:r>
-      <w:r>
-        <w:br/>
-      </w:r>
-      <w:r>
-        <w:t xml:space="preserve">Katherine Eaton</w:t>
-      </w:r>
-      <w:r>
-        <w:br/>
-      </w:r>
-      <w:r>
-        <w:rPr>
-          <w:i/>
-        </w:rPr>
-        <w:t xml:space="preserve">NCBImeta</w:t>
-      </w:r>
-      <w:r>
-        <w:t xml:space="preserve"> </w:t>
-      </w:r>
-      <w:r>
-        <w:t xml:space="preserve">(2019)</w:t>
-      </w:r>
-      <w:r>
-        <w:t xml:space="preserve"> </w:t>
-      </w:r>
-      <w:hyperlink r:id="rId92">
-        <w:r>
-          <w:rPr>
-            <w:rStyle w:val="Hyperlink"/>
-          </w:rPr>
-          <w:t xml:space="preserve">https://github.com/ktmeaton/NCBImeta</w:t>
-        </w:r>
-      </w:hyperlink>
-    </w:p>
-    <w:bookmarkEnd w:id="93"/>
-    <w:bookmarkStart w:id="95" w:name="ref-hxWSqZgm"/>
-    <w:p>
-      <w:pPr>
-        <w:pStyle w:val="Bibliography"/>
-      </w:pPr>
-      <w:r>
-        <w:t xml:space="preserve">11.</w:t>
-      </w:r>
-      <w:r>
-        <w:t xml:space="preserve"> </w:t>
-      </w:r>
-      <w:r>
-        <w:rPr>
-          <w:b/>
-        </w:rPr>
-        <w:t xml:space="preserve">GeoPy: A Python client for several popular geocoding web services.</w:t>
-      </w:r>
-      <w:r>
-        <w:t xml:space="preserve"> </w:t>
-      </w:r>
-      <w:r>
-        <w:br/>
-      </w:r>
-      <w:r>
-        <w:t xml:space="preserve">Kostya Esmukov</w:t>
-      </w:r>
-      <w:r>
-        <w:br/>
-      </w:r>
-      <w:r>
-        <w:t xml:space="preserve">(2020-12)</w:t>
-      </w:r>
-      <w:r>
-        <w:t xml:space="preserve"> </w:t>
-      </w:r>
-      <w:hyperlink r:id="rId94">
-        <w:r>
-          <w:rPr>
-            <w:rStyle w:val="Hyperlink"/>
-          </w:rPr>
-          <w:t xml:space="preserve">https://github.com/geopy/geopy</w:t>
-        </w:r>
-      </w:hyperlink>
-    </w:p>
-    <w:bookmarkEnd w:id="95"/>
-    <w:bookmarkStart w:id="97" w:name="ref-M15a78x5"/>
-    <w:p>
-      <w:pPr>
-        <w:pStyle w:val="Bibliography"/>
-      </w:pPr>
-      <w:r>
-        <w:t xml:space="preserve">12.</w:t>
-      </w:r>
-      <w:r>
-        <w:t xml:space="preserve"> </w:t>
-      </w:r>
-      <w:r>
-        <w:rPr>
-          <w:b/>
-        </w:rPr>
-        <w:t xml:space="preserve">Nominatim: A tool to search OpenStreetMap data.</w:t>
-      </w:r>
-      <w:r>
-        <w:t xml:space="preserve"> </w:t>
-      </w:r>
-      <w:r>
-        <w:br/>
-      </w:r>
-      <w:r>
-        <w:t xml:space="preserve">Sarah Hoffman</w:t>
-      </w:r>
-      <w:r>
-        <w:br/>
-      </w:r>
-      <w:r>
-        <w:t xml:space="preserve">(2020-12)</w:t>
-      </w:r>
-      <w:r>
-        <w:t xml:space="preserve"> </w:t>
-      </w:r>
-      <w:hyperlink r:id="rId96">
-        <w:r>
-          <w:rPr>
-            <w:rStyle w:val="Hyperlink"/>
-          </w:rPr>
-          <w:t xml:space="preserve">https://github.com/osm-search/Nominatim</w:t>
-        </w:r>
-      </w:hyperlink>
-    </w:p>
-    <w:bookmarkEnd w:id="97"/>
-    <w:bookmarkStart w:id="99" w:name="ref-5rCiNisz"/>
-    <w:p>
-      <w:pPr>
-        <w:pStyle w:val="Bibliography"/>
-      </w:pPr>
-      <w:r>
-        <w:t xml:space="preserve">13.</w:t>
-      </w:r>
-      <w:r>
-        <w:t xml:space="preserve"> </w:t>
-      </w:r>
-      <w:r>
-        <w:rPr>
-          <w:b/>
-        </w:rPr>
-        <w:t xml:space="preserve">Planet dump retrieved from https://planet.osm.org</w:t>
-      </w:r>
-      <w:r>
-        <w:t xml:space="preserve"> </w:t>
-      </w:r>
-      <w:r>
-        <w:br/>
-      </w:r>
-      <w:r>
-        <w:t xml:space="preserve">OpenStreetMap Contributors</w:t>
-      </w:r>
-      <w:r>
-        <w:br/>
-      </w:r>
-      <w:r>
-        <w:t xml:space="preserve">(2017)</w:t>
-      </w:r>
-      <w:r>
-        <w:t xml:space="preserve"> </w:t>
-      </w:r>
-      <w:hyperlink r:id="rId98">
-        <w:r>
-          <w:rPr>
-            <w:rStyle w:val="Hyperlink"/>
-          </w:rPr>
-          <w:t xml:space="preserve">https://www.openstreetmap.org</w:t>
-        </w:r>
-      </w:hyperlink>
-    </w:p>
-    <w:bookmarkEnd w:id="99"/>
-    <w:bookmarkStart w:id="101" w:name="ref-puYDXtJ9"/>
-    <w:p>
-      <w:pPr>
-        <w:pStyle w:val="Bibliography"/>
-      </w:pPr>
-      <w:r>
-        <w:t xml:space="preserve">14.</w:t>
-      </w:r>
-      <w:r>
-        <w:t xml:space="preserve"> </w:t>
-      </w:r>
-      <w:r>
-        <w:rPr>
-          <w:b/>
-        </w:rPr>
-        <w:t xml:space="preserve">ncbi/sra-tools</w:t>
-      </w:r>
-      <w:r>
-        <w:t xml:space="preserve"> </w:t>
-      </w:r>
-      <w:r>
-        <w:br/>
-      </w:r>
-      <w:r>
-        <w:t xml:space="preserve">NCBI - National Center for Biotechnology Information/NLM/NIH</w:t>
-      </w:r>
-      <w:r>
-        <w:br/>
-      </w:r>
-      <w:r>
-        <w:t xml:space="preserve">(2021-05-18)</w:t>
-      </w:r>
-      <w:r>
-        <w:t xml:space="preserve"> </w:t>
-      </w:r>
-      <w:hyperlink r:id="rId100">
-        <w:r>
-          <w:rPr>
-            <w:rStyle w:val="Hyperlink"/>
-          </w:rPr>
-          <w:t xml:space="preserve">https://github.com/ncbi/sra-tools</w:t>
-        </w:r>
-      </w:hyperlink>
-    </w:p>
-    <w:bookmarkEnd w:id="101"/>
-    <w:bookmarkStart w:id="104" w:name="ref-17yD9OrGW"/>
-    <w:p>
-      <w:pPr>
-        <w:pStyle w:val="Bibliography"/>
-      </w:pPr>
-      <w:r>
-        <w:t xml:space="preserve">15.</w:t>
-      </w:r>
-      <w:r>
-        <w:t xml:space="preserve"> </w:t>
-      </w:r>
-      <w:r>
-        <w:rPr>
-          <w:b/>
-        </w:rPr>
-        <w:t xml:space="preserve">Reproducible, portable, and efficient ancient genome reconstruction with nf-core/eager</w:t>
-      </w:r>
-      <w:r>
-        <w:t xml:space="preserve"> </w:t>
-      </w:r>
-      <w:r>
-        <w:br/>
-      </w:r>
-      <w:r>
-        <w:t xml:space="preserve">James A. Fellows Yates, Thiseas C. Lamnidis, Maxime Borry, Aida Andrades Valtueña, Zandra Fagernäs, Stephen Clayton, Maxime U. Garcia, Judith Neukamm, Alexander Peltzer</w:t>
-      </w:r>
-      <w:r>
-        <w:br/>
-      </w:r>
-      <w:r>
-        <w:rPr>
-          <w:i/>
-        </w:rPr>
-        <w:t xml:space="preserve">PeerJ</w:t>
-      </w:r>
-      <w:r>
-        <w:t xml:space="preserve"> </w:t>
-      </w:r>
-      <w:r>
-        <w:t xml:space="preserve">(2021-03-16)</w:t>
-      </w:r>
-      <w:r>
-        <w:t xml:space="preserve"> </w:t>
-      </w:r>
-      <w:hyperlink r:id="rId102">
-        <w:r>
-          <w:rPr>
-            <w:rStyle w:val="Hyperlink"/>
-          </w:rPr>
-          <w:t xml:space="preserve">https://peerj.com/articles/10947</w:t>
-        </w:r>
-      </w:hyperlink>
-      <w:r>
-        <w:t xml:space="preserve"> </w:t>
-      </w:r>
-      <w:r>
-        <w:br/>
-      </w:r>
-      <w:r>
-        <w:t xml:space="preserve">DOI:</w:t>
-      </w:r>
-      <w:r>
-        <w:t xml:space="preserve"> </w:t>
-      </w:r>
-      <w:hyperlink r:id="rId103">
-        <w:r>
-          <w:rPr>
-            <w:rStyle w:val="Hyperlink"/>
-          </w:rPr>
-          <w:t xml:space="preserve">10.7717/peerj.10947</w:t>
-        </w:r>
-      </w:hyperlink>
-    </w:p>
-    <w:bookmarkEnd w:id="104"/>
-    <w:bookmarkStart w:id="106" w:name="ref-1DR126iIZ"/>
-    <w:p>
-      <w:pPr>
-        <w:pStyle w:val="Bibliography"/>
-      </w:pPr>
-      <w:r>
-        <w:t xml:space="preserve">16.</w:t>
-      </w:r>
-      <w:r>
-        <w:t xml:space="preserve"> </w:t>
-      </w:r>
-      <w:r>
-        <w:rPr>
-          <w:b/>
-        </w:rPr>
-        <w:t xml:space="preserve">Snippy: Rapid haploid variant calling and core genome alignment.</w:t>
-      </w:r>
-      <w:r>
-        <w:t xml:space="preserve"> </w:t>
-      </w:r>
-      <w:r>
-        <w:br/>
-      </w:r>
-      <w:r>
-        <w:t xml:space="preserve">Torsten Seemann</w:t>
-      </w:r>
-      <w:r>
-        <w:br/>
-      </w:r>
-      <w:r>
-        <w:t xml:space="preserve">(2020-03-08)</w:t>
-      </w:r>
-      <w:r>
-        <w:t xml:space="preserve"> </w:t>
-      </w:r>
-      <w:hyperlink r:id="rId105">
-        <w:r>
-          <w:rPr>
-            <w:rStyle w:val="Hyperlink"/>
-          </w:rPr>
-          <w:t xml:space="preserve">https://github.com/tseemann/snippy</w:t>
-        </w:r>
-      </w:hyperlink>
-    </w:p>
-    <w:bookmarkEnd w:id="106"/>
-    <w:bookmarkStart w:id="109" w:name="ref-QZIPWLUx"/>
-    <w:p>
-      <w:pPr>
-        <w:pStyle w:val="Bibliography"/>
-      </w:pPr>
-      <w:r>
-        <w:t xml:space="preserve">17.</w:t>
-      </w:r>
-      <w:r>
-        <w:t xml:space="preserve"> </w:t>
-      </w:r>
-      <w:r>
-        <w:rPr>
-          <w:b/>
-        </w:rPr>
-        <w:t xml:space="preserve">ModelFinder: fast model selection for accurate phylogenetic estimates</w:t>
-      </w:r>
-      <w:r>
-        <w:t xml:space="preserve"> </w:t>
-      </w:r>
-      <w:r>
-        <w:br/>
-      </w:r>
-      <w:r>
-        <w:t xml:space="preserve">Subha Kalyaanamoorthy, Bui Quang Minh, Thomas K. F. Wong, Arndt von Haeseler, Lars S. Jermiin</w:t>
-      </w:r>
-      <w:r>
-        <w:br/>
-      </w:r>
-      <w:r>
-        <w:rPr>
-          <w:i/>
-        </w:rPr>
-        <w:t xml:space="preserve">Nature Methods</w:t>
-      </w:r>
-      <w:r>
-        <w:t xml:space="preserve"> </w:t>
-      </w:r>
-      <w:r>
-        <w:t xml:space="preserve">(2017-06)</w:t>
-      </w:r>
-      <w:r>
-        <w:t xml:space="preserve"> </w:t>
-      </w:r>
-      <w:hyperlink r:id="rId107">
-        <w:r>
-          <w:rPr>
-            <w:rStyle w:val="Hyperlink"/>
-          </w:rPr>
-          <w:t xml:space="preserve">http://www.nature.com/articles/nmeth.4285</w:t>
-        </w:r>
-      </w:hyperlink>
-      <w:r>
-        <w:t xml:space="preserve"> </w:t>
-      </w:r>
-      <w:r>
-        <w:br/>
-      </w:r>
-      <w:r>
-        <w:t xml:space="preserve">DOI:</w:t>
-      </w:r>
-      <w:r>
-        <w:t xml:space="preserve"> </w:t>
-      </w:r>
-      <w:hyperlink r:id="rId108">
-        <w:r>
-          <w:rPr>
-            <w:rStyle w:val="Hyperlink"/>
-          </w:rPr>
-          <w:t xml:space="preserve">10.1038/nmeth.4285</w:t>
-        </w:r>
-      </w:hyperlink>
-    </w:p>
-    <w:bookmarkEnd w:id="109"/>
-    <w:bookmarkStart w:id="112" w:name="ref-mkkgRhHT"/>
-    <w:p>
-      <w:pPr>
-        <w:pStyle w:val="Bibliography"/>
-      </w:pPr>
-      <w:r>
-        <w:t xml:space="preserve">18.</w:t>
-      </w:r>
-      <w:r>
-        <w:t xml:space="preserve"> </w:t>
-      </w:r>
-      <w:r>
-        <w:rPr>
-          <w:b/>
-        </w:rPr>
-        <w:t xml:space="preserve">IQ-TREE 2: New Models and Efficient Methods for Phylogenetic Inference in the Genomic Era</w:t>
-      </w:r>
-      <w:r>
-        <w:t xml:space="preserve"> </w:t>
-      </w:r>
-      <w:r>
-        <w:br/>
-      </w:r>
-      <w:r>
-        <w:t xml:space="preserve">Bui Quang Minh, Heiko A. Schmidt, Olga Chernomor, Dominik Schrempf, Michael D. Woodhams, Arndt von Haeseler, Robert Lanfear</w:t>
-      </w:r>
-      <w:r>
-        <w:br/>
-      </w:r>
-      <w:r>
-        <w:rPr>
-          <w:i/>
-        </w:rPr>
-        <w:t xml:space="preserve">Molecular Biology and Evolution</w:t>
-      </w:r>
-      <w:r>
-        <w:t xml:space="preserve"> </w:t>
-      </w:r>
-      <w:r>
-        <w:t xml:space="preserve">(2020-05-01)</w:t>
-      </w:r>
-      <w:r>
-        <w:t xml:space="preserve"> </w:t>
-      </w:r>
-      <w:hyperlink r:id="rId110">
-        <w:r>
-          <w:rPr>
-            <w:rStyle w:val="Hyperlink"/>
-          </w:rPr>
-          <w:t xml:space="preserve">https://academic.oup.com/mbe/article/37/5/1530/5721363</w:t>
-        </w:r>
-      </w:hyperlink>
-      <w:r>
-        <w:t xml:space="preserve"> </w:t>
-      </w:r>
-      <w:r>
-        <w:br/>
-      </w:r>
-      <w:r>
-        <w:t xml:space="preserve">DOI:</w:t>
-      </w:r>
-      <w:r>
-        <w:t xml:space="preserve"> </w:t>
-      </w:r>
-      <w:hyperlink r:id="rId111">
-        <w:r>
-          <w:rPr>
-            <w:rStyle w:val="Hyperlink"/>
-          </w:rPr>
-          <w:t xml:space="preserve">10.1093/molbev/msaa015</w:t>
-        </w:r>
-      </w:hyperlink>
-    </w:p>
-    <w:bookmarkEnd w:id="112"/>
-    <w:bookmarkEnd w:id="113"/>
+      <w:hyperlink r:id="rId126">
+        <w:r>
+          <w:rPr>
+            <w:rStyle w:val="Hyperlink"/>
+          </w:rPr>
+          <w:t xml:space="preserve">29340210</w:t>
+        </w:r>
+      </w:hyperlink>
+      <w:r>
+        <w:t xml:space="preserve"> </w:t>
+      </w:r>
+      <w:r>
+        <w:t xml:space="preserve">· PMCID:</w:t>
+      </w:r>
+      <w:r>
+        <w:t xml:space="preserve"> </w:t>
+      </w:r>
+      <w:hyperlink r:id="rId127">
+        <w:r>
+          <w:rPr>
+            <w:rStyle w:val="Hyperlink"/>
+          </w:rPr>
+          <w:t xml:space="preserve">PMC5758920</w:t>
+        </w:r>
+      </w:hyperlink>
+    </w:p>
+    <w:bookmarkEnd w:id="128"/>
+    <w:bookmarkEnd w:id="129"/>
     <w:sectPr>
       <w:pgSz w:w="12240" w:h="15840"/>
       <w:pgMar w:top="1440" w:right="1440" w:bottom="1440" w:left="1440" w:header="720" w:footer="720" w:gutter="0"/>
@@ -5013,6 +5452,118 @@
     <w:lvl w:ilvl="8">
       <w:numFmt w:val="bullet"/>
       <w:lvlText w:val="•"/>
+      <w:lvlJc w:val="left"/>
+      <w:pPr>
+        <w:tabs>
+          <w:tab w:val="num" w:pos="5760"/>
+        </w:tabs>
+        <w:ind w:left="6240" w:hanging="480"/>
+      </w:pPr>
+    </w:lvl>
+  </w:abstractNum>
+  <w:abstractNum w:abstractNumId="99411">
+    <w:nsid w:val="71315dca"/>
+    <w:multiLevelType w:val="multilevel"/>
+    <w:lvl w:ilvl="0">
+      <w:start w:val="1"/>
+      <w:numFmt w:val="decimal"/>
+      <w:lvlText w:val="%1."/>
+      <w:lvlJc w:val="left"/>
+      <w:pPr>
+        <w:tabs>
+          <w:tab w:val="num" w:pos="0"/>
+        </w:tabs>
+        <w:ind w:left="480" w:hanging="480"/>
+      </w:pPr>
+    </w:lvl>
+    <w:lvl w:ilvl="1">
+      <w:start w:val="1"/>
+      <w:numFmt w:val="decimal"/>
+      <w:lvlText w:val="%2."/>
+      <w:lvlJc w:val="left"/>
+      <w:pPr>
+        <w:tabs>
+          <w:tab w:val="num" w:pos="720"/>
+        </w:tabs>
+        <w:ind w:left="1200" w:hanging="480"/>
+      </w:pPr>
+    </w:lvl>
+    <w:lvl w:ilvl="2">
+      <w:start w:val="1"/>
+      <w:numFmt w:val="decimal"/>
+      <w:lvlText w:val="%3."/>
+      <w:lvlJc w:val="left"/>
+      <w:pPr>
+        <w:tabs>
+          <w:tab w:val="num" w:pos="1440"/>
+        </w:tabs>
+        <w:ind w:left="1920" w:hanging="480"/>
+      </w:pPr>
+    </w:lvl>
+    <w:lvl w:ilvl="3">
+      <w:start w:val="1"/>
+      <w:numFmt w:val="decimal"/>
+      <w:lvlText w:val="%4."/>
+      <w:lvlJc w:val="left"/>
+      <w:pPr>
+        <w:tabs>
+          <w:tab w:val="num" w:pos="2160"/>
+        </w:tabs>
+        <w:ind w:left="2640" w:hanging="480"/>
+      </w:pPr>
+    </w:lvl>
+    <w:lvl w:ilvl="4">
+      <w:start w:val="1"/>
+      <w:numFmt w:val="decimal"/>
+      <w:lvlText w:val="%5."/>
+      <w:lvlJc w:val="left"/>
+      <w:pPr>
+        <w:tabs>
+          <w:tab w:val="num" w:pos="2880"/>
+        </w:tabs>
+        <w:ind w:left="3360" w:hanging="480"/>
+      </w:pPr>
+    </w:lvl>
+    <w:lvl w:ilvl="5">
+      <w:start w:val="1"/>
+      <w:numFmt w:val="decimal"/>
+      <w:lvlText w:val="%6."/>
+      <w:lvlJc w:val="left"/>
+      <w:pPr>
+        <w:tabs>
+          <w:tab w:val="num" w:pos="3600"/>
+        </w:tabs>
+        <w:ind w:left="4080" w:hanging="480"/>
+      </w:pPr>
+    </w:lvl>
+    <w:lvl w:ilvl="6">
+      <w:start w:val="1"/>
+      <w:numFmt w:val="decimal"/>
+      <w:lvlText w:val="%7."/>
+      <w:lvlJc w:val="left"/>
+      <w:pPr>
+        <w:tabs>
+          <w:tab w:val="num" w:pos="4320"/>
+        </w:tabs>
+        <w:ind w:left="4800" w:hanging="480"/>
+      </w:pPr>
+    </w:lvl>
+    <w:lvl w:ilvl="7">
+      <w:start w:val="1"/>
+      <w:numFmt w:val="decimal"/>
+      <w:lvlText w:val="%8."/>
+      <w:lvlJc w:val="left"/>
+      <w:pPr>
+        <w:tabs>
+          <w:tab w:val="num" w:pos="5040"/>
+        </w:tabs>
+        <w:ind w:left="5520" w:hanging="480"/>
+      </w:pPr>
+    </w:lvl>
+    <w:lvl w:ilvl="8">
+      <w:start w:val="1"/>
+      <w:numFmt w:val="decimal"/>
+      <w:lvlText w:val="%9."/>
       <w:lvlJc w:val="left"/>
       <w:pPr>
         <w:tabs>
@@ -5068,7 +5619,34 @@
     <w:abstractNumId w:val="991"/>
   </w:num>
   <w:num w:numId="1004">
-    <w:abstractNumId w:val="991"/>
+    <w:abstractNumId w:val="99411"/>
+    <w:lvlOverride w:ilvl="0">
+      <w:startOverride w:val="1"/>
+    </w:lvlOverride>
+    <w:lvlOverride w:ilvl="1">
+      <w:startOverride w:val="1"/>
+    </w:lvlOverride>
+    <w:lvlOverride w:ilvl="2">
+      <w:startOverride w:val="1"/>
+    </w:lvlOverride>
+    <w:lvlOverride w:ilvl="3">
+      <w:startOverride w:val="1"/>
+    </w:lvlOverride>
+    <w:lvlOverride w:ilvl="4">
+      <w:startOverride w:val="1"/>
+    </w:lvlOverride>
+    <w:lvlOverride w:ilvl="5">
+      <w:startOverride w:val="1"/>
+    </w:lvlOverride>
+    <w:lvlOverride w:ilvl="6">
+      <w:startOverride w:val="1"/>
+    </w:lvlOverride>
+    <w:lvlOverride w:ilvl="7">
+      <w:startOverride w:val="1"/>
+    </w:lvlOverride>
+    <w:lvlOverride w:ilvl="8">
+      <w:startOverride w:val="1"/>
+    </w:lvlOverride>
   </w:num>
   <w:num w:numId="1005">
     <w:abstractNumId w:val="991"/>
@@ -5080,6 +5658,9 @@
     <w:abstractNumId w:val="991"/>
   </w:num>
   <w:num w:numId="1008">
+    <w:abstractNumId w:val="991"/>
+  </w:num>
+  <w:num w:numId="1009">
     <w:abstractNumId w:val="991"/>
   </w:num>
 </w:numbering>

</xml_diff>

<commit_message>
new ibd plot and writing
</commit_message>
<xml_diff>
--- a/academic/Plague Phylodynamics and Phylogeography Paper.docx
+++ b/academic/Plague Phylodynamics and Phylogeography Paper.docx
@@ -75,7 +75,7 @@
           <w:rPr>
             <w:rStyle w:val="Hyperlink"/>
           </w:rPr>
-          <w:t xml:space="preserve">ktmeaton/obsidian-public@5b5b06dd</w:t>
+          <w:t xml:space="preserve">ktmeaton/obsidian-public@b6870988</w:t>
         </w:r>
       </w:hyperlink>
       <w:r>
@@ -1731,10 +1731,105 @@
         </w:r>
       </w:hyperlink>
       <w:r>
-        <w:t xml:space="preserve"> </w:t>
-      </w:r>
-      <w:r>
-        <w:t xml:space="preserve">.</w:t>
+        <w:t xml:space="preserve">. Three important findings can be drawn from this distribution.</w:t>
+      </w:r>
+    </w:p>
+    <w:p>
+      <w:pPr>
+        <w:pStyle w:val="BlockText"/>
+      </w:pPr>
+      <w:r>
+        <w:t xml:space="preserve">Note: I want to have a timeline histogram to show the date variation.</w:t>
+      </w:r>
+    </w:p>
+    <w:p>
+      <w:pPr>
+        <w:pStyle w:val="FirstParagraph"/>
+      </w:pPr>
+      <w:r>
+        <w:t xml:space="preserve">The first finding is that the geographic sampling strategy of</w:t>
+      </w:r>
+      <w:r>
+        <w:t xml:space="preserve"> </w:t>
+      </w:r>
+      <w:r>
+        <w:rPr>
+          <w:i/>
+        </w:rPr>
+        <w:t xml:space="preserve">Y. pestis</w:t>
+      </w:r>
+      <w:r>
+        <w:t xml:space="preserve"> </w:t>
+      </w:r>
+      <w:r>
+        <w:t xml:space="preserve">genomic research does not reflect the known distribution of modern plague nor does it adequately characterize the most heavily affected regions of the world, namely Madagascar and the Democratic Republic of the Congo</w:t>
+      </w:r>
+      <w:r>
+        <w:t xml:space="preserve"> </w:t>
+      </w:r>
+      <w:r>
+        <w:t xml:space="preserve">[</w:t>
+      </w:r>
+      <w:hyperlink w:anchor="ref-h4WAqbKy">
+        <w:r>
+          <w:rPr>
+            <w:rStyle w:val="Hyperlink"/>
+          </w:rPr>
+          <w:t xml:space="preserve">5</w:t>
+        </w:r>
+      </w:hyperlink>
+      <w:r>
+        <w:t xml:space="preserve">,</w:t>
+      </w:r>
+      <w:hyperlink w:anchor="ref-pjjiQi2H">
+        <w:r>
+          <w:rPr>
+            <w:rStyle w:val="Hyperlink"/>
+          </w:rPr>
+          <w:t xml:space="preserve">23</w:t>
+        </w:r>
+      </w:hyperlink>
+      <w:r>
+        <w:t xml:space="preserve">]</w:t>
+      </w:r>
+      <w:r>
+        <w:t xml:space="preserve"> </w:t>
+      </w:r>
+      <w:r>
+        <w:t xml:space="preserve">. The over-sampling of East Asia has been previously described by</w:t>
+      </w:r>
+      <w:r>
+        <w:t xml:space="preserve"> </w:t>
+      </w:r>
+      <w:hyperlink w:anchor="ref-39QXTupk">
+        <w:r>
+          <w:rPr>
+            <w:rStyle w:val="Hyperlink"/>
+          </w:rPr>
+          <w:t xml:space="preserve">24</w:t>
+        </w:r>
+      </w:hyperlink>
+      <w:r>
+        <w:t xml:space="preserve"> </w:t>
+      </w:r>
+      <w:r>
+        <w:t xml:space="preserve">and is a lingering latent factor in the debate on the origins and spread of historical plague CITE.</w:t>
+      </w:r>
+    </w:p>
+    <w:p>
+      <w:pPr>
+        <w:pStyle w:val="BodyText"/>
+      </w:pPr>
+      <w:r>
+        <w:t xml:space="preserve">The second observation is that the temporal structure of genomic data reflects greater interest in Y. pestis as a historical pathogen, rather than a public health threat to modern humans. This is evidenced by the Medieval Plague in Western Europe having more representative samples than all of the African continent. Sequencing initiatives that … eurocentrism… emerging epidemics that threaten human populations in Africa… needed.</w:t>
+      </w:r>
+    </w:p>
+    <w:p>
+      <w:pPr>
+        <w:pStyle w:val="BodyText"/>
+      </w:pPr>
+      <w:r>
+        <w:t xml:space="preserve">The final takeaway is that many regions have been colonized by diverse strains of Y. pestis. This diversity may be contemporaneous, such as the endemic foci in the Caucausus or reflect multiple introductions separated in time such as Europe. The exception to this rule is the Americas, reflecting the recent history of plague’s introduction to the New World in the turn of the 20th century. However, given what was previously stated concerning Sampling Bias, we must be cautious in extrapolating the genomic evidence.</w:t>
       </w:r>
     </w:p>
     <w:bookmarkStart w:id="0" w:name="fig:fig_map_all"/>
@@ -1746,14 +1841,14 @@
       <w:r>
         <w:drawing>
           <wp:inline>
-            <wp:extent cx="2456733" cy="1042736"/>
+            <wp:extent cx="5943600" cy="3502121"/>
             <wp:effectExtent b="0" l="0" r="0" t="0"/>
-            <wp:docPr descr="Figure 1: Geographic distribution of Yersinia pestis genomes." title="" id="1" name="Picture"/>
+            <wp:docPr descr="Figure 1: Geographic distribution of Yersinia pestis genomes" title="" id="1" name="Picture"/>
             <a:graphic>
               <a:graphicData uri="http://schemas.openxmlformats.org/drawingml/2006/picture">
                 <pic:pic>
                   <pic:nvPicPr>
-                    <pic:cNvPr descr="https://raw.githubusercontent.com/ktmeaton/obsidian-public/4f0256a5ba01b5e32025339865e1f35243c13188/academic/Map%20All%2078e77f1a.png" id="0" name="Picture"/>
+                    <pic:cNvPr descr="https://rawcdn.githack.com/ktmeaton/obsidian-public/b68709889cd450acb654666f0362d664d4733cd2/academic/Auspice%20Map%20Draft.png" id="0" name="Picture"/>
                     <pic:cNvPicPr>
                       <a:picLocks noChangeArrowheads="1" noChangeAspect="1"/>
                     </pic:cNvPicPr>
@@ -1767,7 +1862,7 @@
                   <pic:spPr bwMode="auto">
                     <a:xfrm>
                       <a:off x="0" y="0"/>
-                      <a:ext cx="2456733" cy="1042736"/>
+                      <a:ext cx="5943600" cy="3502121"/>
                     </a:xfrm>
                     <a:prstGeom prst="rect">
                       <a:avLst/>
@@ -1807,7 +1902,7 @@
         <w:t xml:space="preserve"> </w:t>
       </w:r>
       <w:r>
-        <w:t xml:space="preserve">genomes.</w:t>
+        <w:t xml:space="preserve">genomes</w:t>
       </w:r>
     </w:p>
     <w:bookmarkEnd w:id="0"/>
@@ -3411,7 +3506,7 @@
       </w:r>
       <w:bookmarkEnd w:id="66"/>
     </w:p>
-    <w:bookmarkStart w:id="129" w:name="refs"/>
+    <w:bookmarkStart w:id="136" w:name="refs"/>
     <w:bookmarkStart w:id="69" w:name="ref-Vo6ReJPm"/>
     <w:p>
       <w:pPr>
@@ -4931,7 +5026,197 @@
       </w:hyperlink>
     </w:p>
     <w:bookmarkEnd w:id="128"/>
-    <w:bookmarkEnd w:id="129"/>
+    <w:bookmarkStart w:id="132" w:name="ref-pjjiQi2H"/>
+    <w:p>
+      <w:pPr>
+        <w:pStyle w:val="Bibliography"/>
+      </w:pPr>
+      <w:r>
+        <w:t xml:space="preserve">23.</w:t>
+      </w:r>
+      <w:r>
+        <w:t xml:space="preserve"> </w:t>
+      </w:r>
+      <w:r>
+        <w:rPr>
+          <w:b/>
+        </w:rPr>
+        <w:t xml:space="preserve">Historical and genomic data reveal the influencing factors on global transmission velocity of plague during the Third Pandemic</w:t>
+      </w:r>
+      <w:r>
+        <w:t xml:space="preserve"> </w:t>
+      </w:r>
+      <w:r>
+        <w:br/>
+      </w:r>
+      <w:r>
+        <w:t xml:space="preserve">Lei Xu, Leif C. Stige, Herwig Leirs, Simon Neerinckx, Kenneth L. Gage, Ruifu Yang, Qiyong Liu, Barbara Bramanti, Katharine R. Dean, Hui Tang, … Zhibin Zhang</w:t>
+      </w:r>
+      <w:r>
+        <w:br/>
+      </w:r>
+      <w:r>
+        <w:rPr>
+          <w:i/>
+        </w:rPr>
+        <w:t xml:space="preserve">Proceedings of the National Academy of Sciences</w:t>
+      </w:r>
+      <w:r>
+        <w:t xml:space="preserve"> </w:t>
+      </w:r>
+      <w:r>
+        <w:t xml:space="preserve">(2019-06-11)</w:t>
+      </w:r>
+      <w:r>
+        <w:t xml:space="preserve"> </w:t>
+      </w:r>
+      <w:hyperlink r:id="rId129">
+        <w:r>
+          <w:rPr>
+            <w:rStyle w:val="Hyperlink"/>
+          </w:rPr>
+          <w:t xml:space="preserve">https://www.pnas.org/content/116/24/11833</w:t>
+        </w:r>
+      </w:hyperlink>
+      <w:r>
+        <w:t xml:space="preserve"> </w:t>
+      </w:r>
+      <w:r>
+        <w:br/>
+      </w:r>
+      <w:r>
+        <w:t xml:space="preserve">DOI:</w:t>
+      </w:r>
+      <w:r>
+        <w:t xml:space="preserve"> </w:t>
+      </w:r>
+      <w:hyperlink r:id="rId130">
+        <w:r>
+          <w:rPr>
+            <w:rStyle w:val="Hyperlink"/>
+          </w:rPr>
+          <w:t xml:space="preserve">10.1073/pnas.1901366116</w:t>
+        </w:r>
+      </w:hyperlink>
+      <w:r>
+        <w:t xml:space="preserve"> </w:t>
+      </w:r>
+      <w:r>
+        <w:t xml:space="preserve">· PMID:</w:t>
+      </w:r>
+      <w:r>
+        <w:t xml:space="preserve"> </w:t>
+      </w:r>
+      <w:hyperlink r:id="rId131">
+        <w:r>
+          <w:rPr>
+            <w:rStyle w:val="Hyperlink"/>
+          </w:rPr>
+          <w:t xml:space="preserve">31138696</w:t>
+        </w:r>
+      </w:hyperlink>
+    </w:p>
+    <w:bookmarkEnd w:id="132"/>
+    <w:bookmarkStart w:id="135" w:name="ref-39QXTupk"/>
+    <w:p>
+      <w:pPr>
+        <w:pStyle w:val="Bibliography"/>
+      </w:pPr>
+      <w:r>
+        <w:t xml:space="preserve">24.</w:t>
+      </w:r>
+      <w:r>
+        <w:t xml:space="preserve"> </w:t>
+      </w:r>
+      <w:r>
+        <w:rPr>
+          <w:b/>
+        </w:rPr>
+        <w:t xml:space="preserve">Historical</w:t>
+      </w:r>
+      <w:r>
+        <w:rPr>
+          <w:b/>
+        </w:rPr>
+        <w:t xml:space="preserve"> </w:t>
+      </w:r>
+      <w:r>
+        <w:rPr>
+          <w:i/>
+          <w:b/>
+        </w:rPr>
+        <w:t xml:space="preserve">Y. pestis</w:t>
+      </w:r>
+      <w:r>
+        <w:rPr>
+          <w:b/>
+        </w:rPr>
+        <w:t xml:space="preserve"> </w:t>
+      </w:r>
+      <w:r>
+        <w:rPr>
+          <w:b/>
+        </w:rPr>
+        <w:t xml:space="preserve">Genomes Reveal the European Black Death as the Source of Ancient and Modern Plague Pandemics</w:t>
+      </w:r>
+      <w:r>
+        <w:t xml:space="preserve"> </w:t>
+      </w:r>
+      <w:r>
+        <w:br/>
+      </w:r>
+      <w:r>
+        <w:t xml:space="preserve">Maria A. Spyrou, Rezeda I. Tukhbatova, Michal Feldman, Joanna Drath, Sacha Kacki, Julia Beltrán de Heredia, Susanne Arnold, Airat G. Sitdikov, Dominique Castex, Joachim Wahl, … Johannes Krause</w:t>
+      </w:r>
+      <w:r>
+        <w:br/>
+      </w:r>
+      <w:r>
+        <w:rPr>
+          <w:i/>
+        </w:rPr>
+        <w:t xml:space="preserve">Cell Host &amp; Microbe</w:t>
+      </w:r>
+      <w:r>
+        <w:t xml:space="preserve"> </w:t>
+      </w:r>
+      <w:r>
+        <w:t xml:space="preserve">(2016-06)</w:t>
+      </w:r>
+      <w:r>
+        <w:t xml:space="preserve"> </w:t>
+      </w:r>
+      <w:hyperlink r:id="rId133">
+        <w:r>
+          <w:rPr>
+            <w:rStyle w:val="Hyperlink"/>
+          </w:rPr>
+          <w:t xml:space="preserve">http://linkinghub.elsevier.com/retrieve/pii/S1931312816302086</w:t>
+        </w:r>
+      </w:hyperlink>
+      <w:r>
+        <w:t xml:space="preserve"> </w:t>
+      </w:r>
+      <w:r>
+        <w:br/>
+      </w:r>
+      <w:r>
+        <w:t xml:space="preserve">DOI:</w:t>
+      </w:r>
+      <w:r>
+        <w:t xml:space="preserve"> </w:t>
+      </w:r>
+      <w:hyperlink r:id="rId134">
+        <w:r>
+          <w:rPr>
+            <w:rStyle w:val="Hyperlink"/>
+          </w:rPr>
+          <w:t xml:space="preserve">10.1016/j.chom.2016.05.012</w:t>
+        </w:r>
+      </w:hyperlink>
+    </w:p>
+    <w:bookmarkEnd w:id="135"/>
+    <w:bookmarkEnd w:id="136"/>
     <w:sectPr>
       <w:pgSz w:w="12240" w:h="15840"/>
       <w:pgMar w:top="1440" w:right="1440" w:bottom="1440" w:left="1440" w:header="720" w:footer="720" w:gutter="0"/>

</xml_diff>

<commit_message>
finish notes for 2021-05-19
</commit_message>
<xml_diff>
--- a/academic/Plague Phylodynamics and Phylogeography Paper.docx
+++ b/academic/Plague Phylodynamics and Phylogeography Paper.docx
@@ -75,7 +75,7 @@
           <w:rPr>
             <w:rStyle w:val="Hyperlink"/>
           </w:rPr>
-          <w:t xml:space="preserve">ktmeaton/obsidian-public@b6870988</w:t>
+          <w:t xml:space="preserve">ktmeaton/obsidian-public@49fe1338</w:t>
         </w:r>
       </w:hyperlink>
       <w:r>
@@ -1574,7 +1574,7 @@
         <w:pStyle w:val="BodyText"/>
       </w:pPr>
       <w:r>
-        <w:t xml:space="preserve">To improve the performance and convergence of Bayesian analysis, a subsampled dataset was constructed. Clades that contained multiple samples drawn from the same geographic location and the same time period were reduced to one representative sample. The sample with the shortest terminal branch length was prioritized, to diminish the influence of derived mutations on the estimated substitution rate. An interval of 25 years was identified as striking an optimal balance, resulting in 200 representative samples.</w:t>
+        <w:t xml:space="preserve">To improve the performance and convergence of Bayesian analysis, a subsampled dataset was constructed. Clades that contained multiple samples drawn from the same geographic location and the same time period were reduced to one representative sample. The sample with the shortest terminal branch length was prioritized, to diminish the influence of uniquely derived mutations on the estimated substitution rate. An interval of 25 years was identified as striking an optimal balance, resulting in 200 representative samples.</w:t>
       </w:r>
     </w:p>
     <w:p>
@@ -1592,7 +1592,7 @@
         <w:pStyle w:val="FirstParagraph"/>
       </w:pPr>
       <w:r>
-        <w:t xml:space="preserve">To investigate the degree of temporal signal present in the data, two tests were formed . The first was a root-to-tip (RTT) regression on collection date. This linear model is a simple approach to explore whether the data follows a strict clock model. Uncertainty in the model parameters, namely the mean substitution rate and tMRCA, were estimated using 1000 iterations of the non-parametric bootstrap on the residuals.</w:t>
+        <w:t xml:space="preserve">To investigate the degree of temporal signal present in the data, two categories of tests were performed . The first was a root-to-tip (RTT) regression on collection date. This linear model is a simple approach to explore whether the data follows a strict clock model. Uncertainty in the model parameters, namely the mean substitution rate and tMRCA, were estimated using 1000 iterations of the non-parametric bootstrap on the residuals.</w:t>
       </w:r>
     </w:p>
     <w:p>
@@ -1628,7 +1628,7 @@
         <w:t xml:space="preserve">]</w:t>
       </w:r>
       <w:r>
-        <w:t xml:space="preserve">. Rate variation was modeled using a lognormal relaxed clock using the default parameters for the mean (1.0) and the standard deviation (0.2). The outgroup</w:t>
+        <w:t xml:space="preserve">. Rate variation was modeled using a lognormal relaxed clock with default parameters for the mean (1.0) and the standard deviation (0.2). The outgroup</w:t>
       </w:r>
       <w:r>
         <w:t xml:space="preserve"> </w:t>
@@ -1648,106 +1648,188 @@
     </w:p>
     <w:p>
       <w:pPr>
+        <w:pStyle w:val="BlockText"/>
+      </w:pPr>
+      <w:r>
+        <w:t xml:space="preserve">Note: I’m still pondering the best choice of parameters for the LSD2 relaxed clock.</w:t>
+      </w:r>
+    </w:p>
+    <w:p>
+      <w:pPr>
+        <w:pStyle w:val="FirstParagraph"/>
+      </w:pPr>
+      <w:r>
+        <w:t xml:space="preserve">A bayesian timetree was estimated using … as implemented in BEAST.</w:t>
+      </w:r>
+    </w:p>
+    <w:p>
+      <w:pPr>
+        <w:pStyle w:val="Heading3"/>
+      </w:pPr>
+      <w:bookmarkStart w:id="41" w:name="phylogeography"/>
+      <w:r>
+        <w:t xml:space="preserve">Phylogeography</w:t>
+      </w:r>
+      <w:bookmarkEnd w:id="41"/>
+    </w:p>
+    <w:p>
+      <w:pPr>
+        <w:pStyle w:val="FirstParagraph"/>
+      </w:pPr>
+      <w:r>
+        <w:t xml:space="preserve">Geographic location was modeled as a discrete state with transitions following a GTR mugration model as implemented in TreeTime</w:t>
+      </w:r>
+      <w:r>
+        <w:t xml:space="preserve"> </w:t>
+      </w:r>
+      <w:r>
+        <w:t xml:space="preserve">[</w:t>
+      </w:r>
+      <w:hyperlink w:anchor="ref-11JaQggrG">
+        <w:r>
+          <w:rPr>
+            <w:rStyle w:val="Hyperlink"/>
+          </w:rPr>
+          <w:t xml:space="preserve">22</w:t>
+        </w:r>
+      </w:hyperlink>
+      <w:r>
+        <w:t xml:space="preserve">]</w:t>
+      </w:r>
+      <w:r>
+        <w:t xml:space="preserve">.</w:t>
+      </w:r>
+    </w:p>
+    <w:p>
+      <w:pPr>
+        <w:pStyle w:val="Heading2"/>
+      </w:pPr>
+      <w:bookmarkStart w:id="42" w:name="results"/>
+      <w:r>
+        <w:t xml:space="preserve">Results</w:t>
+      </w:r>
+      <w:bookmarkEnd w:id="42"/>
+    </w:p>
+    <w:p>
+      <w:pPr>
+        <w:pStyle w:val="Heading3"/>
+      </w:pPr>
+      <w:bookmarkStart w:id="43" w:name="curated-public-dataset"/>
+      <w:r>
+        <w:t xml:space="preserve">Curated Public Dataset</w:t>
+      </w:r>
+      <w:bookmarkEnd w:id="43"/>
+    </w:p>
+    <w:p>
+      <w:pPr>
+        <w:pStyle w:val="FirstParagraph"/>
+      </w:pPr>
+      <w:r>
+        <w:t xml:space="preserve">After curation, 600 genomes remained, with 539 (90%) being modern in origin and 61 (10%) being ancient. The geographic distribution of samples is shown in Figure</w:t>
+      </w:r>
+      <w:r>
+        <w:t xml:space="preserve"> </w:t>
+      </w:r>
+      <w:hyperlink w:anchor="fig:fig_map_all">
+        <w:r>
+          <w:rPr>
+            <w:rStyle w:val="Hyperlink"/>
+          </w:rPr>
+          <w:t xml:space="preserve">1</w:t>
+        </w:r>
+      </w:hyperlink>
+      <w:r>
+        <w:t xml:space="preserve">. Three important findings can be drawn from this distribution.</w:t>
+      </w:r>
+    </w:p>
+    <w:p>
+      <w:pPr>
+        <w:pStyle w:val="BlockText"/>
+      </w:pPr>
+      <w:r>
+        <w:t xml:space="preserve">Note: I want to have a timeline histogram to show the date variation.</w:t>
+      </w:r>
+    </w:p>
+    <w:p>
+      <w:pPr>
+        <w:pStyle w:val="FirstParagraph"/>
+      </w:pPr>
+      <w:r>
+        <w:t xml:space="preserve">The first finding is that the geographic sampling strategy of</w:t>
+      </w:r>
+      <w:r>
+        <w:t xml:space="preserve"> </w:t>
+      </w:r>
+      <w:r>
+        <w:rPr>
+          <w:i/>
+        </w:rPr>
+        <w:t xml:space="preserve">Y. pestis</w:t>
+      </w:r>
+      <w:r>
+        <w:t xml:space="preserve"> </w:t>
+      </w:r>
+      <w:r>
+        <w:t xml:space="preserve">genomes does not reflect the known distribution of modern plague nor does it adequately characterize the most heavily affected regions of the world, namely Madagascar and the Democratic Republic of the Congo</w:t>
+      </w:r>
+      <w:r>
+        <w:t xml:space="preserve"> </w:t>
+      </w:r>
+      <w:r>
+        <w:t xml:space="preserve">[</w:t>
+      </w:r>
+      <w:hyperlink w:anchor="ref-h4WAqbKy">
+        <w:r>
+          <w:rPr>
+            <w:rStyle w:val="Hyperlink"/>
+          </w:rPr>
+          <w:t xml:space="preserve">5</w:t>
+        </w:r>
+      </w:hyperlink>
+      <w:r>
+        <w:t xml:space="preserve">,</w:t>
+      </w:r>
+      <w:hyperlink w:anchor="ref-pjjiQi2H">
+        <w:r>
+          <w:rPr>
+            <w:rStyle w:val="Hyperlink"/>
+          </w:rPr>
+          <w:t xml:space="preserve">23</w:t>
+        </w:r>
+      </w:hyperlink>
+      <w:r>
+        <w:t xml:space="preserve">]</w:t>
+      </w:r>
+      <w:r>
+        <w:t xml:space="preserve"> </w:t>
+      </w:r>
+      <w:r>
+        <w:t xml:space="preserve">. The over-sampling of East Asia has been previously described by</w:t>
+      </w:r>
+      <w:r>
+        <w:t xml:space="preserve"> </w:t>
+      </w:r>
+      <w:hyperlink w:anchor="ref-39QXTupk">
+        <w:r>
+          <w:rPr>
+            <w:rStyle w:val="Hyperlink"/>
+          </w:rPr>
+          <w:t xml:space="preserve">24</w:t>
+        </w:r>
+      </w:hyperlink>
+      <w:r>
+        <w:t xml:space="preserve"> </w:t>
+      </w:r>
+      <w:r>
+        <w:t xml:space="preserve">and is a lingering latent factor in the debate on the origins and spread of historical plague CITE.</w:t>
+      </w:r>
+    </w:p>
+    <w:p>
+      <w:pPr>
         <w:pStyle w:val="BodyText"/>
       </w:pPr>
       <w:r>
-        <w:t xml:space="preserve">A bayesian timetree was estimated using … as implemented in BEAST.</w:t>
-      </w:r>
-    </w:p>
-    <w:p>
-      <w:pPr>
-        <w:pStyle w:val="Heading3"/>
-      </w:pPr>
-      <w:bookmarkStart w:id="41" w:name="phylogeography"/>
-      <w:r>
-        <w:t xml:space="preserve">Phylogeography</w:t>
-      </w:r>
-      <w:bookmarkEnd w:id="41"/>
-    </w:p>
-    <w:p>
-      <w:pPr>
-        <w:pStyle w:val="FirstParagraph"/>
-      </w:pPr>
-      <w:r>
-        <w:t xml:space="preserve">Geographic location was modeled as a discrete state with transitions following a GTR mugration model as implemented in TreeTime</w:t>
-      </w:r>
-      <w:r>
-        <w:t xml:space="preserve"> </w:t>
-      </w:r>
-      <w:r>
-        <w:t xml:space="preserve">[</w:t>
-      </w:r>
-      <w:hyperlink w:anchor="ref-11JaQggrG">
-        <w:r>
-          <w:rPr>
-            <w:rStyle w:val="Hyperlink"/>
-          </w:rPr>
-          <w:t xml:space="preserve">22</w:t>
-        </w:r>
-      </w:hyperlink>
-      <w:r>
-        <w:t xml:space="preserve">]</w:t>
-      </w:r>
-      <w:r>
-        <w:t xml:space="preserve">.</w:t>
-      </w:r>
-    </w:p>
-    <w:p>
-      <w:pPr>
-        <w:pStyle w:val="Heading2"/>
-      </w:pPr>
-      <w:bookmarkStart w:id="42" w:name="results"/>
-      <w:r>
-        <w:t xml:space="preserve">Results</w:t>
-      </w:r>
-      <w:bookmarkEnd w:id="42"/>
-    </w:p>
-    <w:p>
-      <w:pPr>
-        <w:pStyle w:val="Heading3"/>
-      </w:pPr>
-      <w:bookmarkStart w:id="43" w:name="curated-public-dataset"/>
-      <w:r>
-        <w:t xml:space="preserve">Curated Public Dataset</w:t>
-      </w:r>
-      <w:bookmarkEnd w:id="43"/>
-    </w:p>
-    <w:p>
-      <w:pPr>
-        <w:pStyle w:val="FirstParagraph"/>
-      </w:pPr>
-      <w:r>
-        <w:t xml:space="preserve">After curation, 600 genomes remained, with 539 (90%) being modern in origin and 61 (10%) being ancient. The geographic distribution of samples is shown in Figure</w:t>
-      </w:r>
-      <w:r>
-        <w:t xml:space="preserve"> </w:t>
-      </w:r>
-      <w:hyperlink w:anchor="fig:fig_map_all">
-        <w:r>
-          <w:rPr>
-            <w:rStyle w:val="Hyperlink"/>
-          </w:rPr>
-          <w:t xml:space="preserve">1</w:t>
-        </w:r>
-      </w:hyperlink>
-      <w:r>
-        <w:t xml:space="preserve">. Three important findings can be drawn from this distribution.</w:t>
-      </w:r>
-    </w:p>
-    <w:p>
-      <w:pPr>
-        <w:pStyle w:val="BlockText"/>
-      </w:pPr>
-      <w:r>
-        <w:t xml:space="preserve">Note: I want to have a timeline histogram to show the date variation.</w:t>
-      </w:r>
-    </w:p>
-    <w:p>
-      <w:pPr>
-        <w:pStyle w:val="FirstParagraph"/>
-      </w:pPr>
-      <w:r>
-        <w:t xml:space="preserve">The first finding is that the geographic sampling strategy of</w:t>
+        <w:t xml:space="preserve">The second observation is that the temporal structure of genomic data reflects greater interest in</w:t>
       </w:r>
       <w:r>
         <w:t xml:space="preserve"> </w:t>
@@ -1762,58 +1844,7 @@
         <w:t xml:space="preserve"> </w:t>
       </w:r>
       <w:r>
-        <w:t xml:space="preserve">genomic research does not reflect the known distribution of modern plague nor does it adequately characterize the most heavily affected regions of the world, namely Madagascar and the Democratic Republic of the Congo</w:t>
-      </w:r>
-      <w:r>
-        <w:t xml:space="preserve"> </w:t>
-      </w:r>
-      <w:r>
-        <w:t xml:space="preserve">[</w:t>
-      </w:r>
-      <w:hyperlink w:anchor="ref-h4WAqbKy">
-        <w:r>
-          <w:rPr>
-            <w:rStyle w:val="Hyperlink"/>
-          </w:rPr>
-          <w:t xml:space="preserve">5</w:t>
-        </w:r>
-      </w:hyperlink>
-      <w:r>
-        <w:t xml:space="preserve">,</w:t>
-      </w:r>
-      <w:hyperlink w:anchor="ref-pjjiQi2H">
-        <w:r>
-          <w:rPr>
-            <w:rStyle w:val="Hyperlink"/>
-          </w:rPr>
-          <w:t xml:space="preserve">23</w:t>
-        </w:r>
-      </w:hyperlink>
-      <w:r>
-        <w:t xml:space="preserve">]</w:t>
-      </w:r>
-      <w:r>
-        <w:t xml:space="preserve"> </w:t>
-      </w:r>
-      <w:r>
-        <w:t xml:space="preserve">. The over-sampling of East Asia has been previously described by</w:t>
-      </w:r>
-      <w:r>
-        <w:t xml:space="preserve"> </w:t>
-      </w:r>
-      <w:hyperlink w:anchor="ref-39QXTupk">
-        <w:r>
-          <w:rPr>
-            <w:rStyle w:val="Hyperlink"/>
-          </w:rPr>
-          <w:t xml:space="preserve">24</w:t>
-        </w:r>
-      </w:hyperlink>
-      <w:r>
-        <w:t xml:space="preserve"> </w:t>
-      </w:r>
-      <w:r>
-        <w:t xml:space="preserve">and is a lingering latent factor in the debate on the origins and spread of historical plague CITE.</w:t>
+        <w:t xml:space="preserve">as a historical pathogen, rather than a public health threat to modern humans. This is evidenced by the Medieval Plague in Western Europe having more representative samples than all of the African continent. Sequencing initiatives are greatly needed that shift the balance away from Eurocentrism and encompass a greater diversity of affected populations.</w:t>
       </w:r>
     </w:p>
     <w:p>
@@ -1821,15 +1852,65 @@
         <w:pStyle w:val="BodyText"/>
       </w:pPr>
       <w:r>
-        <w:t xml:space="preserve">The second observation is that the temporal structure of genomic data reflects greater interest in Y. pestis as a historical pathogen, rather than a public health threat to modern humans. This is evidenced by the Medieval Plague in Western Europe having more representative samples than all of the African continent. Sequencing initiatives that … eurocentrism… emerging epidemics that threaten human populations in Africa… needed.</w:t>
-      </w:r>
-    </w:p>
-    <w:p>
-      <w:pPr>
-        <w:pStyle w:val="BodyText"/>
-      </w:pPr>
-      <w:r>
-        <w:t xml:space="preserve">The final takeaway is that many regions have been colonized by diverse strains of Y. pestis. This diversity may be contemporaneous, such as the endemic foci in the Caucausus or reflect multiple introductions separated in time such as Europe. The exception to this rule is the Americas, reflecting the recent history of plague’s introduction to the New World in the turn of the 20th century. However, given what was previously stated concerning Sampling Bias, we must be cautious in extrapolating the genomic evidence.</w:t>
+        <w:t xml:space="preserve">The final takeaway is a highly complex pattern of geographic clustering or lack-thereof. Many regions have been colonized by diverse strains of</w:t>
+      </w:r>
+      <w:r>
+        <w:t xml:space="preserve"> </w:t>
+      </w:r>
+      <w:r>
+        <w:rPr>
+          <w:i/>
+        </w:rPr>
+        <w:t xml:space="preserve">Y. pestis</w:t>
+      </w:r>
+      <w:r>
+        <w:t xml:space="preserve">. This diversity can be contemporaneous, such as endemic foci in the Caucausus and Western China, that are routinely under biosurveillance. Alternatively, this diversity may occur over multiple centuries through distinct re-introductions and extinctions, as seen in the historical epidemics of Europe. In these examples, a relatively large amount of genetic diversity appears in a small geographic range (Figure</w:t>
+      </w:r>
+      <w:r>
+        <w:t xml:space="preserve"> </w:t>
+      </w:r>
+      <w:hyperlink w:anchor="fig:fig_ibd_all">
+        <w:r>
+          <w:rPr>
+            <w:rStyle w:val="Hyperlink"/>
+          </w:rPr>
+          <w:t xml:space="preserve">2</w:t>
+        </w:r>
+      </w:hyperlink>
+      <w:r>
+        <w:t xml:space="preserve"> </w:t>
+      </w:r>
+      <w:r>
+        <w:t xml:space="preserve">: blue). In contrast, regions such as the Americas have been colonized by a single strain of</w:t>
+      </w:r>
+      <w:r>
+        <w:t xml:space="preserve"> </w:t>
+      </w:r>
+      <w:r>
+        <w:rPr>
+          <w:i/>
+        </w:rPr>
+        <w:t xml:space="preserve">Y. pestis</w:t>
+      </w:r>
+      <w:r>
+        <w:t xml:space="preserve">, which shows a relatively small amount of genetic diversity over a tremendously large geographic range (Figure</w:t>
+      </w:r>
+      <w:r>
+        <w:t xml:space="preserve"> </w:t>
+      </w:r>
+      <w:hyperlink w:anchor="fig:fig_ibd_all">
+        <w:r>
+          <w:rPr>
+            <w:rStyle w:val="Hyperlink"/>
+          </w:rPr>
+          <w:t xml:space="preserve">2</w:t>
+        </w:r>
+      </w:hyperlink>
+      <w:r>
+        <w:t xml:space="preserve"> </w:t>
+      </w:r>
+      <w:r>
+        <w:t xml:space="preserve">: orange).</w:t>
       </w:r>
     </w:p>
     <w:bookmarkStart w:id="0" w:name="fig:fig_map_all"/>
@@ -1908,13 +1989,95 @@
     <w:bookmarkEnd w:id="0"/>
     <w:p>
       <w:pPr>
+        <w:pStyle w:val="BlockText"/>
+      </w:pPr>
+      <w:r>
+        <w:t xml:space="preserve">Note: I feel a little suspicious of this figure having such a high R2 value…</w:t>
+      </w:r>
+    </w:p>
+    <w:bookmarkStart w:id="0" w:name="fig:fig_ibd_all"/>
+    <w:p>
+      <w:pPr>
+        <w:pStyle w:val="CaptionedFigure"/>
+      </w:pPr>
+      <w:bookmarkStart w:id="47" w:name="fig:fig_ibd_all"/>
+      <w:r>
+        <w:drawing>
+          <wp:inline>
+            <wp:extent cx="2237752" cy="2205587"/>
+            <wp:effectExtent b="0" l="0" r="0" t="0"/>
+            <wp:docPr descr="Figure 2: Isolation by Distance (IBD) of Y. pestis genomes." title="" id="1" name="Picture"/>
+            <a:graphic>
+              <a:graphicData uri="http://schemas.openxmlformats.org/drawingml/2006/picture">
+                <pic:pic>
+                  <pic:nvPicPr>
+                    <pic:cNvPr descr="https://rawcdn.githack.com/ktmeaton/obsidian-public/49fe1338ac25adafb07669075474bc0a35277790/academic/Isolation%20By%20Distance%20All%20Annotate.png" id="0" name="Picture"/>
+                    <pic:cNvPicPr>
+                      <a:picLocks noChangeArrowheads="1" noChangeAspect="1"/>
+                    </pic:cNvPicPr>
+                  </pic:nvPicPr>
+                  <pic:blipFill>
+                    <a:blip r:embed="rId46"/>
+                    <a:stretch>
+                      <a:fillRect/>
+                    </a:stretch>
+                  </pic:blipFill>
+                  <pic:spPr bwMode="auto">
+                    <a:xfrm>
+                      <a:off x="0" y="0"/>
+                      <a:ext cx="2237752" cy="2205587"/>
+                    </a:xfrm>
+                    <a:prstGeom prst="rect">
+                      <a:avLst/>
+                    </a:prstGeom>
+                    <a:noFill/>
+                    <a:ln w="9525">
+                      <a:noFill/>
+                      <a:headEnd/>
+                      <a:tailEnd/>
+                    </a:ln>
+                  </pic:spPr>
+                </pic:pic>
+              </a:graphicData>
+            </a:graphic>
+          </wp:inline>
+        </w:drawing>
+      </w:r>
+      <w:bookmarkEnd w:id="47"/>
+    </w:p>
+    <w:p>
+      <w:pPr>
+        <w:pStyle w:val="ImageCaption"/>
+      </w:pPr>
+      <w:r>
+        <w:t xml:space="preserve">Figure 2: Isolation by Distance (IBD) of</w:t>
+      </w:r>
+      <w:r>
+        <w:t xml:space="preserve"> </w:t>
+      </w:r>
+      <w:r>
+        <w:rPr>
+          <w:i/>
+        </w:rPr>
+        <w:t xml:space="preserve">Y. pestis</w:t>
+      </w:r>
+      <w:r>
+        <w:t xml:space="preserve"> </w:t>
+      </w:r>
+      <w:r>
+        <w:t xml:space="preserve">genomes.</w:t>
+      </w:r>
+    </w:p>
+    <w:bookmarkEnd w:id="0"/>
+    <w:p>
+      <w:pPr>
         <w:pStyle w:val="Heading3"/>
       </w:pPr>
-      <w:bookmarkStart w:id="46" w:name="phylogeny"/>
+      <w:bookmarkStart w:id="48" w:name="phylogeny"/>
       <w:r>
         <w:t xml:space="preserve">Phylogeny</w:t>
       </w:r>
-      <w:bookmarkEnd w:id="46"/>
+      <w:bookmarkEnd w:id="48"/>
     </w:p>
     <w:p>
       <w:pPr>
@@ -1931,7 +2094,7 @@
           <w:rPr>
             <w:rStyle w:val="Hyperlink"/>
           </w:rPr>
-          <w:t xml:space="preserve">2</w:t>
+          <w:t xml:space="preserve">3</w:t>
         </w:r>
       </w:hyperlink>
       <w:r>
@@ -1943,13 +2106,13 @@
       <w:pPr>
         <w:pStyle w:val="CaptionedFigure"/>
       </w:pPr>
-      <w:bookmarkStart w:id="48" w:name="fig:fig_divtree_all"/>
+      <w:bookmarkStart w:id="50" w:name="fig:fig_divtree_all"/>
       <w:r>
         <w:drawing>
           <wp:inline>
             <wp:extent cx="5943600" cy="3300308"/>
             <wp:effectExtent b="0" l="0" r="0" t="0"/>
-            <wp:docPr descr="Figure 2: Yersinia pestis phylogeny. (Significant SVG editing required)|800" title="" id="1" name="Picture"/>
+            <wp:docPr descr="Figure 3: Yersinia pestis phylogeny. (Significant SVG editing required)|800" title="" id="1" name="Picture"/>
             <a:graphic>
               <a:graphicData uri="http://schemas.openxmlformats.org/drawingml/2006/picture">
                 <pic:pic>
@@ -1960,7 +2123,7 @@
                     </pic:cNvPicPr>
                   </pic:nvPicPr>
                   <pic:blipFill>
-                    <a:blip r:embed="rId47"/>
+                    <a:blip r:embed="rId49"/>
                     <a:stretch>
                       <a:fillRect/>
                     </a:stretch>
@@ -1986,14 +2149,14 @@
           </wp:inline>
         </w:drawing>
       </w:r>
-      <w:bookmarkEnd w:id="48"/>
+      <w:bookmarkEnd w:id="50"/>
     </w:p>
     <w:p>
       <w:pPr>
         <w:pStyle w:val="ImageCaption"/>
       </w:pPr>
       <w:r>
-        <w:t xml:space="preserve">Figure 2:</w:t>
+        <w:t xml:space="preserve">Figure 3:</w:t>
       </w:r>
       <w:r>
         <w:t xml:space="preserve"> </w:t>
@@ -2016,21 +2179,21 @@
       <w:pPr>
         <w:pStyle w:val="Heading3"/>
       </w:pPr>
-      <w:bookmarkStart w:id="49" w:name="phylodynamics-1"/>
+      <w:bookmarkStart w:id="51" w:name="phylodynamics-1"/>
       <w:r>
         <w:t xml:space="preserve">Phylodynamics</w:t>
       </w:r>
-      <w:bookmarkEnd w:id="49"/>
+      <w:bookmarkEnd w:id="51"/>
     </w:p>
     <w:p>
       <w:pPr>
         <w:pStyle w:val="Heading4"/>
       </w:pPr>
-      <w:bookmarkStart w:id="50" w:name="molecular-clock"/>
+      <w:bookmarkStart w:id="52" w:name="molecular-clock"/>
       <w:r>
         <w:t xml:space="preserve">Molecular Clock</w:t>
       </w:r>
-      <w:bookmarkEnd w:id="50"/>
+      <w:bookmarkEnd w:id="52"/>
     </w:p>
     <w:p>
       <w:pPr>
@@ -2107,7 +2270,7 @@
           <w:rPr>
             <w:rStyle w:val="Hyperlink"/>
           </w:rPr>
-          <w:t xml:space="preserve">3</w:t>
+          <w:t xml:space="preserve">4</w:t>
         </w:r>
       </w:hyperlink>
       <w:r>
@@ -2133,7 +2296,7 @@
           <w:rPr>
             <w:rStyle w:val="Hyperlink"/>
           </w:rPr>
-          <w:t xml:space="preserve">4</w:t>
+          <w:t xml:space="preserve">5</w:t>
         </w:r>
       </w:hyperlink>
       <w:r>
@@ -3001,13 +3164,13 @@
       <w:pPr>
         <w:pStyle w:val="CaptionedFigure"/>
       </w:pPr>
-      <w:bookmarkStart w:id="52" w:name="fig:fig_rate_boxplot_all"/>
+      <w:bookmarkStart w:id="54" w:name="fig:fig_rate_boxplot_all"/>
       <w:r>
         <w:drawing>
           <wp:inline>
             <wp:extent cx="5040687" cy="1787445"/>
             <wp:effectExtent b="0" l="0" r="0" t="0"/>
-            <wp:docPr descr="Figure 3: Rate variation by clade." title="" id="1" name="Picture"/>
+            <wp:docPr descr="Figure 4: Rate variation by clade." title="" id="1" name="Picture"/>
             <a:graphic>
               <a:graphicData uri="http://schemas.openxmlformats.org/drawingml/2006/picture">
                 <pic:pic>
@@ -3018,7 +3181,7 @@
                     </pic:cNvPicPr>
                   </pic:nvPicPr>
                   <pic:blipFill>
-                    <a:blip r:embed="rId51"/>
+                    <a:blip r:embed="rId53"/>
                     <a:stretch>
                       <a:fillRect/>
                     </a:stretch>
@@ -3044,14 +3207,14 @@
           </wp:inline>
         </w:drawing>
       </w:r>
-      <w:bookmarkEnd w:id="52"/>
+      <w:bookmarkEnd w:id="54"/>
     </w:p>
     <w:p>
       <w:pPr>
         <w:pStyle w:val="ImageCaption"/>
       </w:pPr>
       <w:r>
-        <w:t xml:space="preserve">Figure 3: Rate variation by clade.</w:t>
+        <w:t xml:space="preserve">Figure 4: Rate variation by clade.</w:t>
       </w:r>
     </w:p>
     <w:bookmarkEnd w:id="0"/>
@@ -3060,13 +3223,13 @@
       <w:pPr>
         <w:pStyle w:val="CaptionedFigure"/>
       </w:pPr>
-      <w:bookmarkStart w:id="54" w:name="fig:fig_tmrca_boxplot_all"/>
+      <w:bookmarkStart w:id="56" w:name="fig:fig_tmrca_boxplot_all"/>
       <w:r>
         <w:drawing>
           <wp:inline>
             <wp:extent cx="5201511" cy="1713925"/>
             <wp:effectExtent b="0" l="0" r="0" t="0"/>
-            <wp:docPr descr="Figure 4: tMRCA by clade." title="" id="1" name="Picture"/>
+            <wp:docPr descr="Figure 5: tMRCA by clade." title="" id="1" name="Picture"/>
             <a:graphic>
               <a:graphicData uri="http://schemas.openxmlformats.org/drawingml/2006/picture">
                 <pic:pic>
@@ -3077,7 +3240,7 @@
                     </pic:cNvPicPr>
                   </pic:nvPicPr>
                   <pic:blipFill>
-                    <a:blip r:embed="rId53"/>
+                    <a:blip r:embed="rId55"/>
                     <a:stretch>
                       <a:fillRect/>
                     </a:stretch>
@@ -3103,14 +3266,14 @@
           </wp:inline>
         </w:drawing>
       </w:r>
-      <w:bookmarkEnd w:id="54"/>
+      <w:bookmarkEnd w:id="56"/>
     </w:p>
     <w:p>
       <w:pPr>
         <w:pStyle w:val="ImageCaption"/>
       </w:pPr>
       <w:r>
-        <w:t xml:space="preserve">Figure 4: tMRCA by clade.</w:t>
+        <w:t xml:space="preserve">Figure 5: tMRCA by clade.</w:t>
       </w:r>
     </w:p>
     <w:bookmarkEnd w:id="0"/>
@@ -3118,11 +3281,11 @@
       <w:pPr>
         <w:pStyle w:val="Heading4"/>
       </w:pPr>
-      <w:bookmarkStart w:id="55" w:name="relaxing-the-clock"/>
+      <w:bookmarkStart w:id="57" w:name="relaxing-the-clock"/>
       <w:r>
         <w:t xml:space="preserve">Relaxing the Clock</w:t>
       </w:r>
-      <w:bookmarkEnd w:id="55"/>
+      <w:bookmarkEnd w:id="57"/>
     </w:p>
     <w:p>
       <w:pPr>
@@ -3143,7 +3306,7 @@
           <w:rPr>
             <w:rStyle w:val="Hyperlink"/>
           </w:rPr>
-          <w:t xml:space="preserve">5</w:t>
+          <w:t xml:space="preserve">6</w:t>
         </w:r>
       </w:hyperlink>
       <w:r>
@@ -3155,13 +3318,13 @@
       <w:pPr>
         <w:pStyle w:val="CaptionedFigure"/>
       </w:pPr>
-      <w:bookmarkStart w:id="57" w:name="fig:fig_coefficient_variation"/>
+      <w:bookmarkStart w:id="59" w:name="fig:fig_coefficient_variation"/>
       <w:r>
         <w:drawing>
           <wp:inline>
             <wp:extent cx="5943600" cy="3097258"/>
             <wp:effectExtent b="0" l="0" r="0" t="0"/>
-            <wp:docPr descr="Figure 5: Coefficient of variation." title="" id="1" name="Picture"/>
+            <wp:docPr descr="Figure 6: Coefficient of variation." title="" id="1" name="Picture"/>
             <a:graphic>
               <a:graphicData uri="http://schemas.openxmlformats.org/drawingml/2006/picture">
                 <pic:pic>
@@ -3172,7 +3335,7 @@
                     </pic:cNvPicPr>
                   </pic:nvPicPr>
                   <pic:blipFill>
-                    <a:blip r:embed="rId56"/>
+                    <a:blip r:embed="rId58"/>
                     <a:stretch>
                       <a:fillRect/>
                     </a:stretch>
@@ -3198,14 +3361,14 @@
           </wp:inline>
         </w:drawing>
       </w:r>
-      <w:bookmarkEnd w:id="57"/>
+      <w:bookmarkEnd w:id="59"/>
     </w:p>
     <w:p>
       <w:pPr>
         <w:pStyle w:val="ImageCaption"/>
       </w:pPr>
       <w:r>
-        <w:t xml:space="preserve">Figure 5: Coefficient of variation.</w:t>
+        <w:t xml:space="preserve">Figure 6: Coefficient of variation.</w:t>
       </w:r>
     </w:p>
     <w:bookmarkEnd w:id="0"/>
@@ -3228,7 +3391,7 @@
           <w:rPr>
             <w:rStyle w:val="Hyperlink"/>
           </w:rPr>
-          <w:t xml:space="preserve">6</w:t>
+          <w:t xml:space="preserve">7</w:t>
         </w:r>
       </w:hyperlink>
       <w:r>
@@ -3240,13 +3403,13 @@
       <w:pPr>
         <w:pStyle w:val="CaptionedFigure"/>
       </w:pPr>
-      <w:bookmarkStart w:id="59" w:name="fig:fig_tree_height_compare"/>
+      <w:bookmarkStart w:id="61" w:name="fig:fig_tree_height_compare"/>
       <w:r>
         <w:drawing>
           <wp:inline>
             <wp:extent cx="5943600" cy="4754880"/>
             <wp:effectExtent b="0" l="0" r="0" t="0"/>
-            <wp:docPr descr="Figure 6: Tree height comparison." title="" id="1" name="Picture"/>
+            <wp:docPr descr="Figure 7: Tree height comparison." title="" id="1" name="Picture"/>
             <a:graphic>
               <a:graphicData uri="http://schemas.openxmlformats.org/drawingml/2006/picture">
                 <pic:pic>
@@ -3257,7 +3420,7 @@
                     </pic:cNvPicPr>
                   </pic:nvPicPr>
                   <pic:blipFill>
-                    <a:blip r:embed="rId58"/>
+                    <a:blip r:embed="rId60"/>
                     <a:stretch>
                       <a:fillRect/>
                     </a:stretch>
@@ -3283,14 +3446,14 @@
           </wp:inline>
         </w:drawing>
       </w:r>
-      <w:bookmarkEnd w:id="59"/>
+      <w:bookmarkEnd w:id="61"/>
     </w:p>
     <w:p>
       <w:pPr>
         <w:pStyle w:val="ImageCaption"/>
       </w:pPr>
       <w:r>
-        <w:t xml:space="preserve">Figure 6: Tree height comparison.</w:t>
+        <w:t xml:space="preserve">Figure 7: Tree height comparison.</w:t>
       </w:r>
     </w:p>
     <w:bookmarkEnd w:id="0"/>
@@ -3325,7 +3488,7 @@
           <w:rPr>
             <w:rStyle w:val="Hyperlink"/>
           </w:rPr>
-          <w:t xml:space="preserve">7</w:t>
+          <w:t xml:space="preserve">8</w:t>
         </w:r>
       </w:hyperlink>
       <w:r>
@@ -3337,13 +3500,13 @@
       <w:pPr>
         <w:pStyle w:val="CaptionedFigure"/>
       </w:pPr>
-      <w:bookmarkStart w:id="61" w:name="fig:fig_sub_rate_compare"/>
+      <w:bookmarkStart w:id="63" w:name="fig:fig_sub_rate_compare"/>
       <w:r>
         <w:drawing>
           <wp:inline>
             <wp:extent cx="5943600" cy="4842083"/>
             <wp:effectExtent b="0" l="0" r="0" t="0"/>
-            <wp:docPr descr="Figure 7: Substitution rate comparison." title="" id="1" name="Picture"/>
+            <wp:docPr descr="Figure 8: Substitution rate comparison." title="" id="1" name="Picture"/>
             <a:graphic>
               <a:graphicData uri="http://schemas.openxmlformats.org/drawingml/2006/picture">
                 <pic:pic>
@@ -3354,7 +3517,7 @@
                     </pic:cNvPicPr>
                   </pic:nvPicPr>
                   <pic:blipFill>
-                    <a:blip r:embed="rId60"/>
+                    <a:blip r:embed="rId62"/>
                     <a:stretch>
                       <a:fillRect/>
                     </a:stretch>
@@ -3380,14 +3543,14 @@
           </wp:inline>
         </w:drawing>
       </w:r>
-      <w:bookmarkEnd w:id="61"/>
+      <w:bookmarkEnd w:id="63"/>
     </w:p>
     <w:p>
       <w:pPr>
         <w:pStyle w:val="ImageCaption"/>
       </w:pPr>
       <w:r>
-        <w:t xml:space="preserve">Figure 7: Substitution rate comparison.</w:t>
+        <w:t xml:space="preserve">Figure 8: Substitution rate comparison.</w:t>
       </w:r>
     </w:p>
     <w:bookmarkEnd w:id="0"/>
@@ -3410,7 +3573,7 @@
           <w:rPr>
             <w:rStyle w:val="Hyperlink"/>
           </w:rPr>
-          <w:t xml:space="preserve">8</w:t>
+          <w:t xml:space="preserve">9</w:t>
         </w:r>
       </w:hyperlink>
       <w:r>
@@ -3422,13 +3585,13 @@
       <w:pPr>
         <w:pStyle w:val="CaptionedFigure"/>
       </w:pPr>
-      <w:bookmarkStart w:id="63" w:name="fig:fig_timetree_color_rate"/>
+      <w:bookmarkStart w:id="65" w:name="fig:fig_timetree_color_rate"/>
       <w:r>
         <w:drawing>
           <wp:inline>
             <wp:extent cx="5943600" cy="3041862"/>
             <wp:effectExtent b="0" l="0" r="0" t="0"/>
-            <wp:docPr descr="Figure 8: Time tree colored by rate." title="" id="1" name="Picture"/>
+            <wp:docPr descr="Figure 9: Time tree colored by rate." title="" id="1" name="Picture"/>
             <a:graphic>
               <a:graphicData uri="http://schemas.openxmlformats.org/drawingml/2006/picture">
                 <pic:pic>
@@ -3439,7 +3602,7 @@
                     </pic:cNvPicPr>
                   </pic:nvPicPr>
                   <pic:blipFill>
-                    <a:blip r:embed="rId62"/>
+                    <a:blip r:embed="rId64"/>
                     <a:stretch>
                       <a:fillRect/>
                     </a:stretch>
@@ -3465,14 +3628,14 @@
           </wp:inline>
         </w:drawing>
       </w:r>
-      <w:bookmarkEnd w:id="63"/>
+      <w:bookmarkEnd w:id="65"/>
     </w:p>
     <w:p>
       <w:pPr>
         <w:pStyle w:val="ImageCaption"/>
       </w:pPr>
       <w:r>
-        <w:t xml:space="preserve">Figure 8: Time tree colored by rate.</w:t>
+        <w:t xml:space="preserve">Figure 9: Time tree colored by rate.</w:t>
       </w:r>
     </w:p>
     <w:bookmarkEnd w:id="0"/>
@@ -3480,34 +3643,34 @@
       <w:pPr>
         <w:pStyle w:val="Heading2"/>
       </w:pPr>
-      <w:bookmarkStart w:id="64" w:name="discussion"/>
+      <w:bookmarkStart w:id="66" w:name="discussion"/>
       <w:r>
         <w:t xml:space="preserve">Discussion</w:t>
       </w:r>
-      <w:bookmarkEnd w:id="64"/>
+      <w:bookmarkEnd w:id="66"/>
     </w:p>
     <w:p>
       <w:pPr>
         <w:pStyle w:val="Heading2"/>
       </w:pPr>
-      <w:bookmarkStart w:id="65" w:name="conclusion"/>
+      <w:bookmarkStart w:id="67" w:name="conclusion"/>
       <w:r>
         <w:t xml:space="preserve">Conclusion</w:t>
       </w:r>
-      <w:bookmarkEnd w:id="65"/>
+      <w:bookmarkEnd w:id="67"/>
     </w:p>
     <w:p>
       <w:pPr>
         <w:pStyle w:val="Heading2"/>
       </w:pPr>
-      <w:bookmarkStart w:id="66" w:name="references"/>
+      <w:bookmarkStart w:id="68" w:name="references"/>
       <w:r>
         <w:t xml:space="preserve">References</w:t>
       </w:r>
-      <w:bookmarkEnd w:id="66"/>
-    </w:p>
-    <w:bookmarkStart w:id="136" w:name="refs"/>
-    <w:bookmarkStart w:id="69" w:name="ref-Vo6ReJPm"/>
+      <w:bookmarkEnd w:id="68"/>
+    </w:p>
+    <w:bookmarkStart w:id="138" w:name="refs"/>
+    <w:bookmarkStart w:id="71" w:name="ref-Vo6ReJPm"/>
     <w:p>
       <w:pPr>
         <w:pStyle w:val="Bibliography"/>
@@ -3560,7 +3723,7 @@
       <w:r>
         <w:t xml:space="preserve"> </w:t>
       </w:r>
-      <w:hyperlink r:id="rId67">
+      <w:hyperlink r:id="rId69">
         <w:r>
           <w:rPr>
             <w:rStyle w:val="Hyperlink"/>
@@ -3577,7 +3740,7 @@
       <w:r>
         <w:t xml:space="preserve"> </w:t>
       </w:r>
-      <w:hyperlink r:id="rId68">
+      <w:hyperlink r:id="rId70">
         <w:r>
           <w:rPr>
             <w:rStyle w:val="Hyperlink"/>
@@ -3586,8 +3749,8 @@
         </w:r>
       </w:hyperlink>
     </w:p>
-    <w:bookmarkEnd w:id="69"/>
-    <w:bookmarkStart w:id="73" w:name="ref-AQa9Tn4j"/>
+    <w:bookmarkEnd w:id="71"/>
+    <w:bookmarkStart w:id="75" w:name="ref-AQa9Tn4j"/>
     <w:p>
       <w:pPr>
         <w:pStyle w:val="Bibliography"/>
@@ -3656,7 +3819,7 @@
       <w:r>
         <w:t xml:space="preserve"> </w:t>
       </w:r>
-      <w:hyperlink r:id="rId70">
+      <w:hyperlink r:id="rId72">
         <w:r>
           <w:rPr>
             <w:rStyle w:val="Hyperlink"/>
@@ -3676,7 +3839,7 @@
       <w:r>
         <w:t xml:space="preserve"> </w:t>
       </w:r>
-      <w:hyperlink r:id="rId71">
+      <w:hyperlink r:id="rId73">
         <w:r>
           <w:rPr>
             <w:rStyle w:val="Hyperlink"/>
@@ -3693,7 +3856,7 @@
       <w:r>
         <w:t xml:space="preserve"> </w:t>
       </w:r>
-      <w:hyperlink r:id="rId72">
+      <w:hyperlink r:id="rId74">
         <w:r>
           <w:rPr>
             <w:rStyle w:val="Hyperlink"/>
@@ -3702,8 +3865,8 @@
         </w:r>
       </w:hyperlink>
     </w:p>
-    <w:bookmarkEnd w:id="73"/>
-    <w:bookmarkStart w:id="78" w:name="ref-1093vihdz"/>
+    <w:bookmarkEnd w:id="75"/>
+    <w:bookmarkStart w:id="80" w:name="ref-1093vihdz"/>
     <w:p>
       <w:pPr>
         <w:pStyle w:val="Bibliography"/>
@@ -3747,7 +3910,7 @@
       <w:r>
         <w:t xml:space="preserve"> </w:t>
       </w:r>
-      <w:hyperlink r:id="rId74">
+      <w:hyperlink r:id="rId76">
         <w:r>
           <w:rPr>
             <w:rStyle w:val="Hyperlink"/>
@@ -3767,7 +3930,7 @@
       <w:r>
         <w:t xml:space="preserve"> </w:t>
       </w:r>
-      <w:hyperlink r:id="rId75">
+      <w:hyperlink r:id="rId77">
         <w:r>
           <w:rPr>
             <w:rStyle w:val="Hyperlink"/>
@@ -3784,7 +3947,7 @@
       <w:r>
         <w:t xml:space="preserve"> </w:t>
       </w:r>
-      <w:hyperlink r:id="rId76">
+      <w:hyperlink r:id="rId78">
         <w:r>
           <w:rPr>
             <w:rStyle w:val="Hyperlink"/>
@@ -3801,7 +3964,7 @@
       <w:r>
         <w:t xml:space="preserve"> </w:t>
       </w:r>
-      <w:hyperlink r:id="rId77">
+      <w:hyperlink r:id="rId79">
         <w:r>
           <w:rPr>
             <w:rStyle w:val="Hyperlink"/>
@@ -3810,8 +3973,8 @@
         </w:r>
       </w:hyperlink>
     </w:p>
-    <w:bookmarkEnd w:id="78"/>
-    <w:bookmarkStart w:id="81" w:name="ref-uM6Rh5Fu"/>
+    <w:bookmarkEnd w:id="80"/>
+    <w:bookmarkStart w:id="83" w:name="ref-uM6Rh5Fu"/>
     <w:p>
       <w:pPr>
         <w:pStyle w:val="Bibliography"/>
@@ -3864,7 +4027,7 @@
       <w:r>
         <w:t xml:space="preserve"> </w:t>
       </w:r>
-      <w:hyperlink r:id="rId79">
+      <w:hyperlink r:id="rId81">
         <w:r>
           <w:rPr>
             <w:rStyle w:val="Hyperlink"/>
@@ -3881,7 +4044,7 @@
       <w:r>
         <w:t xml:space="preserve"> </w:t>
       </w:r>
-      <w:hyperlink r:id="rId80">
+      <w:hyperlink r:id="rId82">
         <w:r>
           <w:rPr>
             <w:rStyle w:val="Hyperlink"/>
@@ -3890,8 +4053,8 @@
         </w:r>
       </w:hyperlink>
     </w:p>
-    <w:bookmarkEnd w:id="81"/>
-    <w:bookmarkStart w:id="83" w:name="ref-h4WAqbKy"/>
+    <w:bookmarkEnd w:id="83"/>
+    <w:bookmarkStart w:id="85" w:name="ref-h4WAqbKy"/>
     <w:p>
       <w:pPr>
         <w:pStyle w:val="Bibliography"/>
@@ -3926,7 +4089,7 @@
       <w:r>
         <w:t xml:space="preserve"> </w:t>
       </w:r>
-      <w:hyperlink r:id="rId82">
+      <w:hyperlink r:id="rId84">
         <w:r>
           <w:rPr>
             <w:rStyle w:val="Hyperlink"/>
@@ -3935,8 +4098,8 @@
         </w:r>
       </w:hyperlink>
     </w:p>
-    <w:bookmarkEnd w:id="83"/>
-    <w:bookmarkStart w:id="85" w:name="ref-13ET92iS0"/>
+    <w:bookmarkEnd w:id="85"/>
+    <w:bookmarkStart w:id="87" w:name="ref-13ET92iS0"/>
     <w:p>
       <w:pPr>
         <w:pStyle w:val="Bibliography"/>
@@ -3989,7 +4152,7 @@
       <w:r>
         <w:t xml:space="preserve"> </w:t>
       </w:r>
-      <w:hyperlink r:id="rId84">
+      <w:hyperlink r:id="rId86">
         <w:r>
           <w:rPr>
             <w:rStyle w:val="Hyperlink"/>
@@ -3998,8 +4161,8 @@
         </w:r>
       </w:hyperlink>
     </w:p>
-    <w:bookmarkEnd w:id="85"/>
-    <w:bookmarkStart w:id="87" w:name="ref-S5fFaZrD"/>
+    <w:bookmarkEnd w:id="87"/>
+    <w:bookmarkStart w:id="89" w:name="ref-S5fFaZrD"/>
     <w:p>
       <w:pPr>
         <w:pStyle w:val="Bibliography"/>
@@ -4043,7 +4206,7 @@
       <w:r>
         <w:t xml:space="preserve"> </w:t>
       </w:r>
-      <w:hyperlink r:id="rId86">
+      <w:hyperlink r:id="rId88">
         <w:r>
           <w:rPr>
             <w:rStyle w:val="Hyperlink"/>
@@ -4052,8 +4215,8 @@
         </w:r>
       </w:hyperlink>
     </w:p>
-    <w:bookmarkEnd w:id="87"/>
-    <w:bookmarkStart w:id="89" w:name="ref-kQFNGkNf"/>
+    <w:bookmarkEnd w:id="89"/>
+    <w:bookmarkStart w:id="91" w:name="ref-kQFNGkNf"/>
     <w:p>
       <w:pPr>
         <w:pStyle w:val="Bibliography"/>
@@ -4088,7 +4251,7 @@
       <w:r>
         <w:t xml:space="preserve"> </w:t>
       </w:r>
-      <w:hyperlink r:id="rId88">
+      <w:hyperlink r:id="rId90">
         <w:r>
           <w:rPr>
             <w:rStyle w:val="Hyperlink"/>
@@ -4097,8 +4260,8 @@
         </w:r>
       </w:hyperlink>
     </w:p>
-    <w:bookmarkEnd w:id="89"/>
-    <w:bookmarkStart w:id="93" w:name="ref-TV8iDhk7"/>
+    <w:bookmarkEnd w:id="91"/>
+    <w:bookmarkStart w:id="95" w:name="ref-TV8iDhk7"/>
     <w:p>
       <w:pPr>
         <w:pStyle w:val="Bibliography"/>
@@ -4151,7 +4314,7 @@
       <w:r>
         <w:t xml:space="preserve"> </w:t>
       </w:r>
-      <w:hyperlink r:id="rId90">
+      <w:hyperlink r:id="rId92">
         <w:r>
           <w:rPr>
             <w:rStyle w:val="Hyperlink"/>
@@ -4168,7 +4331,7 @@
       <w:r>
         <w:t xml:space="preserve"> </w:t>
       </w:r>
-      <w:hyperlink r:id="rId91">
+      <w:hyperlink r:id="rId93">
         <w:r>
           <w:rPr>
             <w:rStyle w:val="Hyperlink"/>
@@ -4185,7 +4348,7 @@
       <w:r>
         <w:t xml:space="preserve"> </w:t>
       </w:r>
-      <w:hyperlink r:id="rId92">
+      <w:hyperlink r:id="rId94">
         <w:r>
           <w:rPr>
             <w:rStyle w:val="Hyperlink"/>
@@ -4194,8 +4357,8 @@
         </w:r>
       </w:hyperlink>
     </w:p>
-    <w:bookmarkEnd w:id="93"/>
-    <w:bookmarkStart w:id="96" w:name="ref-187QsoYP3"/>
+    <w:bookmarkEnd w:id="95"/>
+    <w:bookmarkStart w:id="98" w:name="ref-187QsoYP3"/>
     <w:p>
       <w:pPr>
         <w:pStyle w:val="Bibliography"/>
@@ -4239,7 +4402,7 @@
       <w:r>
         <w:t xml:space="preserve"> </w:t>
       </w:r>
-      <w:hyperlink r:id="rId94">
+      <w:hyperlink r:id="rId96">
         <w:r>
           <w:rPr>
             <w:rStyle w:val="Hyperlink"/>
@@ -4259,7 +4422,7 @@
       <w:r>
         <w:t xml:space="preserve"> </w:t>
       </w:r>
-      <w:hyperlink r:id="rId95">
+      <w:hyperlink r:id="rId97">
         <w:r>
           <w:rPr>
             <w:rStyle w:val="Hyperlink"/>
@@ -4268,8 +4431,8 @@
         </w:r>
       </w:hyperlink>
     </w:p>
-    <w:bookmarkEnd w:id="96"/>
-    <w:bookmarkStart w:id="98" w:name="ref-131fQLiJt"/>
+    <w:bookmarkEnd w:id="98"/>
+    <w:bookmarkStart w:id="100" w:name="ref-131fQLiJt"/>
     <w:p>
       <w:pPr>
         <w:pStyle w:val="Bibliography"/>
@@ -4313,7 +4476,7 @@
       <w:r>
         <w:t xml:space="preserve"> </w:t>
       </w:r>
-      <w:hyperlink r:id="rId97">
+      <w:hyperlink r:id="rId99">
         <w:r>
           <w:rPr>
             <w:rStyle w:val="Hyperlink"/>
@@ -4322,8 +4485,8 @@
         </w:r>
       </w:hyperlink>
     </w:p>
-    <w:bookmarkEnd w:id="98"/>
-    <w:bookmarkStart w:id="100" w:name="ref-hxWSqZgm"/>
+    <w:bookmarkEnd w:id="100"/>
+    <w:bookmarkStart w:id="102" w:name="ref-hxWSqZgm"/>
     <w:p>
       <w:pPr>
         <w:pStyle w:val="Bibliography"/>
@@ -4358,7 +4521,7 @@
       <w:r>
         <w:t xml:space="preserve"> </w:t>
       </w:r>
-      <w:hyperlink r:id="rId99">
+      <w:hyperlink r:id="rId101">
         <w:r>
           <w:rPr>
             <w:rStyle w:val="Hyperlink"/>
@@ -4367,8 +4530,8 @@
         </w:r>
       </w:hyperlink>
     </w:p>
-    <w:bookmarkEnd w:id="100"/>
-    <w:bookmarkStart w:id="102" w:name="ref-M15a78x5"/>
+    <w:bookmarkEnd w:id="102"/>
+    <w:bookmarkStart w:id="104" w:name="ref-M15a78x5"/>
     <w:p>
       <w:pPr>
         <w:pStyle w:val="Bibliography"/>
@@ -4403,7 +4566,7 @@
       <w:r>
         <w:t xml:space="preserve"> </w:t>
       </w:r>
-      <w:hyperlink r:id="rId101">
+      <w:hyperlink r:id="rId103">
         <w:r>
           <w:rPr>
             <w:rStyle w:val="Hyperlink"/>
@@ -4412,8 +4575,8 @@
         </w:r>
       </w:hyperlink>
     </w:p>
-    <w:bookmarkEnd w:id="102"/>
-    <w:bookmarkStart w:id="104" w:name="ref-5rCiNisz"/>
+    <w:bookmarkEnd w:id="104"/>
+    <w:bookmarkStart w:id="106" w:name="ref-5rCiNisz"/>
     <w:p>
       <w:pPr>
         <w:pStyle w:val="Bibliography"/>
@@ -4448,7 +4611,7 @@
       <w:r>
         <w:t xml:space="preserve"> </w:t>
       </w:r>
-      <w:hyperlink r:id="rId103">
+      <w:hyperlink r:id="rId105">
         <w:r>
           <w:rPr>
             <w:rStyle w:val="Hyperlink"/>
@@ -4457,8 +4620,8 @@
         </w:r>
       </w:hyperlink>
     </w:p>
-    <w:bookmarkEnd w:id="104"/>
-    <w:bookmarkStart w:id="106" w:name="ref-puYDXtJ9"/>
+    <w:bookmarkEnd w:id="106"/>
+    <w:bookmarkStart w:id="108" w:name="ref-puYDXtJ9"/>
     <w:p>
       <w:pPr>
         <w:pStyle w:val="Bibliography"/>
@@ -4493,7 +4656,7 @@
       <w:r>
         <w:t xml:space="preserve"> </w:t>
       </w:r>
-      <w:hyperlink r:id="rId105">
+      <w:hyperlink r:id="rId107">
         <w:r>
           <w:rPr>
             <w:rStyle w:val="Hyperlink"/>
@@ -4502,8 +4665,8 @@
         </w:r>
       </w:hyperlink>
     </w:p>
-    <w:bookmarkEnd w:id="106"/>
-    <w:bookmarkStart w:id="109" w:name="ref-17yD9OrGW"/>
+    <w:bookmarkEnd w:id="108"/>
+    <w:bookmarkStart w:id="111" w:name="ref-17yD9OrGW"/>
     <w:p>
       <w:pPr>
         <w:pStyle w:val="Bibliography"/>
@@ -4547,7 +4710,7 @@
       <w:r>
         <w:t xml:space="preserve"> </w:t>
       </w:r>
-      <w:hyperlink r:id="rId107">
+      <w:hyperlink r:id="rId109">
         <w:r>
           <w:rPr>
             <w:rStyle w:val="Hyperlink"/>
@@ -4567,7 +4730,7 @@
       <w:r>
         <w:t xml:space="preserve"> </w:t>
       </w:r>
-      <w:hyperlink r:id="rId108">
+      <w:hyperlink r:id="rId110">
         <w:r>
           <w:rPr>
             <w:rStyle w:val="Hyperlink"/>
@@ -4576,8 +4739,8 @@
         </w:r>
       </w:hyperlink>
     </w:p>
-    <w:bookmarkEnd w:id="109"/>
-    <w:bookmarkStart w:id="111" w:name="ref-1DR126iIZ"/>
+    <w:bookmarkEnd w:id="111"/>
+    <w:bookmarkStart w:id="113" w:name="ref-1DR126iIZ"/>
     <w:p>
       <w:pPr>
         <w:pStyle w:val="Bibliography"/>
@@ -4612,7 +4775,7 @@
       <w:r>
         <w:t xml:space="preserve"> </w:t>
       </w:r>
-      <w:hyperlink r:id="rId110">
+      <w:hyperlink r:id="rId112">
         <w:r>
           <w:rPr>
             <w:rStyle w:val="Hyperlink"/>
@@ -4621,8 +4784,8 @@
         </w:r>
       </w:hyperlink>
     </w:p>
-    <w:bookmarkEnd w:id="111"/>
-    <w:bookmarkStart w:id="114" w:name="ref-QZIPWLUx"/>
+    <w:bookmarkEnd w:id="113"/>
+    <w:bookmarkStart w:id="116" w:name="ref-QZIPWLUx"/>
     <w:p>
       <w:pPr>
         <w:pStyle w:val="Bibliography"/>
@@ -4666,7 +4829,7 @@
       <w:r>
         <w:t xml:space="preserve"> </w:t>
       </w:r>
-      <w:hyperlink r:id="rId112">
+      <w:hyperlink r:id="rId114">
         <w:r>
           <w:rPr>
             <w:rStyle w:val="Hyperlink"/>
@@ -4686,7 +4849,7 @@
       <w:r>
         <w:t xml:space="preserve"> </w:t>
       </w:r>
-      <w:hyperlink r:id="rId113">
+      <w:hyperlink r:id="rId115">
         <w:r>
           <w:rPr>
             <w:rStyle w:val="Hyperlink"/>
@@ -4695,8 +4858,8 @@
         </w:r>
       </w:hyperlink>
     </w:p>
-    <w:bookmarkEnd w:id="114"/>
-    <w:bookmarkStart w:id="117" w:name="ref-mkkgRhHT"/>
+    <w:bookmarkEnd w:id="116"/>
+    <w:bookmarkStart w:id="119" w:name="ref-mkkgRhHT"/>
     <w:p>
       <w:pPr>
         <w:pStyle w:val="Bibliography"/>
@@ -4740,7 +4903,7 @@
       <w:r>
         <w:t xml:space="preserve"> </w:t>
       </w:r>
-      <w:hyperlink r:id="rId115">
+      <w:hyperlink r:id="rId117">
         <w:r>
           <w:rPr>
             <w:rStyle w:val="Hyperlink"/>
@@ -4760,7 +4923,7 @@
       <w:r>
         <w:t xml:space="preserve"> </w:t>
       </w:r>
-      <w:hyperlink r:id="rId116">
+      <w:hyperlink r:id="rId118">
         <w:r>
           <w:rPr>
             <w:rStyle w:val="Hyperlink"/>
@@ -4769,8 +4932,8 @@
         </w:r>
       </w:hyperlink>
     </w:p>
-    <w:bookmarkEnd w:id="117"/>
-    <w:bookmarkStart w:id="120" w:name="ref-12SvE6y3A"/>
+    <w:bookmarkEnd w:id="119"/>
+    <w:bookmarkStart w:id="122" w:name="ref-12SvE6y3A"/>
     <w:p>
       <w:pPr>
         <w:pStyle w:val="Bibliography"/>
@@ -4814,7 +4977,7 @@
       <w:r>
         <w:t xml:space="preserve"> </w:t>
       </w:r>
-      <w:hyperlink r:id="rId118">
+      <w:hyperlink r:id="rId120">
         <w:r>
           <w:rPr>
             <w:rStyle w:val="Hyperlink"/>
@@ -4834,7 +4997,7 @@
       <w:r>
         <w:t xml:space="preserve"> </w:t>
       </w:r>
-      <w:hyperlink r:id="rId119">
+      <w:hyperlink r:id="rId121">
         <w:r>
           <w:rPr>
             <w:rStyle w:val="Hyperlink"/>
@@ -4843,8 +5006,8 @@
         </w:r>
       </w:hyperlink>
     </w:p>
-    <w:bookmarkEnd w:id="120"/>
-    <w:bookmarkStart w:id="123" w:name="ref-VomZnwKw"/>
+    <w:bookmarkEnd w:id="122"/>
+    <w:bookmarkStart w:id="125" w:name="ref-VomZnwKw"/>
     <w:p>
       <w:pPr>
         <w:pStyle w:val="Bibliography"/>
@@ -4888,7 +5051,7 @@
       <w:r>
         <w:t xml:space="preserve"> </w:t>
       </w:r>
-      <w:hyperlink r:id="rId121">
+      <w:hyperlink r:id="rId123">
         <w:r>
           <w:rPr>
             <w:rStyle w:val="Hyperlink"/>
@@ -4908,7 +5071,7 @@
       <w:r>
         <w:t xml:space="preserve"> </w:t>
       </w:r>
-      <w:hyperlink r:id="rId122">
+      <w:hyperlink r:id="rId124">
         <w:r>
           <w:rPr>
             <w:rStyle w:val="Hyperlink"/>
@@ -4917,8 +5080,8 @@
         </w:r>
       </w:hyperlink>
     </w:p>
-    <w:bookmarkEnd w:id="123"/>
-    <w:bookmarkStart w:id="128" w:name="ref-11JaQggrG"/>
+    <w:bookmarkEnd w:id="125"/>
+    <w:bookmarkStart w:id="130" w:name="ref-11JaQggrG"/>
     <w:p>
       <w:pPr>
         <w:pStyle w:val="Bibliography"/>
@@ -4962,7 +5125,7 @@
       <w:r>
         <w:t xml:space="preserve"> </w:t>
       </w:r>
-      <w:hyperlink r:id="rId124">
+      <w:hyperlink r:id="rId126">
         <w:r>
           <w:rPr>
             <w:rStyle w:val="Hyperlink"/>
@@ -4982,7 +5145,7 @@
       <w:r>
         <w:t xml:space="preserve"> </w:t>
       </w:r>
-      <w:hyperlink r:id="rId125">
+      <w:hyperlink r:id="rId127">
         <w:r>
           <w:rPr>
             <w:rStyle w:val="Hyperlink"/>
@@ -4999,7 +5162,7 @@
       <w:r>
         <w:t xml:space="preserve"> </w:t>
       </w:r>
-      <w:hyperlink r:id="rId126">
+      <w:hyperlink r:id="rId128">
         <w:r>
           <w:rPr>
             <w:rStyle w:val="Hyperlink"/>
@@ -5016,7 +5179,7 @@
       <w:r>
         <w:t xml:space="preserve"> </w:t>
       </w:r>
-      <w:hyperlink r:id="rId127">
+      <w:hyperlink r:id="rId129">
         <w:r>
           <w:rPr>
             <w:rStyle w:val="Hyperlink"/>
@@ -5025,8 +5188,8 @@
         </w:r>
       </w:hyperlink>
     </w:p>
-    <w:bookmarkEnd w:id="128"/>
-    <w:bookmarkStart w:id="132" w:name="ref-pjjiQi2H"/>
+    <w:bookmarkEnd w:id="130"/>
+    <w:bookmarkStart w:id="134" w:name="ref-pjjiQi2H"/>
     <w:p>
       <w:pPr>
         <w:pStyle w:val="Bibliography"/>
@@ -5070,7 +5233,7 @@
       <w:r>
         <w:t xml:space="preserve"> </w:t>
       </w:r>
-      <w:hyperlink r:id="rId129">
+      <w:hyperlink r:id="rId131">
         <w:r>
           <w:rPr>
             <w:rStyle w:val="Hyperlink"/>
@@ -5090,7 +5253,7 @@
       <w:r>
         <w:t xml:space="preserve"> </w:t>
       </w:r>
-      <w:hyperlink r:id="rId130">
+      <w:hyperlink r:id="rId132">
         <w:r>
           <w:rPr>
             <w:rStyle w:val="Hyperlink"/>
@@ -5107,7 +5270,7 @@
       <w:r>
         <w:t xml:space="preserve"> </w:t>
       </w:r>
-      <w:hyperlink r:id="rId131">
+      <w:hyperlink r:id="rId133">
         <w:r>
           <w:rPr>
             <w:rStyle w:val="Hyperlink"/>
@@ -5116,8 +5279,8 @@
         </w:r>
       </w:hyperlink>
     </w:p>
-    <w:bookmarkEnd w:id="132"/>
-    <w:bookmarkStart w:id="135" w:name="ref-39QXTupk"/>
+    <w:bookmarkEnd w:id="134"/>
+    <w:bookmarkStart w:id="137" w:name="ref-39QXTupk"/>
     <w:p>
       <w:pPr>
         <w:pStyle w:val="Bibliography"/>
@@ -5186,7 +5349,7 @@
       <w:r>
         <w:t xml:space="preserve"> </w:t>
       </w:r>
-      <w:hyperlink r:id="rId133">
+      <w:hyperlink r:id="rId135">
         <w:r>
           <w:rPr>
             <w:rStyle w:val="Hyperlink"/>
@@ -5206,7 +5369,7 @@
       <w:r>
         <w:t xml:space="preserve"> </w:t>
       </w:r>
-      <w:hyperlink r:id="rId134">
+      <w:hyperlink r:id="rId136">
         <w:r>
           <w:rPr>
             <w:rStyle w:val="Hyperlink"/>
@@ -5215,8 +5378,8 @@
         </w:r>
       </w:hyperlink>
     </w:p>
-    <w:bookmarkEnd w:id="135"/>
-    <w:bookmarkEnd w:id="136"/>
+    <w:bookmarkEnd w:id="137"/>
+    <w:bookmarkEnd w:id="138"/>
     <w:sectPr>
       <w:pgSz w:w="12240" w:h="15840"/>
       <w:pgMar w:top="1440" w:right="1440" w:bottom="1440" w:left="1440" w:header="720" w:footer="720" w:gutter="0"/>

</xml_diff>

<commit_message>
finish notes for 2021-05-30
</commit_message>
<xml_diff>
--- a/academic/Plague Phylodynamics and Phylogeography Paper.docx
+++ b/academic/Plague Phylodynamics and Phylogeography Paper.docx
@@ -82,7 +82,7 @@
         <w:t xml:space="preserve"> </w:t>
       </w:r>
       <w:r>
-        <w:t xml:space="preserve">on May 28, 2021.</w:t>
+        <w:t xml:space="preserve">on May 29, 2021.</w:t>
       </w:r>
       <w:r>
         <w:t xml:space="preserve"> </w:t>
@@ -3147,13 +3147,207 @@
     <w:bookmarkEnd w:id="0"/>
     <w:p>
       <w:pPr>
+        <w:pStyle w:val="Heading4"/>
+      </w:pPr>
+      <w:bookmarkStart w:id="53" w:name="hosts"/>
+      <w:r>
+        <w:t xml:space="preserve">Hosts</w:t>
+      </w:r>
+      <w:bookmarkEnd w:id="53"/>
+    </w:p>
+    <w:p>
+      <w:pPr>
+        <w:pStyle w:val="FirstParagraph"/>
+      </w:pPr>
+      <w:r>
+        <w:t xml:space="preserve">Clades of</w:t>
+      </w:r>
+      <w:r>
+        <w:t xml:space="preserve"> </w:t>
+      </w:r>
+      <w:r>
+        <w:rPr>
+          <w:i/>
+        </w:rPr>
+        <w:t xml:space="preserve">Y. pestis</w:t>
+      </w:r>
+      <w:r>
+        <w:t xml:space="preserve"> </w:t>
+      </w:r>
+      <w:r>
+        <w:t xml:space="preserve">are additionally defined by virulence in particular hosts. For example, the Pestoides clade is frequently avirulent in humans, although sporadic cases of human plague do still occur (CITE). In general, all branches of</w:t>
+      </w:r>
+      <w:r>
+        <w:t xml:space="preserve"> </w:t>
+      </w:r>
+      <w:r>
+        <w:rPr>
+          <w:i/>
+        </w:rPr>
+        <w:t xml:space="preserve">Y. pestis</w:t>
+      </w:r>
+      <w:r>
+        <w:t xml:space="preserve"> </w:t>
+      </w:r>
+      <w:r>
+        <w:t xml:space="preserve">are capable of causing plague in humans and the species barrier between wild rodents and human popuations is crossed frequently (FIGURE).</w:t>
+      </w:r>
+    </w:p>
+    <w:p>
+      <w:pPr>
+        <w:pStyle w:val="BodyText"/>
+      </w:pPr>
+      <w:r>
+        <w:t xml:space="preserve">While clades of ancient</w:t>
+      </w:r>
+      <w:r>
+        <w:t xml:space="preserve"> </w:t>
+      </w:r>
+      <w:r>
+        <w:rPr>
+          <w:i/>
+        </w:rPr>
+        <w:t xml:space="preserve">Y. pestis</w:t>
+      </w:r>
+      <w:r>
+        <w:t xml:space="preserve"> </w:t>
+      </w:r>
+      <w:r>
+        <w:t xml:space="preserve">are exclusively associated with humans, this is more likely due to the sampling strategies of ancient DNA studies which have prioritized human skeletal remains over zooarchaeological remains. Given that no other clades across the</w:t>
+      </w:r>
+      <w:r>
+        <w:t xml:space="preserve"> </w:t>
+      </w:r>
+      <w:r>
+        <w:rPr>
+          <w:i/>
+        </w:rPr>
+        <w:t xml:space="preserve">Y. pestis</w:t>
+      </w:r>
+      <w:r>
+        <w:t xml:space="preserve"> </w:t>
+      </w:r>
+      <w:r>
+        <w:t xml:space="preserve">phylogeny show a specificty for human hosts, … isolate aDNA</w:t>
+      </w:r>
+      <w:r>
+        <w:t xml:space="preserve"> </w:t>
+      </w:r>
+      <w:r>
+        <w:rPr>
+          <w:i/>
+        </w:rPr>
+        <w:t xml:space="preserve">Y. pestis</w:t>
+      </w:r>
+      <w:r>
+        <w:t xml:space="preserve"> </w:t>
+      </w:r>
+      <w:r>
+        <w:t xml:space="preserve">from rats.</w:t>
+      </w:r>
+    </w:p>
+    <w:p>
+      <w:pPr>
+        <w:pStyle w:val="BlockText"/>
+      </w:pPr>
+      <w:r>
+        <w:t xml:space="preserve">Plague can cause disease in humans at any time, and from anywhere. There are virtually no lineages that are</w:t>
+      </w:r>
+      <w:r>
+        <w:t xml:space="preserve"> </w:t>
+      </w:r>
+      <w:r>
+        <w:t xml:space="preserve">“</w:t>
+      </w:r>
+      <w:r>
+        <w:t xml:space="preserve">safe</w:t>
+      </w:r>
+      <w:r>
+        <w:t xml:space="preserve">”</w:t>
+      </w:r>
+      <w:r>
+        <w:t xml:space="preserve"> </w:t>
+      </w:r>
+      <w:r>
+        <w:t xml:space="preserve">for humans. Thus plague as a disease is treated with exceptional caution.</w:t>
+      </w:r>
+    </w:p>
+    <w:p>
+      <w:pPr>
+        <w:pStyle w:val="BlockText"/>
+      </w:pPr>
+      <w:r>
+        <w:t xml:space="preserve">No lineage of modern plague has been observed to exclusively infect humans (?) and thus … attention to multi-host ecology.</w:t>
+      </w:r>
+    </w:p>
+    <w:bookmarkStart w:id="0" w:name="fig:fig_divtree_map_host"/>
+    <w:p>
+      <w:pPr>
+        <w:pStyle w:val="CaptionedFigure"/>
+      </w:pPr>
+      <w:bookmarkStart w:id="55" w:name="fig:fig_divtree_map_host"/>
+      <w:r>
+        <w:drawing>
+          <wp:inline>
+            <wp:extent cx="5943600" cy="2213829"/>
+            <wp:effectExtent b="0" l="0" r="0" t="0"/>
+            <wp:docPr descr="Figure 4: Distribution of human vs. non-human samples." title="" id="1" name="Picture"/>
+            <a:graphic>
+              <a:graphicData uri="http://schemas.openxmlformats.org/drawingml/2006/picture">
+                <pic:pic>
+                  <pic:nvPicPr>
+                    <pic:cNvPr descr="https://rawcdn.githack.com/ktmeaton/plague-phylogeography-projects/1464d03/main/auspice/all/chromosome/full/filter5/divtree_map_host.png" id="0" name="Picture"/>
+                    <pic:cNvPicPr>
+                      <a:picLocks noChangeArrowheads="1" noChangeAspect="1"/>
+                    </pic:cNvPicPr>
+                  </pic:nvPicPr>
+                  <pic:blipFill>
+                    <a:blip r:embed="rId54"/>
+                    <a:stretch>
+                      <a:fillRect/>
+                    </a:stretch>
+                  </pic:blipFill>
+                  <pic:spPr bwMode="auto">
+                    <a:xfrm>
+                      <a:off x="0" y="0"/>
+                      <a:ext cx="5943600" cy="2213829"/>
+                    </a:xfrm>
+                    <a:prstGeom prst="rect">
+                      <a:avLst/>
+                    </a:prstGeom>
+                    <a:noFill/>
+                    <a:ln w="9525">
+                      <a:noFill/>
+                      <a:headEnd/>
+                      <a:tailEnd/>
+                    </a:ln>
+                  </pic:spPr>
+                </pic:pic>
+              </a:graphicData>
+            </a:graphic>
+          </wp:inline>
+        </w:drawing>
+      </w:r>
+      <w:bookmarkEnd w:id="55"/>
+    </w:p>
+    <w:p>
+      <w:pPr>
+        <w:pStyle w:val="ImageCaption"/>
+      </w:pPr>
+      <w:r>
+        <w:t xml:space="preserve">Figure 4: Distribution of human vs. non-human samples.</w:t>
+      </w:r>
+    </w:p>
+    <w:bookmarkEnd w:id="0"/>
+    <w:p>
+      <w:pPr>
         <w:pStyle w:val="Heading3"/>
       </w:pPr>
-      <w:bookmarkStart w:id="53" w:name="phylodynamics-1"/>
+      <w:bookmarkStart w:id="56" w:name="phylodynamics-1"/>
       <w:r>
         <w:t xml:space="preserve">Phylodynamics</w:t>
       </w:r>
-      <w:bookmarkEnd w:id="53"/>
+      <w:bookmarkEnd w:id="56"/>
     </w:p>
     <w:p>
       <w:pPr>
@@ -3167,11 +3361,11 @@
       <w:pPr>
         <w:pStyle w:val="Heading4"/>
       </w:pPr>
-      <w:bookmarkStart w:id="54" w:name="temporal-distribution"/>
+      <w:bookmarkStart w:id="57" w:name="temporal-distribution"/>
       <w:r>
         <w:t xml:space="preserve">Temporal Distribution</w:t>
       </w:r>
-      <w:bookmarkEnd w:id="54"/>
+      <w:bookmarkEnd w:id="57"/>
     </w:p>
     <w:p>
       <w:pPr>
@@ -3185,7 +3379,7 @@
           <w:rPr>
             <w:rStyle w:val="Hyperlink"/>
           </w:rPr>
-          <w:t xml:space="preserve">4</w:t>
+          <w:t xml:space="preserve">5</w:t>
         </w:r>
       </w:hyperlink>
       <w:r>
@@ -3264,13 +3458,13 @@
       <w:pPr>
         <w:pStyle w:val="CaptionedFigure"/>
       </w:pPr>
-      <w:bookmarkStart w:id="56" w:name="fig:fig_timeline"/>
+      <w:bookmarkStart w:id="59" w:name="fig:fig_timeline"/>
       <w:r>
         <w:drawing>
           <wp:inline>
             <wp:extent cx="5026902" cy="1281997"/>
             <wp:effectExtent b="0" l="0" r="0" t="0"/>
-            <wp:docPr descr="Figure 4: Temporal distribution of Y. pestis genomes." title="" id="1" name="Picture"/>
+            <wp:docPr descr="Figure 5: Temporal distribution of Y. pestis genomes." title="" id="1" name="Picture"/>
             <a:graphic>
               <a:graphicData uri="http://schemas.openxmlformats.org/drawingml/2006/picture">
                 <pic:pic>
@@ -3281,7 +3475,7 @@
                     </pic:cNvPicPr>
                   </pic:nvPicPr>
                   <pic:blipFill>
-                    <a:blip r:embed="rId55"/>
+                    <a:blip r:embed="rId58"/>
                     <a:stretch>
                       <a:fillRect/>
                     </a:stretch>
@@ -3307,14 +3501,14 @@
           </wp:inline>
         </w:drawing>
       </w:r>
-      <w:bookmarkEnd w:id="56"/>
+      <w:bookmarkEnd w:id="59"/>
     </w:p>
     <w:p>
       <w:pPr>
         <w:pStyle w:val="ImageCaption"/>
       </w:pPr>
       <w:r>
-        <w:t xml:space="preserve">Figure 4: Temporal distribution of</w:t>
+        <w:t xml:space="preserve">Figure 5: Temporal distribution of</w:t>
       </w:r>
       <w:r>
         <w:t xml:space="preserve"> </w:t>
@@ -3337,11 +3531,11 @@
       <w:pPr>
         <w:pStyle w:val="Heading4"/>
       </w:pPr>
-      <w:bookmarkStart w:id="57" w:name="sec:temporal_signal"/>
+      <w:bookmarkStart w:id="60" w:name="sec:temporal_signal"/>
       <w:r>
         <w:t xml:space="preserve">Temporal Signal</w:t>
       </w:r>
-      <w:bookmarkEnd w:id="57"/>
+      <w:bookmarkEnd w:id="60"/>
     </w:p>
     <w:p>
       <w:pPr>
@@ -3501,7 +3695,7 @@
           <w:rPr>
             <w:rStyle w:val="Hyperlink"/>
           </w:rPr>
-          <w:t xml:space="preserve">5</w:t>
+          <w:t xml:space="preserve">6</w:t>
         </w:r>
       </w:hyperlink>
       <w:r>
@@ -3529,7 +3723,7 @@
           <w:rPr>
             <w:rStyle w:val="Hyperlink"/>
           </w:rPr>
-          <w:t xml:space="preserve">6</w:t>
+          <w:t xml:space="preserve">7</w:t>
         </w:r>
       </w:hyperlink>
       <w:r>
@@ -3683,13 +3877,13 @@
       <w:pPr>
         <w:pStyle w:val="CaptionedFigure"/>
       </w:pPr>
-      <w:bookmarkStart w:id="59" w:name="fig:fig_rtt_all"/>
+      <w:bookmarkStart w:id="62" w:name="fig:fig_rtt_all"/>
       <w:r>
         <w:drawing>
           <wp:inline>
             <wp:extent cx="5943600" cy="4109331"/>
             <wp:effectExtent b="0" l="0" r="0" t="0"/>
-            <wp:docPr descr="Figure 5: Root to Tip Regression of Y. pestis on sampling date, colored by clade. (PLACEHOLDER)" title="" id="1" name="Picture"/>
+            <wp:docPr descr="Figure 6: Root to Tip Regression of Y. pestis on sampling date, colored by clade. (PLACEHOLDER)" title="" id="1" name="Picture"/>
             <a:graphic>
               <a:graphicData uri="http://schemas.openxmlformats.org/drawingml/2006/picture">
                 <pic:pic>
@@ -3700,7 +3894,7 @@
                     </pic:cNvPicPr>
                   </pic:nvPicPr>
                   <pic:blipFill>
-                    <a:blip r:embed="rId58"/>
+                    <a:blip r:embed="rId61"/>
                     <a:stretch>
                       <a:fillRect/>
                     </a:stretch>
@@ -3726,14 +3920,14 @@
           </wp:inline>
         </w:drawing>
       </w:r>
-      <w:bookmarkEnd w:id="59"/>
+      <w:bookmarkEnd w:id="62"/>
     </w:p>
     <w:p>
       <w:pPr>
         <w:pStyle w:val="ImageCaption"/>
       </w:pPr>
       <w:r>
-        <w:t xml:space="preserve">Figure 5: Root to Tip Regression of Y. pestis on sampling date, colored by clade. (PLACEHOLDER)</w:t>
+        <w:t xml:space="preserve">Figure 6: Root to Tip Regression of Y. pestis on sampling date, colored by clade. (PLACEHOLDER)</w:t>
       </w:r>
     </w:p>
     <w:bookmarkEnd w:id="0"/>
@@ -3979,7 +4173,7 @@
               <w:jc w:val="center"/>
             </w:pPr>
             <w:r>
-              <w:t xml:space="preserve">0</w:t>
+              <w:t xml:space="preserve">1</w:t>
             </w:r>
           </w:p>
         </w:tc>
@@ -3990,7 +4184,7 @@
               <w:jc w:val="center"/>
             </w:pPr>
             <w:r>
-              <w:t xml:space="preserve">0.PRE</w:t>
+              <w:t xml:space="preserve">1.ORI</w:t>
             </w:r>
           </w:p>
         </w:tc>
@@ -4001,7 +4195,7 @@
               <w:jc w:val="center"/>
             </w:pPr>
             <w:r>
-              <w:t xml:space="preserve">Ancient</w:t>
+              <w:t xml:space="preserve">Modern</w:t>
             </w:r>
           </w:p>
         </w:tc>
@@ -4012,7 +4206,7 @@
               <w:jc w:val="right"/>
             </w:pPr>
             <w:r>
-              <w:t xml:space="preserve">0.91</w:t>
+              <w:t xml:space="preserve">0.04</w:t>
             </w:r>
           </w:p>
         </w:tc>
@@ -4023,7 +4217,7 @@
               <w:jc w:val="right"/>
             </w:pPr>
             <w:r>
-              <w:t xml:space="preserve">1.53E-04*</w:t>
+              <w:t xml:space="preserve">1.32E-02*</w:t>
             </w:r>
           </w:p>
         </w:tc>
@@ -4034,7 +4228,7 @@
               <w:jc w:val="right"/>
             </w:pPr>
             <w:r>
-              <w:t xml:space="preserve">83.0*</w:t>
+              <w:t xml:space="preserve">29.6*</w:t>
             </w:r>
           </w:p>
         </w:tc>
@@ -4045,7 +4239,7 @@
               <w:jc w:val="right"/>
             </w:pPr>
             <w:r>
-              <w:t xml:space="preserve">-2.9</w:t>
+              <w:t xml:space="preserve">35.7*</w:t>
             </w:r>
           </w:p>
         </w:tc>
@@ -4058,7 +4252,7 @@
               <w:jc w:val="center"/>
             </w:pPr>
             <w:r>
-              <w:t xml:space="preserve">0</w:t>
+              <w:t xml:space="preserve">1</w:t>
             </w:r>
           </w:p>
         </w:tc>
@@ -4069,7 +4263,7 @@
               <w:jc w:val="center"/>
             </w:pPr>
             <w:r>
-              <w:t xml:space="preserve">0.PE</w:t>
+              <w:t xml:space="preserve">1.IN</w:t>
             </w:r>
           </w:p>
         </w:tc>
@@ -4091,7 +4285,7 @@
               <w:jc w:val="right"/>
             </w:pPr>
             <w:r>
-              <w:t xml:space="preserve">0.01</w:t>
+              <w:t xml:space="preserve">0.0</w:t>
             </w:r>
           </w:p>
         </w:tc>
@@ -4102,7 +4296,7 @@
               <w:jc w:val="right"/>
             </w:pPr>
             <w:r>
-              <w:t xml:space="preserve">2.25E-01</w:t>
+              <w:t xml:space="preserve">3.24E-01</w:t>
             </w:r>
           </w:p>
         </w:tc>
@@ -4113,7 +4307,7 @@
               <w:jc w:val="right"/>
             </w:pPr>
             <w:r>
-              <w:t xml:space="preserve">-82.1</w:t>
+              <w:t xml:space="preserve">-3.9</w:t>
             </w:r>
           </w:p>
         </w:tc>
@@ -4124,7 +4318,7 @@
               <w:jc w:val="right"/>
             </w:pPr>
             <w:r>
-              <w:t xml:space="preserve">12.4*</w:t>
+              <w:t xml:space="preserve">-10.2</w:t>
             </w:r>
           </w:p>
         </w:tc>
@@ -4137,7 +4331,7 @@
               <w:jc w:val="center"/>
             </w:pPr>
             <w:r>
-              <w:t xml:space="preserve">0</w:t>
+              <w:t xml:space="preserve">1</w:t>
             </w:r>
           </w:p>
         </w:tc>
@@ -4148,7 +4342,7 @@
               <w:jc w:val="center"/>
             </w:pPr>
             <w:r>
-              <w:t xml:space="preserve">0.ANT4</w:t>
+              <w:t xml:space="preserve">1.ANT</w:t>
             </w:r>
           </w:p>
         </w:tc>
@@ -4159,7 +4353,7 @@
               <w:jc w:val="center"/>
             </w:pPr>
             <w:r>
-              <w:t xml:space="preserve">Ancient</w:t>
+              <w:t xml:space="preserve">Modern</w:t>
             </w:r>
           </w:p>
         </w:tc>
@@ -4170,7 +4364,7 @@
               <w:jc w:val="right"/>
             </w:pPr>
             <w:r>
-              <w:t xml:space="preserve">0.66</w:t>
+              <w:t xml:space="preserve">0.45</w:t>
             </w:r>
           </w:p>
         </w:tc>
@@ -4181,7 +4375,7 @@
               <w:jc w:val="right"/>
             </w:pPr>
             <w:r>
-              <w:t xml:space="preserve">7.84E-04*</w:t>
+              <w:t xml:space="preserve">2.03E-01</w:t>
             </w:r>
           </w:p>
         </w:tc>
@@ -4192,7 +4386,7 @@
               <w:jc w:val="right"/>
             </w:pPr>
             <w:r>
-              <w:t xml:space="preserve">5.3*</w:t>
+              <w:t xml:space="preserve">8.9*</w:t>
             </w:r>
           </w:p>
         </w:tc>
@@ -4203,7 +4397,7 @@
               <w:jc w:val="right"/>
             </w:pPr>
             <w:r>
-              <w:t xml:space="preserve">5.9*</w:t>
+              <w:t xml:space="preserve">12.6*</w:t>
             </w:r>
           </w:p>
         </w:tc>
@@ -4216,7 +4410,7 @@
               <w:jc w:val="center"/>
             </w:pPr>
             <w:r>
-              <w:t xml:space="preserve">0</w:t>
+              <w:t xml:space="preserve">1</w:t>
             </w:r>
           </w:p>
         </w:tc>
@@ -4227,7 +4421,7 @@
               <w:jc w:val="center"/>
             </w:pPr>
             <w:r>
-              <w:t xml:space="preserve">0.ANT</w:t>
+              <w:t xml:space="preserve">1.PRE</w:t>
             </w:r>
           </w:p>
         </w:tc>
@@ -4238,7 +4432,7 @@
               <w:jc w:val="center"/>
             </w:pPr>
             <w:r>
-              <w:t xml:space="preserve">Modern</w:t>
+              <w:t xml:space="preserve">Ancient</w:t>
             </w:r>
           </w:p>
         </w:tc>
@@ -4249,7 +4443,7 @@
               <w:jc w:val="right"/>
             </w:pPr>
             <w:r>
-              <w:t xml:space="preserve">-0.01</w:t>
+              <w:t xml:space="preserve">0.76</w:t>
             </w:r>
           </w:p>
         </w:tc>
@@ -4260,7 +4454,7 @@
               <w:jc w:val="right"/>
             </w:pPr>
             <w:r>
-              <w:t xml:space="preserve">7.35E-01</w:t>
+              <w:t xml:space="preserve">1.68E-13*</w:t>
             </w:r>
           </w:p>
         </w:tc>
@@ -4271,7 +4465,7 @@
               <w:jc w:val="right"/>
             </w:pPr>
             <w:r>
-              <w:t xml:space="preserve">-2.3</w:t>
+              <w:t xml:space="preserve">10.1*</w:t>
             </w:r>
           </w:p>
         </w:tc>
@@ -4282,7 +4476,7 @@
               <w:jc w:val="right"/>
             </w:pPr>
             <w:r>
-              <w:t xml:space="preserve">-6.5</w:t>
+              <w:t xml:space="preserve">44.1*</w:t>
             </w:r>
           </w:p>
         </w:tc>
@@ -4295,7 +4489,7 @@
               <w:jc w:val="center"/>
             </w:pPr>
             <w:r>
-              <w:t xml:space="preserve">1</w:t>
+              <w:t xml:space="preserve">2</w:t>
             </w:r>
           </w:p>
         </w:tc>
@@ -4306,7 +4500,7 @@
               <w:jc w:val="center"/>
             </w:pPr>
             <w:r>
-              <w:t xml:space="preserve">1.ANT</w:t>
+              <w:t xml:space="preserve">2.MED</w:t>
             </w:r>
           </w:p>
         </w:tc>
@@ -4328,7 +4522,7 @@
               <w:jc w:val="right"/>
             </w:pPr>
             <w:r>
-              <w:t xml:space="preserve">0.45</w:t>
+              <w:t xml:space="preserve">0.01</w:t>
             </w:r>
           </w:p>
         </w:tc>
@@ -4339,7 +4533,7 @@
               <w:jc w:val="right"/>
             </w:pPr>
             <w:r>
-              <w:t xml:space="preserve">2.03E-01</w:t>
+              <w:t xml:space="preserve">1.86E-01</w:t>
             </w:r>
           </w:p>
         </w:tc>
@@ -4350,7 +4544,7 @@
               <w:jc w:val="right"/>
             </w:pPr>
             <w:r>
-              <w:t xml:space="preserve">8.9*</w:t>
+              <w:t xml:space="preserve">–</w:t>
             </w:r>
           </w:p>
         </w:tc>
@@ -4361,7 +4555,7 @@
               <w:jc w:val="right"/>
             </w:pPr>
             <w:r>
-              <w:t xml:space="preserve">12.6*</w:t>
+              <w:t xml:space="preserve">–</w:t>
             </w:r>
           </w:p>
         </w:tc>
@@ -4374,7 +4568,7 @@
               <w:jc w:val="center"/>
             </w:pPr>
             <w:r>
-              <w:t xml:space="preserve">1</w:t>
+              <w:t xml:space="preserve">2</w:t>
             </w:r>
           </w:p>
         </w:tc>
@@ -4385,7 +4579,7 @@
               <w:jc w:val="center"/>
             </w:pPr>
             <w:r>
-              <w:t xml:space="preserve">1.IN</w:t>
+              <w:t xml:space="preserve">2.ANT</w:t>
             </w:r>
           </w:p>
         </w:tc>
@@ -4407,7 +4601,7 @@
               <w:jc w:val="right"/>
             </w:pPr>
             <w:r>
-              <w:t xml:space="preserve">0.0</w:t>
+              <w:t xml:space="preserve">0.05</w:t>
             </w:r>
           </w:p>
         </w:tc>
@@ -4418,7 +4612,7 @@
               <w:jc w:val="right"/>
             </w:pPr>
             <w:r>
-              <w:t xml:space="preserve">3.24E-01</w:t>
+              <w:t xml:space="preserve">5.96E-02</w:t>
             </w:r>
           </w:p>
         </w:tc>
@@ -4429,7 +4623,7 @@
               <w:jc w:val="right"/>
             </w:pPr>
             <w:r>
-              <w:t xml:space="preserve">-3.9</w:t>
+              <w:t xml:space="preserve">-20.8</w:t>
             </w:r>
           </w:p>
         </w:tc>
@@ -4440,7 +4634,7 @@
               <w:jc w:val="right"/>
             </w:pPr>
             <w:r>
-              <w:t xml:space="preserve">-10.2</w:t>
+              <w:t xml:space="preserve">-13.7</w:t>
             </w:r>
           </w:p>
         </w:tc>
@@ -4453,7 +4647,7 @@
               <w:jc w:val="center"/>
             </w:pPr>
             <w:r>
-              <w:t xml:space="preserve">1</w:t>
+              <w:t xml:space="preserve">4</w:t>
             </w:r>
           </w:p>
         </w:tc>
@@ -4464,7 +4658,7 @@
               <w:jc w:val="center"/>
             </w:pPr>
             <w:r>
-              <w:t xml:space="preserve">1.ORI</w:t>
+              <w:t xml:space="preserve">4.ANT</w:t>
             </w:r>
           </w:p>
         </w:tc>
@@ -4486,7 +4680,7 @@
               <w:jc w:val="right"/>
             </w:pPr>
             <w:r>
-              <w:t xml:space="preserve">0.04</w:t>
+              <w:t xml:space="preserve">-0.11</w:t>
             </w:r>
           </w:p>
         </w:tc>
@@ -4497,7 +4691,7 @@
               <w:jc w:val="right"/>
             </w:pPr>
             <w:r>
-              <w:t xml:space="preserve">1.32E-02*</w:t>
+              <w:t xml:space="preserve">8.80E-01</w:t>
             </w:r>
           </w:p>
         </w:tc>
@@ -4508,7 +4702,7 @@
               <w:jc w:val="right"/>
             </w:pPr>
             <w:r>
-              <w:t xml:space="preserve">29.6*</w:t>
+              <w:t xml:space="preserve">-2.9</w:t>
             </w:r>
           </w:p>
         </w:tc>
@@ -4519,7 +4713,7 @@
               <w:jc w:val="right"/>
             </w:pPr>
             <w:r>
-              <w:t xml:space="preserve">35.7*</w:t>
+              <w:t xml:space="preserve">3.7*</w:t>
             </w:r>
           </w:p>
         </w:tc>
@@ -4532,7 +4726,7 @@
               <w:jc w:val="center"/>
             </w:pPr>
             <w:r>
-              <w:t xml:space="preserve">1</w:t>
+              <w:t xml:space="preserve">3</w:t>
             </w:r>
           </w:p>
         </w:tc>
@@ -4543,7 +4737,7 @@
               <w:jc w:val="center"/>
             </w:pPr>
             <w:r>
-              <w:t xml:space="preserve">1.PRE</w:t>
+              <w:t xml:space="preserve">3.ANT</w:t>
             </w:r>
           </w:p>
         </w:tc>
@@ -4554,7 +4748,7 @@
               <w:jc w:val="center"/>
             </w:pPr>
             <w:r>
-              <w:t xml:space="preserve">Ancient</w:t>
+              <w:t xml:space="preserve">Modern</w:t>
             </w:r>
           </w:p>
         </w:tc>
@@ -4565,7 +4759,7 @@
               <w:jc w:val="right"/>
             </w:pPr>
             <w:r>
-              <w:t xml:space="preserve">0.76</w:t>
+              <w:t xml:space="preserve">-0.04</w:t>
             </w:r>
           </w:p>
         </w:tc>
@@ -4576,7 +4770,7 @@
               <w:jc w:val="right"/>
             </w:pPr>
             <w:r>
-              <w:t xml:space="preserve">1.68E-13*</w:t>
+              <w:t xml:space="preserve">4.39E-01</w:t>
             </w:r>
           </w:p>
         </w:tc>
@@ -4587,7 +4781,7 @@
               <w:jc w:val="right"/>
             </w:pPr>
             <w:r>
-              <w:t xml:space="preserve">10.1*</w:t>
+              <w:t xml:space="preserve">-9.6</w:t>
             </w:r>
           </w:p>
         </w:tc>
@@ -4598,7 +4792,7 @@
               <w:jc w:val="right"/>
             </w:pPr>
             <w:r>
-              <w:t xml:space="preserve">44.1*</w:t>
+              <w:t xml:space="preserve">-11.4</w:t>
             </w:r>
           </w:p>
         </w:tc>
@@ -4611,7 +4805,7 @@
               <w:jc w:val="center"/>
             </w:pPr>
             <w:r>
-              <w:t xml:space="preserve">2</w:t>
+              <w:t xml:space="preserve">0</w:t>
             </w:r>
           </w:p>
         </w:tc>
@@ -4622,7 +4816,7 @@
               <w:jc w:val="center"/>
             </w:pPr>
             <w:r>
-              <w:t xml:space="preserve">2.ANT</w:t>
+              <w:t xml:space="preserve">0.ANT</w:t>
             </w:r>
           </w:p>
         </w:tc>
@@ -4644,7 +4838,7 @@
               <w:jc w:val="right"/>
             </w:pPr>
             <w:r>
-              <w:t xml:space="preserve">0.05</w:t>
+              <w:t xml:space="preserve">-0.01</w:t>
             </w:r>
           </w:p>
         </w:tc>
@@ -4655,7 +4849,7 @@
               <w:jc w:val="right"/>
             </w:pPr>
             <w:r>
-              <w:t xml:space="preserve">5.96E-02</w:t>
+              <w:t xml:space="preserve">7.35E-01</w:t>
             </w:r>
           </w:p>
         </w:tc>
@@ -4666,7 +4860,7 @@
               <w:jc w:val="right"/>
             </w:pPr>
             <w:r>
-              <w:t xml:space="preserve">-20.8</w:t>
+              <w:t xml:space="preserve">-2.3</w:t>
             </w:r>
           </w:p>
         </w:tc>
@@ -4677,7 +4871,7 @@
               <w:jc w:val="right"/>
             </w:pPr>
             <w:r>
-              <w:t xml:space="preserve">-13.7</w:t>
+              <w:t xml:space="preserve">-6.5</w:t>
             </w:r>
           </w:p>
         </w:tc>
@@ -4690,7 +4884,7 @@
               <w:jc w:val="center"/>
             </w:pPr>
             <w:r>
-              <w:t xml:space="preserve">2</w:t>
+              <w:t xml:space="preserve">0</w:t>
             </w:r>
           </w:p>
         </w:tc>
@@ -4701,7 +4895,7 @@
               <w:jc w:val="center"/>
             </w:pPr>
             <w:r>
-              <w:t xml:space="preserve">2.MED</w:t>
+              <w:t xml:space="preserve">0.ANT4</w:t>
             </w:r>
           </w:p>
         </w:tc>
@@ -4712,7 +4906,7 @@
               <w:jc w:val="center"/>
             </w:pPr>
             <w:r>
-              <w:t xml:space="preserve">Modern</w:t>
+              <w:t xml:space="preserve">Ancient</w:t>
             </w:r>
           </w:p>
         </w:tc>
@@ -4723,7 +4917,7 @@
               <w:jc w:val="right"/>
             </w:pPr>
             <w:r>
-              <w:t xml:space="preserve">0.01</w:t>
+              <w:t xml:space="preserve">0.66</w:t>
             </w:r>
           </w:p>
         </w:tc>
@@ -4734,7 +4928,7 @@
               <w:jc w:val="right"/>
             </w:pPr>
             <w:r>
-              <w:t xml:space="preserve">1.86E-01</w:t>
+              <w:t xml:space="preserve">7.84E-04*</w:t>
             </w:r>
           </w:p>
         </w:tc>
@@ -4745,7 +4939,7 @@
               <w:jc w:val="right"/>
             </w:pPr>
             <w:r>
-              <w:t xml:space="preserve">–</w:t>
+              <w:t xml:space="preserve">5.3*</w:t>
             </w:r>
           </w:p>
         </w:tc>
@@ -4756,7 +4950,7 @@
               <w:jc w:val="right"/>
             </w:pPr>
             <w:r>
-              <w:t xml:space="preserve">–</w:t>
+              <w:t xml:space="preserve">5.9*</w:t>
             </w:r>
           </w:p>
         </w:tc>
@@ -4769,7 +4963,7 @@
               <w:jc w:val="center"/>
             </w:pPr>
             <w:r>
-              <w:t xml:space="preserve">3</w:t>
+              <w:t xml:space="preserve">0</w:t>
             </w:r>
           </w:p>
         </w:tc>
@@ -4780,7 +4974,7 @@
               <w:jc w:val="center"/>
             </w:pPr>
             <w:r>
-              <w:t xml:space="preserve">3.ANT</w:t>
+              <w:t xml:space="preserve">0.PE</w:t>
             </w:r>
           </w:p>
         </w:tc>
@@ -4802,7 +4996,7 @@
               <w:jc w:val="right"/>
             </w:pPr>
             <w:r>
-              <w:t xml:space="preserve">-0.04</w:t>
+              <w:t xml:space="preserve">0.01</w:t>
             </w:r>
           </w:p>
         </w:tc>
@@ -4813,7 +5007,7 @@
               <w:jc w:val="right"/>
             </w:pPr>
             <w:r>
-              <w:t xml:space="preserve">4.39E-01</w:t>
+              <w:t xml:space="preserve">2.25E-01</w:t>
             </w:r>
           </w:p>
         </w:tc>
@@ -4824,7 +5018,7 @@
               <w:jc w:val="right"/>
             </w:pPr>
             <w:r>
-              <w:t xml:space="preserve">-9.6</w:t>
+              <w:t xml:space="preserve">-82.1</w:t>
             </w:r>
           </w:p>
         </w:tc>
@@ -4835,7 +5029,7 @@
               <w:jc w:val="right"/>
             </w:pPr>
             <w:r>
-              <w:t xml:space="preserve">-11.4</w:t>
+              <w:t xml:space="preserve">12.4*</w:t>
             </w:r>
           </w:p>
         </w:tc>
@@ -4848,7 +5042,7 @@
               <w:jc w:val="center"/>
             </w:pPr>
             <w:r>
-              <w:t xml:space="preserve">4</w:t>
+              <w:t xml:space="preserve">0</w:t>
             </w:r>
           </w:p>
         </w:tc>
@@ -4859,7 +5053,7 @@
               <w:jc w:val="center"/>
             </w:pPr>
             <w:r>
-              <w:t xml:space="preserve">4.ANT</w:t>
+              <w:t xml:space="preserve">0.PRE</w:t>
             </w:r>
           </w:p>
         </w:tc>
@@ -4870,7 +5064,7 @@
               <w:jc w:val="center"/>
             </w:pPr>
             <w:r>
-              <w:t xml:space="preserve">Modern</w:t>
+              <w:t xml:space="preserve">Ancient</w:t>
             </w:r>
           </w:p>
         </w:tc>
@@ -4881,7 +5075,7 @@
               <w:jc w:val="right"/>
             </w:pPr>
             <w:r>
-              <w:t xml:space="preserve">-0.11</w:t>
+              <w:t xml:space="preserve">0.91</w:t>
             </w:r>
           </w:p>
         </w:tc>
@@ -4892,7 +5086,7 @@
               <w:jc w:val="right"/>
             </w:pPr>
             <w:r>
-              <w:t xml:space="preserve">8.80E-01</w:t>
+              <w:t xml:space="preserve">1.53E-04*</w:t>
             </w:r>
           </w:p>
         </w:tc>
@@ -4903,18 +5097,18 @@
               <w:jc w:val="right"/>
             </w:pPr>
             <w:r>
+              <w:t xml:space="preserve">83.0*</w:t>
+            </w:r>
+          </w:p>
+        </w:tc>
+        <w:tc>
+          <w:p>
+            <w:pPr>
+              <w:pStyle w:val="Compact"/>
+              <w:jc w:val="right"/>
+            </w:pPr>
+            <w:r>
               <w:t xml:space="preserve">-2.9</w:t>
-            </w:r>
-          </w:p>
-        </w:tc>
-        <w:tc>
-          <w:p>
-            <w:pPr>
-              <w:pStyle w:val="Compact"/>
-              <w:jc w:val="right"/>
-            </w:pPr>
-            <w:r>
-              <w:t xml:space="preserve">3.7*</w:t>
             </w:r>
           </w:p>
         </w:tc>
@@ -4926,13 +5120,13 @@
       <w:pPr>
         <w:pStyle w:val="CaptionedFigure"/>
       </w:pPr>
-      <w:bookmarkStart w:id="61" w:name="fig:fig_rate_boxplot_all"/>
+      <w:bookmarkStart w:id="64" w:name="fig:fig_rate_boxplot_all"/>
       <w:r>
         <w:drawing>
           <wp:inline>
             <wp:extent cx="4850295" cy="1584144"/>
             <wp:effectExtent b="0" l="0" r="0" t="0"/>
-            <wp:docPr descr="Figure 6: Mean substitition rate uncertainty by clade based on a non-parametric bootstrap of the root-to-tip linear regression. Highlighted clades show statistical support for a strict clock." title="" id="1" name="Picture"/>
+            <wp:docPr descr="Figure 7: Mean substitition rate uncertainty by clade based on a non-parametric bootstrap of the root-to-tip linear regression. Highlighted clades show statistical support for a strict clock." title="" id="1" name="Picture"/>
             <a:graphic>
               <a:graphicData uri="http://schemas.openxmlformats.org/drawingml/2006/picture">
                 <pic:pic>
@@ -4943,7 +5137,7 @@
                     </pic:cNvPicPr>
                   </pic:nvPicPr>
                   <pic:blipFill>
-                    <a:blip r:embed="rId60"/>
+                    <a:blip r:embed="rId63"/>
                     <a:stretch>
                       <a:fillRect/>
                     </a:stretch>
@@ -4969,14 +5163,14 @@
           </wp:inline>
         </w:drawing>
       </w:r>
-      <w:bookmarkEnd w:id="61"/>
+      <w:bookmarkEnd w:id="64"/>
     </w:p>
     <w:p>
       <w:pPr>
         <w:pStyle w:val="ImageCaption"/>
       </w:pPr>
       <w:r>
-        <w:t xml:space="preserve">Figure 6: Mean substitition rate uncertainty by clade based on a non-parametric bootstrap of the root-to-tip linear regression. Highlighted clades show statistical support for a strict clock.</w:t>
+        <w:t xml:space="preserve">Figure 7: Mean substitition rate uncertainty by clade based on a non-parametric bootstrap of the root-to-tip linear regression. Highlighted clades show statistical support for a strict clock.</w:t>
       </w:r>
     </w:p>
     <w:bookmarkEnd w:id="0"/>
@@ -4984,11 +5178,11 @@
       <w:pPr>
         <w:pStyle w:val="Heading4"/>
       </w:pPr>
-      <w:bookmarkStart w:id="62" w:name="clock-model"/>
+      <w:bookmarkStart w:id="65" w:name="clock-model"/>
       <w:r>
         <w:t xml:space="preserve">Clock Model</w:t>
       </w:r>
-      <w:bookmarkEnd w:id="62"/>
+      <w:bookmarkEnd w:id="65"/>
     </w:p>
     <w:p>
       <w:pPr>
@@ -5009,7 +5203,7 @@
           <w:rPr>
             <w:rStyle w:val="Hyperlink"/>
           </w:rPr>
-          <w:t xml:space="preserve">7</w:t>
+          <w:t xml:space="preserve">8</w:t>
         </w:r>
       </w:hyperlink>
       <w:r>
@@ -5021,13 +5215,13 @@
       <w:pPr>
         <w:pStyle w:val="CaptionedFigure"/>
       </w:pPr>
-      <w:bookmarkStart w:id="64" w:name="fig:fig_coefficient_variation"/>
+      <w:bookmarkStart w:id="67" w:name="fig:fig_coefficient_variation"/>
       <w:r>
         <w:drawing>
           <wp:inline>
             <wp:extent cx="5943600" cy="3097258"/>
             <wp:effectExtent b="0" l="0" r="0" t="0"/>
-            <wp:docPr descr="Figure 7: Coefficient of variation." title="" id="1" name="Picture"/>
+            <wp:docPr descr="Figure 8: Coefficient of variation." title="" id="1" name="Picture"/>
             <a:graphic>
               <a:graphicData uri="http://schemas.openxmlformats.org/drawingml/2006/picture">
                 <pic:pic>
@@ -5038,7 +5232,7 @@
                     </pic:cNvPicPr>
                   </pic:nvPicPr>
                   <pic:blipFill>
-                    <a:blip r:embed="rId63"/>
+                    <a:blip r:embed="rId66"/>
                     <a:stretch>
                       <a:fillRect/>
                     </a:stretch>
@@ -5064,14 +5258,14 @@
           </wp:inline>
         </w:drawing>
       </w:r>
-      <w:bookmarkEnd w:id="64"/>
+      <w:bookmarkEnd w:id="67"/>
     </w:p>
     <w:p>
       <w:pPr>
         <w:pStyle w:val="ImageCaption"/>
       </w:pPr>
       <w:r>
-        <w:t xml:space="preserve">Figure 7: Coefficient of variation.</w:t>
+        <w:t xml:space="preserve">Figure 8: Coefficient of variation.</w:t>
       </w:r>
     </w:p>
     <w:bookmarkEnd w:id="0"/>
@@ -5094,7 +5288,7 @@
           <w:rPr>
             <w:rStyle w:val="Hyperlink"/>
           </w:rPr>
-          <w:t xml:space="preserve">8</w:t>
+          <w:t xml:space="preserve">9</w:t>
         </w:r>
       </w:hyperlink>
       <w:r>
@@ -5106,13 +5300,13 @@
       <w:pPr>
         <w:pStyle w:val="CaptionedFigure"/>
       </w:pPr>
-      <w:bookmarkStart w:id="66" w:name="fig:fig_tree_height_compare"/>
+      <w:bookmarkStart w:id="69" w:name="fig:fig_tree_height_compare"/>
       <w:r>
         <w:drawing>
           <wp:inline>
             <wp:extent cx="5943600" cy="4754880"/>
             <wp:effectExtent b="0" l="0" r="0" t="0"/>
-            <wp:docPr descr="Figure 8: Tree height comparison." title="" id="1" name="Picture"/>
+            <wp:docPr descr="Figure 9: Tree height comparison." title="" id="1" name="Picture"/>
             <a:graphic>
               <a:graphicData uri="http://schemas.openxmlformats.org/drawingml/2006/picture">
                 <pic:pic>
@@ -5123,7 +5317,7 @@
                     </pic:cNvPicPr>
                   </pic:nvPicPr>
                   <pic:blipFill>
-                    <a:blip r:embed="rId65"/>
+                    <a:blip r:embed="rId68"/>
                     <a:stretch>
                       <a:fillRect/>
                     </a:stretch>
@@ -5149,14 +5343,14 @@
           </wp:inline>
         </w:drawing>
       </w:r>
-      <w:bookmarkEnd w:id="66"/>
+      <w:bookmarkEnd w:id="69"/>
     </w:p>
     <w:p>
       <w:pPr>
         <w:pStyle w:val="ImageCaption"/>
       </w:pPr>
       <w:r>
-        <w:t xml:space="preserve">Figure 8: Tree height comparison.</w:t>
+        <w:t xml:space="preserve">Figure 9: Tree height comparison.</w:t>
       </w:r>
     </w:p>
     <w:bookmarkEnd w:id="0"/>
@@ -5191,7 +5385,7 @@
           <w:rPr>
             <w:rStyle w:val="Hyperlink"/>
           </w:rPr>
-          <w:t xml:space="preserve">9</w:t>
+          <w:t xml:space="preserve">10</w:t>
         </w:r>
       </w:hyperlink>
       <w:r>
@@ -5203,13 +5397,13 @@
       <w:pPr>
         <w:pStyle w:val="CaptionedFigure"/>
       </w:pPr>
-      <w:bookmarkStart w:id="68" w:name="fig:fig_sub_rate_compare"/>
+      <w:bookmarkStart w:id="71" w:name="fig:fig_sub_rate_compare"/>
       <w:r>
         <w:drawing>
           <wp:inline>
             <wp:extent cx="5943600" cy="4842083"/>
             <wp:effectExtent b="0" l="0" r="0" t="0"/>
-            <wp:docPr descr="Figure 9: Substitution rate comparison." title="" id="1" name="Picture"/>
+            <wp:docPr descr="Figure 10: Substitution rate comparison." title="" id="1" name="Picture"/>
             <a:graphic>
               <a:graphicData uri="http://schemas.openxmlformats.org/drawingml/2006/picture">
                 <pic:pic>
@@ -5220,7 +5414,7 @@
                     </pic:cNvPicPr>
                   </pic:nvPicPr>
                   <pic:blipFill>
-                    <a:blip r:embed="rId67"/>
+                    <a:blip r:embed="rId70"/>
                     <a:stretch>
                       <a:fillRect/>
                     </a:stretch>
@@ -5246,14 +5440,14 @@
           </wp:inline>
         </w:drawing>
       </w:r>
-      <w:bookmarkEnd w:id="68"/>
+      <w:bookmarkEnd w:id="71"/>
     </w:p>
     <w:p>
       <w:pPr>
         <w:pStyle w:val="ImageCaption"/>
       </w:pPr>
       <w:r>
-        <w:t xml:space="preserve">Figure 9: Substitution rate comparison.</w:t>
+        <w:t xml:space="preserve">Figure 10: Substitution rate comparison.</w:t>
       </w:r>
     </w:p>
     <w:bookmarkEnd w:id="0"/>
@@ -5276,7 +5470,7 @@
           <w:rPr>
             <w:rStyle w:val="Hyperlink"/>
           </w:rPr>
-          <w:t xml:space="preserve">10</w:t>
+          <w:t xml:space="preserve">11</w:t>
         </w:r>
       </w:hyperlink>
       <w:r>
@@ -5288,13 +5482,13 @@
       <w:pPr>
         <w:pStyle w:val="CaptionedFigure"/>
       </w:pPr>
-      <w:bookmarkStart w:id="70" w:name="fig:fig_timetree_color_rate"/>
+      <w:bookmarkStart w:id="73" w:name="fig:fig_timetree_color_rate"/>
       <w:r>
         <w:drawing>
           <wp:inline>
             <wp:extent cx="5943600" cy="3041862"/>
             <wp:effectExtent b="0" l="0" r="0" t="0"/>
-            <wp:docPr descr="Figure 10: Time tree colored by rate." title="" id="1" name="Picture"/>
+            <wp:docPr descr="Figure 11: Time tree colored by rate." title="" id="1" name="Picture"/>
             <a:graphic>
               <a:graphicData uri="http://schemas.openxmlformats.org/drawingml/2006/picture">
                 <pic:pic>
@@ -5305,7 +5499,7 @@
                     </pic:cNvPicPr>
                   </pic:nvPicPr>
                   <pic:blipFill>
-                    <a:blip r:embed="rId69"/>
+                    <a:blip r:embed="rId72"/>
                     <a:stretch>
                       <a:fillRect/>
                     </a:stretch>
@@ -5331,14 +5525,14 @@
           </wp:inline>
         </w:drawing>
       </w:r>
-      <w:bookmarkEnd w:id="70"/>
+      <w:bookmarkEnd w:id="73"/>
     </w:p>
     <w:p>
       <w:pPr>
         <w:pStyle w:val="ImageCaption"/>
       </w:pPr>
       <w:r>
-        <w:t xml:space="preserve">Figure 10: Time tree colored by rate.</w:t>
+        <w:t xml:space="preserve">Figure 11: Time tree colored by rate.</w:t>
       </w:r>
     </w:p>
     <w:bookmarkEnd w:id="0"/>
@@ -5346,11 +5540,11 @@
       <w:pPr>
         <w:pStyle w:val="Heading4"/>
       </w:pPr>
-      <w:bookmarkStart w:id="71" w:name="mean-substitution-rate"/>
+      <w:bookmarkStart w:id="74" w:name="mean-substitution-rate"/>
       <w:r>
         <w:t xml:space="preserve">Mean Substitution Rate</w:t>
       </w:r>
-      <w:bookmarkEnd w:id="71"/>
+      <w:bookmarkEnd w:id="74"/>
     </w:p>
     <w:p>
       <w:pPr>
@@ -5440,7 +5634,7 @@
           <w:rPr>
             <w:rStyle w:val="Hyperlink"/>
           </w:rPr>
-          <w:t xml:space="preserve">6</w:t>
+          <w:t xml:space="preserve">7</w:t>
         </w:r>
       </w:hyperlink>
       <w:r>
@@ -6074,21 +6268,21 @@
       <w:pPr>
         <w:pStyle w:val="Heading3"/>
       </w:pPr>
-      <w:bookmarkStart w:id="72" w:name="phylogeography-1"/>
+      <w:bookmarkStart w:id="75" w:name="phylogeography-1"/>
       <w:r>
         <w:t xml:space="preserve">Phylogeography</w:t>
       </w:r>
-      <w:bookmarkEnd w:id="72"/>
+      <w:bookmarkEnd w:id="75"/>
     </w:p>
     <w:p>
       <w:pPr>
         <w:pStyle w:val="Heading4"/>
       </w:pPr>
-      <w:bookmarkStart w:id="73" w:name="geographic-distribution"/>
+      <w:bookmarkStart w:id="76" w:name="geographic-distribution"/>
       <w:r>
         <w:t xml:space="preserve">Geographic Distribution</w:t>
       </w:r>
-      <w:bookmarkEnd w:id="73"/>
+      <w:bookmarkEnd w:id="76"/>
     </w:p>
     <w:p>
       <w:pPr>
@@ -6120,7 +6314,7 @@
           <w:rPr>
             <w:rStyle w:val="Hyperlink"/>
           </w:rPr>
-          <w:t xml:space="preserve">11</w:t>
+          <w:t xml:space="preserve">12</w:t>
         </w:r>
       </w:hyperlink>
       <w:r>
@@ -6187,7 +6381,7 @@
           <w:rPr>
             <w:rStyle w:val="Hyperlink"/>
           </w:rPr>
-          <w:t xml:space="preserve">11</w:t>
+          <w:t xml:space="preserve">12</w:t>
         </w:r>
       </w:hyperlink>
       <w:r>
@@ -6373,13 +6567,13 @@
       <w:pPr>
         <w:pStyle w:val="CaptionedFigure"/>
       </w:pPr>
-      <w:bookmarkStart w:id="75" w:name="fig:fig_map_ibd_timeline"/>
+      <w:bookmarkStart w:id="78" w:name="fig:fig_map_ibd_timeline"/>
       <w:r>
         <w:drawing>
           <wp:inline>
             <wp:extent cx="5943600" cy="4895663"/>
             <wp:effectExtent b="0" l="0" r="0" t="0"/>
-            <wp:docPr descr="Figure 11: Spatiotemporal distribution of Y. pestis genomes. A: Geographic distribution, B: Isolation by distance as a function of geographic distance and genetic distance." title="" id="1" name="Picture"/>
+            <wp:docPr descr="Figure 12: Spatiotemporal distribution of Y. pestis genomes. A: Geographic distribution, B: Isolation by distance as a function of geographic distance and genetic distance." title="" id="1" name="Picture"/>
             <a:graphic>
               <a:graphicData uri="http://schemas.openxmlformats.org/drawingml/2006/picture">
                 <pic:pic>
@@ -6390,7 +6584,7 @@
                     </pic:cNvPicPr>
                   </pic:nvPicPr>
                   <pic:blipFill>
-                    <a:blip r:embed="rId74"/>
+                    <a:blip r:embed="rId77"/>
                     <a:stretch>
                       <a:fillRect/>
                     </a:stretch>
@@ -6416,14 +6610,14 @@
           </wp:inline>
         </w:drawing>
       </w:r>
-      <w:bookmarkEnd w:id="75"/>
+      <w:bookmarkEnd w:id="78"/>
     </w:p>
     <w:p>
       <w:pPr>
         <w:pStyle w:val="ImageCaption"/>
       </w:pPr>
       <w:r>
-        <w:t xml:space="preserve">Figure 11: Spatiotemporal distribution of</w:t>
+        <w:t xml:space="preserve">Figure 12: Spatiotemporal distribution of</w:t>
       </w:r>
       <w:r>
         <w:t xml:space="preserve"> </w:t>
@@ -6470,160 +6664,74 @@
       <w:pPr>
         <w:pStyle w:val="Heading3"/>
       </w:pPr>
-      <w:bookmarkStart w:id="76" w:name="hosts"/>
-      <w:r>
-        <w:t xml:space="preserve">Hosts</w:t>
-      </w:r>
-      <w:bookmarkEnd w:id="76"/>
+      <w:bookmarkStart w:id="79" w:name="ancestral-reconstruction"/>
+      <w:r>
+        <w:t xml:space="preserve">Ancestral Reconstruction</w:t>
+      </w:r>
+      <w:bookmarkEnd w:id="79"/>
     </w:p>
     <w:p>
       <w:pPr>
         <w:pStyle w:val="FirstParagraph"/>
       </w:pPr>
       <w:r>
-        <w:t xml:space="preserve">Clades of</w:t>
-      </w:r>
-      <w:r>
-        <w:t xml:space="preserve"> </w:t>
-      </w:r>
-      <w:r>
-        <w:rPr>
-          <w:i/>
-        </w:rPr>
-        <w:t xml:space="preserve">Y. pestis</w:t>
-      </w:r>
-      <w:r>
-        <w:t xml:space="preserve"> </w:t>
-      </w:r>
-      <w:r>
-        <w:t xml:space="preserve">are additionally defined by virulence in particular hosts. For example, the Pestoides clade is frequently avirulent in humans, although sporadic cases of human plague do still occur (CITE). In general, all branches of</w:t>
-      </w:r>
-      <w:r>
-        <w:t xml:space="preserve"> </w:t>
-      </w:r>
-      <w:r>
-        <w:rPr>
-          <w:i/>
-        </w:rPr>
-        <w:t xml:space="preserve">Y. pestis</w:t>
-      </w:r>
-      <w:r>
-        <w:t xml:space="preserve"> </w:t>
-      </w:r>
-      <w:r>
-        <w:t xml:space="preserve">are capable of causing plague in humans and the species barrier between wild rodents and human popuations is crossed frequently (FIGURE).</w:t>
-      </w:r>
-    </w:p>
-    <w:p>
-      <w:pPr>
-        <w:pStyle w:val="BodyText"/>
-      </w:pPr>
-      <w:r>
-        <w:t xml:space="preserve">While clades of ancient</w:t>
-      </w:r>
-      <w:r>
-        <w:t xml:space="preserve"> </w:t>
-      </w:r>
-      <w:r>
-        <w:rPr>
-          <w:i/>
-        </w:rPr>
-        <w:t xml:space="preserve">Y. pestis</w:t>
-      </w:r>
-      <w:r>
-        <w:t xml:space="preserve"> </w:t>
-      </w:r>
-      <w:r>
-        <w:t xml:space="preserve">are exclusively associated with humans, this is more likely due to the sampling strategies of ancient DNA studies which have prioritized human skeletal remains over zooarchaeological remains. Given that no other clades across the</w:t>
-      </w:r>
-      <w:r>
-        <w:t xml:space="preserve"> </w:t>
-      </w:r>
-      <w:r>
-        <w:rPr>
-          <w:i/>
-        </w:rPr>
-        <w:t xml:space="preserve">Y. pestis</w:t>
-      </w:r>
-      <w:r>
-        <w:t xml:space="preserve"> </w:t>
-      </w:r>
-      <w:r>
-        <w:t xml:space="preserve">phylogeny show a specificty for human hosts, … isolate aDNA</w:t>
-      </w:r>
-      <w:r>
-        <w:t xml:space="preserve"> </w:t>
-      </w:r>
-      <w:r>
-        <w:rPr>
-          <w:i/>
-        </w:rPr>
-        <w:t xml:space="preserve">Y. pestis</w:t>
-      </w:r>
-      <w:r>
-        <w:t xml:space="preserve"> </w:t>
-      </w:r>
-      <w:r>
-        <w:t xml:space="preserve">from rats.</w:t>
-      </w:r>
-    </w:p>
-    <w:p>
-      <w:pPr>
-        <w:pStyle w:val="BlockText"/>
-      </w:pPr>
-      <w:r>
-        <w:t xml:space="preserve">Plague can cause disease in humans at any time, and from anywhere. There are virtually no lineages that are</w:t>
-      </w:r>
-      <w:r>
-        <w:t xml:space="preserve"> </w:t>
-      </w:r>
-      <w:r>
-        <w:t xml:space="preserve">“</w:t>
-      </w:r>
-      <w:r>
-        <w:t xml:space="preserve">safe</w:t>
-      </w:r>
-      <w:r>
-        <w:t xml:space="preserve">”</w:t>
-      </w:r>
-      <w:r>
-        <w:t xml:space="preserve"> </w:t>
-      </w:r>
-      <w:r>
-        <w:t xml:space="preserve">for humans. Thus plague as a disease is treated with exceptional caution.</w:t>
-      </w:r>
-    </w:p>
-    <w:p>
-      <w:pPr>
-        <w:pStyle w:val="BlockText"/>
-      </w:pPr>
-      <w:r>
-        <w:t xml:space="preserve">No lineage of modern plague has been observed to exclusively infect humans (?) and thus … attention to multi-host ecology.</w:t>
-      </w:r>
-    </w:p>
-    <w:bookmarkStart w:id="0" w:name="fig:fig_divtree_map_host"/>
+        <w:t xml:space="preserve">The confidence with which ancestral location could be estimated is described in Table</w:t>
+      </w:r>
+      <w:r>
+        <w:t xml:space="preserve"> </w:t>
+      </w:r>
+      <w:hyperlink w:anchor="Xf4c163450137af682a70d86f84b1a6764229489">
+        <w:r>
+          <w:rPr>
+            <w:rStyle w:val="Hyperlink"/>
+          </w:rPr>
+          <w:t xml:space="preserve">3</w:t>
+        </w:r>
+      </w:hyperlink>
+      <w:r>
+        <w:t xml:space="preserve"> </w:t>
+      </w:r>
+      <w:r>
+        <w:t xml:space="preserve">and visualized in Figure</w:t>
+      </w:r>
+      <w:r>
+        <w:t xml:space="preserve"> </w:t>
+      </w:r>
+      <w:hyperlink w:anchor="fig:fig_phylogeography_confidence">
+        <w:r>
+          <w:rPr>
+            <w:rStyle w:val="Hyperlink"/>
+          </w:rPr>
+          <w:t xml:space="preserve">13</w:t>
+        </w:r>
+      </w:hyperlink>
+      <w:r>
+        <w:t xml:space="preserve">. Across the entire tree, 77% of internal nodes could be estimated with high confidence (&gt;=0.95).</w:t>
+      </w:r>
+    </w:p>
+    <w:bookmarkStart w:id="0" w:name="fig:fig_phylogeography_confidence"/>
     <w:p>
       <w:pPr>
         <w:pStyle w:val="CaptionedFigure"/>
       </w:pPr>
-      <w:bookmarkStart w:id="78" w:name="fig:fig_divtree_map_host"/>
+      <w:bookmarkStart w:id="81" w:name="fig:fig_phylogeography_confidence"/>
       <w:r>
         <w:drawing>
           <wp:inline>
-            <wp:extent cx="5943600" cy="2213829"/>
+            <wp:extent cx="5943600" cy="4309479"/>
             <wp:effectExtent b="0" l="0" r="0" t="0"/>
-            <wp:docPr descr="Figure 12: Distribution of human vs. non-human samples." title="" id="1" name="Picture"/>
+            <wp:docPr descr="Figure 13: Discrete state phylogeography confidence. High confidence branches (&gt;=0.95) are colored black, low confidence branches are colored light grey." title="" id="1" name="Picture"/>
             <a:graphic>
               <a:graphicData uri="http://schemas.openxmlformats.org/drawingml/2006/picture">
                 <pic:pic>
                   <pic:nvPicPr>
-                    <pic:cNvPr descr="https://rawcdn.githack.com/ktmeaton/plague-phylogeography-projects/1464d03/main/auspice/all/chromosome/full/filter5/divtree_map_host.png" id="0" name="Picture"/>
+                    <pic:cNvPr descr="https://raw.githubusercontent.com/ktmeaton/plague-phylogeography-projects/69cbfd3/main/auspice/all/chromosome/full/filter5/divtree_mugration_confidence.png" id="0" name="Picture"/>
                     <pic:cNvPicPr>
                       <a:picLocks noChangeArrowheads="1" noChangeAspect="1"/>
                     </pic:cNvPicPr>
                   </pic:nvPicPr>
                   <pic:blipFill>
-                    <a:blip r:embed="rId77"/>
+                    <a:blip r:embed="rId80"/>
                     <a:stretch>
                       <a:fillRect/>
                     </a:stretch>
@@ -6631,7 +6739,7 @@
                   <pic:spPr bwMode="auto">
                     <a:xfrm>
                       <a:off x="0" y="0"/>
-                      <a:ext cx="5943600" cy="2213829"/>
+                      <a:ext cx="5943600" cy="4309479"/>
                     </a:xfrm>
                     <a:prstGeom prst="rect">
                       <a:avLst/>
@@ -6649,49 +6757,1399 @@
           </wp:inline>
         </w:drawing>
       </w:r>
-      <w:bookmarkEnd w:id="78"/>
+      <w:bookmarkEnd w:id="81"/>
     </w:p>
     <w:p>
       <w:pPr>
         <w:pStyle w:val="ImageCaption"/>
       </w:pPr>
       <w:r>
-        <w:t xml:space="preserve">Figure 12: Distribution of human vs. non-human samples.</w:t>
+        <w:t xml:space="preserve">Figure 13: Discrete state phylogeography confidence. High confidence branches (&gt;=0.95) are colored black, low confidence branches are colored light grey.</w:t>
       </w:r>
     </w:p>
     <w:bookmarkEnd w:id="0"/>
+    <w:bookmarkStart w:id="0" w:name="tbl:table_discrete_phylogeography_confidence"/>
+    <w:p>
+      <w:pPr>
+        <w:pStyle w:val="TableCaption"/>
+      </w:pPr>
+      <w:r>
+        <w:t xml:space="preserve">Table 3: Discrete state phylogeography confidence.</w:t>
+      </w:r>
+      <w:r>
+        <w:t xml:space="preserve"> </w:t>
+      </w:r>
+    </w:p>
+    <w:tbl>
+      <w:tblPr>
+        <w:tblStyle w:val="Table"/>
+        <w:tblW w:type="pct" w:w="4999.999999999999"/>
+        <w:tblLook w:firstRow="1"/>
+        <w:tblCaption w:val="Table 3: Discrete state phylogeography confidence. "/>
+      </w:tblPr>
+      <w:tblGrid>
+        <w:gridCol w:w="565"/>
+        <w:gridCol w:w="1131"/>
+        <w:gridCol w:w="471"/>
+        <w:gridCol w:w="1414"/>
+        <w:gridCol w:w="2074"/>
+        <w:gridCol w:w="2262"/>
+      </w:tblGrid>
+      <w:tr>
+        <w:trPr>
+          <w:cnfStyle w:firstRow="1"/>
+        </w:trPr>
+        <w:tc>
+          <w:tcPr>
+            <w:tcBorders>
+              <w:bottom w:val="single"/>
+            </w:tcBorders>
+            <w:vAlign w:val="bottom"/>
+          </w:tcPr>
+          <w:p>
+            <w:pPr>
+              <w:pStyle w:val="Compact"/>
+              <w:jc w:val="left"/>
+            </w:pPr>
+            <w:r>
+              <w:t xml:space="preserve">Clade</w:t>
+            </w:r>
+          </w:p>
+        </w:tc>
+        <w:tc>
+          <w:tcPr>
+            <w:tcBorders>
+              <w:bottom w:val="single"/>
+            </w:tcBorders>
+            <w:vAlign w:val="bottom"/>
+          </w:tcPr>
+          <w:p>
+            <w:pPr>
+              <w:pStyle w:val="Compact"/>
+              <w:jc w:val="right"/>
+            </w:pPr>
+            <w:r>
+              <w:t xml:space="preserve">Total Nodes</w:t>
+            </w:r>
+          </w:p>
+        </w:tc>
+        <w:tc>
+          <w:tcPr>
+            <w:tcBorders>
+              <w:bottom w:val="single"/>
+            </w:tcBorders>
+            <w:vAlign w:val="bottom"/>
+          </w:tcPr>
+          <w:p>
+            <w:pPr>
+              <w:pStyle w:val="Compact"/>
+              <w:jc w:val="right"/>
+            </w:pPr>
+            <w:r>
+              <w:t xml:space="preserve">Tips</w:t>
+            </w:r>
+          </w:p>
+        </w:tc>
+        <w:tc>
+          <w:tcPr>
+            <w:tcBorders>
+              <w:bottom w:val="single"/>
+            </w:tcBorders>
+            <w:vAlign w:val="bottom"/>
+          </w:tcPr>
+          <w:p>
+            <w:pPr>
+              <w:pStyle w:val="Compact"/>
+              <w:jc w:val="right"/>
+            </w:pPr>
+            <w:r>
+              <w:t xml:space="preserve">Internal Nodes</w:t>
+            </w:r>
+          </w:p>
+        </w:tc>
+        <w:tc>
+          <w:tcPr>
+            <w:tcBorders>
+              <w:bottom w:val="single"/>
+            </w:tcBorders>
+            <w:vAlign w:val="bottom"/>
+          </w:tcPr>
+          <w:p>
+            <w:pPr>
+              <w:pStyle w:val="Compact"/>
+              <w:jc w:val="right"/>
+            </w:pPr>
+            <w:r>
+              <w:t xml:space="preserve">High Confidence Nodes</w:t>
+            </w:r>
+          </w:p>
+        </w:tc>
+        <w:tc>
+          <w:tcPr>
+            <w:tcBorders>
+              <w:bottom w:val="single"/>
+            </w:tcBorders>
+            <w:vAlign w:val="bottom"/>
+          </w:tcPr>
+          <w:p>
+            <w:pPr>
+              <w:pStyle w:val="Compact"/>
+              <w:jc w:val="right"/>
+            </w:pPr>
+            <w:r>
+              <w:t xml:space="preserve">Percent High Confidence</w:t>
+            </w:r>
+          </w:p>
+        </w:tc>
+      </w:tr>
+      <w:tr>
+        <w:tc>
+          <w:p>
+            <w:pPr>
+              <w:pStyle w:val="Compact"/>
+              <w:jc w:val="left"/>
+            </w:pPr>
+            <w:r>
+              <w:t xml:space="preserve">All</w:t>
+            </w:r>
+          </w:p>
+        </w:tc>
+        <w:tc>
+          <w:p>
+            <w:pPr>
+              <w:pStyle w:val="Compact"/>
+              <w:jc w:val="right"/>
+            </w:pPr>
+            <w:r>
+              <w:t xml:space="preserve">1201</w:t>
+            </w:r>
+          </w:p>
+        </w:tc>
+        <w:tc>
+          <w:p>
+            <w:pPr>
+              <w:pStyle w:val="Compact"/>
+              <w:jc w:val="right"/>
+            </w:pPr>
+            <w:r>
+              <w:t xml:space="preserve">601</w:t>
+            </w:r>
+          </w:p>
+        </w:tc>
+        <w:tc>
+          <w:p>
+            <w:pPr>
+              <w:pStyle w:val="Compact"/>
+              <w:jc w:val="right"/>
+            </w:pPr>
+            <w:r>
+              <w:t xml:space="preserve">600</w:t>
+            </w:r>
+          </w:p>
+        </w:tc>
+        <w:tc>
+          <w:p>
+            <w:pPr>
+              <w:pStyle w:val="Compact"/>
+              <w:jc w:val="right"/>
+            </w:pPr>
+            <w:r>
+              <w:t xml:space="preserve">461</w:t>
+            </w:r>
+          </w:p>
+        </w:tc>
+        <w:tc>
+          <w:p>
+            <w:pPr>
+              <w:pStyle w:val="Compact"/>
+              <w:jc w:val="right"/>
+            </w:pPr>
+            <w:r>
+              <w:t xml:space="preserve">76.83</w:t>
+            </w:r>
+          </w:p>
+        </w:tc>
+      </w:tr>
+      <w:tr>
+        <w:tc>
+          <w:p>
+            <w:pPr>
+              <w:pStyle w:val="Compact"/>
+              <w:jc w:val="left"/>
+            </w:pPr>
+            <w:r>
+              <w:t xml:space="preserve">1.ORI</w:t>
+            </w:r>
+          </w:p>
+        </w:tc>
+        <w:tc>
+          <w:p>
+            <w:pPr>
+              <w:pStyle w:val="Compact"/>
+              <w:jc w:val="right"/>
+            </w:pPr>
+            <w:r>
+              <w:t xml:space="preserve">233</w:t>
+            </w:r>
+          </w:p>
+        </w:tc>
+        <w:tc>
+          <w:p>
+            <w:pPr>
+              <w:pStyle w:val="Compact"/>
+              <w:jc w:val="right"/>
+            </w:pPr>
+            <w:r>
+              <w:t xml:space="preserve">117</w:t>
+            </w:r>
+          </w:p>
+        </w:tc>
+        <w:tc>
+          <w:p>
+            <w:pPr>
+              <w:pStyle w:val="Compact"/>
+              <w:jc w:val="right"/>
+            </w:pPr>
+            <w:r>
+              <w:t xml:space="preserve">116</w:t>
+            </w:r>
+          </w:p>
+        </w:tc>
+        <w:tc>
+          <w:p>
+            <w:pPr>
+              <w:pStyle w:val="Compact"/>
+              <w:jc w:val="right"/>
+            </w:pPr>
+            <w:r>
+              <w:t xml:space="preserve">93</w:t>
+            </w:r>
+          </w:p>
+        </w:tc>
+        <w:tc>
+          <w:p>
+            <w:pPr>
+              <w:pStyle w:val="Compact"/>
+              <w:jc w:val="right"/>
+            </w:pPr>
+            <w:r>
+              <w:t xml:space="preserve">80.17</w:t>
+            </w:r>
+          </w:p>
+        </w:tc>
+      </w:tr>
+      <w:tr>
+        <w:tc>
+          <w:p>
+            <w:pPr>
+              <w:pStyle w:val="Compact"/>
+              <w:jc w:val="left"/>
+            </w:pPr>
+            <w:r>
+              <w:t xml:space="preserve">1.IN</w:t>
+            </w:r>
+          </w:p>
+        </w:tc>
+        <w:tc>
+          <w:p>
+            <w:pPr>
+              <w:pStyle w:val="Compact"/>
+              <w:jc w:val="right"/>
+            </w:pPr>
+            <w:r>
+              <w:t xml:space="preserve">78</w:t>
+            </w:r>
+          </w:p>
+        </w:tc>
+        <w:tc>
+          <w:p>
+            <w:pPr>
+              <w:pStyle w:val="Compact"/>
+              <w:jc w:val="right"/>
+            </w:pPr>
+            <w:r>
+              <w:t xml:space="preserve">39</w:t>
+            </w:r>
+          </w:p>
+        </w:tc>
+        <w:tc>
+          <w:p>
+            <w:pPr>
+              <w:pStyle w:val="Compact"/>
+              <w:jc w:val="right"/>
+            </w:pPr>
+            <w:r>
+              <w:t xml:space="preserve">39</w:t>
+            </w:r>
+          </w:p>
+        </w:tc>
+        <w:tc>
+          <w:p>
+            <w:pPr>
+              <w:pStyle w:val="Compact"/>
+              <w:jc w:val="right"/>
+            </w:pPr>
+            <w:r>
+              <w:t xml:space="preserve">37</w:t>
+            </w:r>
+          </w:p>
+        </w:tc>
+        <w:tc>
+          <w:p>
+            <w:pPr>
+              <w:pStyle w:val="Compact"/>
+              <w:jc w:val="right"/>
+            </w:pPr>
+            <w:r>
+              <w:t xml:space="preserve">94.87</w:t>
+            </w:r>
+          </w:p>
+        </w:tc>
+      </w:tr>
+      <w:tr>
+        <w:tc>
+          <w:p>
+            <w:pPr>
+              <w:pStyle w:val="Compact"/>
+              <w:jc w:val="left"/>
+            </w:pPr>
+            <w:r>
+              <w:t xml:space="preserve">1.ANT</w:t>
+            </w:r>
+          </w:p>
+        </w:tc>
+        <w:tc>
+          <w:p>
+            <w:pPr>
+              <w:pStyle w:val="Compact"/>
+              <w:jc w:val="right"/>
+            </w:pPr>
+            <w:r>
+              <w:t xml:space="preserve">7</w:t>
+            </w:r>
+          </w:p>
+        </w:tc>
+        <w:tc>
+          <w:p>
+            <w:pPr>
+              <w:pStyle w:val="Compact"/>
+              <w:jc w:val="right"/>
+            </w:pPr>
+            <w:r>
+              <w:t xml:space="preserve">4</w:t>
+            </w:r>
+          </w:p>
+        </w:tc>
+        <w:tc>
+          <w:p>
+            <w:pPr>
+              <w:pStyle w:val="Compact"/>
+              <w:jc w:val="right"/>
+            </w:pPr>
+            <w:r>
+              <w:t xml:space="preserve">3</w:t>
+            </w:r>
+          </w:p>
+        </w:tc>
+        <w:tc>
+          <w:p>
+            <w:pPr>
+              <w:pStyle w:val="Compact"/>
+              <w:jc w:val="right"/>
+            </w:pPr>
+            <w:r>
+              <w:t xml:space="preserve">0</w:t>
+            </w:r>
+          </w:p>
+        </w:tc>
+        <w:tc>
+          <w:p>
+            <w:pPr>
+              <w:pStyle w:val="Compact"/>
+              <w:jc w:val="right"/>
+            </w:pPr>
+            <w:r>
+              <w:t xml:space="preserve">0.0</w:t>
+            </w:r>
+          </w:p>
+        </w:tc>
+      </w:tr>
+      <w:tr>
+        <w:tc>
+          <w:p>
+            <w:pPr>
+              <w:pStyle w:val="Compact"/>
+              <w:jc w:val="left"/>
+            </w:pPr>
+            <w:r>
+              <w:t xml:space="preserve">1.PRE</w:t>
+            </w:r>
+          </w:p>
+        </w:tc>
+        <w:tc>
+          <w:p>
+            <w:pPr>
+              <w:pStyle w:val="Compact"/>
+              <w:jc w:val="right"/>
+            </w:pPr>
+            <w:r>
+              <w:t xml:space="preserve">80</w:t>
+            </w:r>
+          </w:p>
+        </w:tc>
+        <w:tc>
+          <w:p>
+            <w:pPr>
+              <w:pStyle w:val="Compact"/>
+              <w:jc w:val="right"/>
+            </w:pPr>
+            <w:r>
+              <w:t xml:space="preserve">40</w:t>
+            </w:r>
+          </w:p>
+        </w:tc>
+        <w:tc>
+          <w:p>
+            <w:pPr>
+              <w:pStyle w:val="Compact"/>
+              <w:jc w:val="right"/>
+            </w:pPr>
+            <w:r>
+              <w:t xml:space="preserve">40</w:t>
+            </w:r>
+          </w:p>
+        </w:tc>
+        <w:tc>
+          <w:p>
+            <w:pPr>
+              <w:pStyle w:val="Compact"/>
+              <w:jc w:val="right"/>
+            </w:pPr>
+            <w:r>
+              <w:t xml:space="preserve">30</w:t>
+            </w:r>
+          </w:p>
+        </w:tc>
+        <w:tc>
+          <w:p>
+            <w:pPr>
+              <w:pStyle w:val="Compact"/>
+              <w:jc w:val="right"/>
+            </w:pPr>
+            <w:r>
+              <w:t xml:space="preserve">75.0</w:t>
+            </w:r>
+          </w:p>
+        </w:tc>
+      </w:tr>
+      <w:tr>
+        <w:tc>
+          <w:p>
+            <w:pPr>
+              <w:pStyle w:val="Compact"/>
+              <w:jc w:val="left"/>
+            </w:pPr>
+            <w:r>
+              <w:t xml:space="preserve">2.MED</w:t>
+            </w:r>
+          </w:p>
+        </w:tc>
+        <w:tc>
+          <w:p>
+            <w:pPr>
+              <w:pStyle w:val="Compact"/>
+              <w:jc w:val="right"/>
+            </w:pPr>
+            <w:r>
+              <w:t xml:space="preserve">231</w:t>
+            </w:r>
+          </w:p>
+        </w:tc>
+        <w:tc>
+          <w:p>
+            <w:pPr>
+              <w:pStyle w:val="Compact"/>
+              <w:jc w:val="right"/>
+            </w:pPr>
+            <w:r>
+              <w:t xml:space="preserve">116</w:t>
+            </w:r>
+          </w:p>
+        </w:tc>
+        <w:tc>
+          <w:p>
+            <w:pPr>
+              <w:pStyle w:val="Compact"/>
+              <w:jc w:val="right"/>
+            </w:pPr>
+            <w:r>
+              <w:t xml:space="preserve">115</w:t>
+            </w:r>
+          </w:p>
+        </w:tc>
+        <w:tc>
+          <w:p>
+            <w:pPr>
+              <w:pStyle w:val="Compact"/>
+              <w:jc w:val="right"/>
+            </w:pPr>
+            <w:r>
+              <w:t xml:space="preserve">62</w:t>
+            </w:r>
+          </w:p>
+        </w:tc>
+        <w:tc>
+          <w:p>
+            <w:pPr>
+              <w:pStyle w:val="Compact"/>
+              <w:jc w:val="right"/>
+            </w:pPr>
+            <w:r>
+              <w:t xml:space="preserve">53.91</w:t>
+            </w:r>
+          </w:p>
+        </w:tc>
+      </w:tr>
+      <w:tr>
+        <w:tc>
+          <w:p>
+            <w:pPr>
+              <w:pStyle w:val="Compact"/>
+              <w:jc w:val="left"/>
+            </w:pPr>
+            <w:r>
+              <w:t xml:space="preserve">2.ANT</w:t>
+            </w:r>
+          </w:p>
+        </w:tc>
+        <w:tc>
+          <w:p>
+            <w:pPr>
+              <w:pStyle w:val="Compact"/>
+              <w:jc w:val="right"/>
+            </w:pPr>
+            <w:r>
+              <w:t xml:space="preserve">107</w:t>
+            </w:r>
+          </w:p>
+        </w:tc>
+        <w:tc>
+          <w:p>
+            <w:pPr>
+              <w:pStyle w:val="Compact"/>
+              <w:jc w:val="right"/>
+            </w:pPr>
+            <w:r>
+              <w:t xml:space="preserve">54</w:t>
+            </w:r>
+          </w:p>
+        </w:tc>
+        <w:tc>
+          <w:p>
+            <w:pPr>
+              <w:pStyle w:val="Compact"/>
+              <w:jc w:val="right"/>
+            </w:pPr>
+            <w:r>
+              <w:t xml:space="preserve">53</w:t>
+            </w:r>
+          </w:p>
+        </w:tc>
+        <w:tc>
+          <w:p>
+            <w:pPr>
+              <w:pStyle w:val="Compact"/>
+              <w:jc w:val="right"/>
+            </w:pPr>
+            <w:r>
+              <w:t xml:space="preserve">47</w:t>
+            </w:r>
+          </w:p>
+        </w:tc>
+        <w:tc>
+          <w:p>
+            <w:pPr>
+              <w:pStyle w:val="Compact"/>
+              <w:jc w:val="right"/>
+            </w:pPr>
+            <w:r>
+              <w:t xml:space="preserve">88.68</w:t>
+            </w:r>
+          </w:p>
+        </w:tc>
+      </w:tr>
+      <w:tr>
+        <w:tc>
+          <w:p>
+            <w:pPr>
+              <w:pStyle w:val="Compact"/>
+              <w:jc w:val="left"/>
+            </w:pPr>
+            <w:r>
+              <w:t xml:space="preserve">4.ANT</w:t>
+            </w:r>
+          </w:p>
+        </w:tc>
+        <w:tc>
+          <w:p>
+            <w:pPr>
+              <w:pStyle w:val="Compact"/>
+              <w:jc w:val="right"/>
+            </w:pPr>
+            <w:r>
+              <w:t xml:space="preserve">21</w:t>
+            </w:r>
+          </w:p>
+        </w:tc>
+        <w:tc>
+          <w:p>
+            <w:pPr>
+              <w:pStyle w:val="Compact"/>
+              <w:jc w:val="right"/>
+            </w:pPr>
+            <w:r>
+              <w:t xml:space="preserve">11</w:t>
+            </w:r>
+          </w:p>
+        </w:tc>
+        <w:tc>
+          <w:p>
+            <w:pPr>
+              <w:pStyle w:val="Compact"/>
+              <w:jc w:val="right"/>
+            </w:pPr>
+            <w:r>
+              <w:t xml:space="preserve">10</w:t>
+            </w:r>
+          </w:p>
+        </w:tc>
+        <w:tc>
+          <w:p>
+            <w:pPr>
+              <w:pStyle w:val="Compact"/>
+              <w:jc w:val="right"/>
+            </w:pPr>
+            <w:r>
+              <w:t xml:space="preserve">6</w:t>
+            </w:r>
+          </w:p>
+        </w:tc>
+        <w:tc>
+          <w:p>
+            <w:pPr>
+              <w:pStyle w:val="Compact"/>
+              <w:jc w:val="right"/>
+            </w:pPr>
+            <w:r>
+              <w:t xml:space="preserve">60.0</w:t>
+            </w:r>
+          </w:p>
+        </w:tc>
+      </w:tr>
+      <w:tr>
+        <w:tc>
+          <w:p>
+            <w:pPr>
+              <w:pStyle w:val="Compact"/>
+              <w:jc w:val="left"/>
+            </w:pPr>
+            <w:r>
+              <w:t xml:space="preserve">3.ANT</w:t>
+            </w:r>
+          </w:p>
+        </w:tc>
+        <w:tc>
+          <w:p>
+            <w:pPr>
+              <w:pStyle w:val="Compact"/>
+              <w:jc w:val="right"/>
+            </w:pPr>
+            <w:r>
+              <w:t xml:space="preserve">21</w:t>
+            </w:r>
+          </w:p>
+        </w:tc>
+        <w:tc>
+          <w:p>
+            <w:pPr>
+              <w:pStyle w:val="Compact"/>
+              <w:jc w:val="right"/>
+            </w:pPr>
+            <w:r>
+              <w:t xml:space="preserve">11</w:t>
+            </w:r>
+          </w:p>
+        </w:tc>
+        <w:tc>
+          <w:p>
+            <w:pPr>
+              <w:pStyle w:val="Compact"/>
+              <w:jc w:val="right"/>
+            </w:pPr>
+            <w:r>
+              <w:t xml:space="preserve">10</w:t>
+            </w:r>
+          </w:p>
+        </w:tc>
+        <w:tc>
+          <w:p>
+            <w:pPr>
+              <w:pStyle w:val="Compact"/>
+              <w:jc w:val="right"/>
+            </w:pPr>
+            <w:r>
+              <w:t xml:space="preserve">6</w:t>
+            </w:r>
+          </w:p>
+        </w:tc>
+        <w:tc>
+          <w:p>
+            <w:pPr>
+              <w:pStyle w:val="Compact"/>
+              <w:jc w:val="right"/>
+            </w:pPr>
+            <w:r>
+              <w:t xml:space="preserve">60.0</w:t>
+            </w:r>
+          </w:p>
+        </w:tc>
+      </w:tr>
+      <w:tr>
+        <w:tc>
+          <w:p>
+            <w:pPr>
+              <w:pStyle w:val="Compact"/>
+              <w:jc w:val="left"/>
+            </w:pPr>
+            <w:r>
+              <w:t xml:space="preserve">0.ANT</w:t>
+            </w:r>
+          </w:p>
+        </w:tc>
+        <w:tc>
+          <w:p>
+            <w:pPr>
+              <w:pStyle w:val="Compact"/>
+              <w:jc w:val="right"/>
+            </w:pPr>
+            <w:r>
+              <w:t xml:space="preserve">207</w:t>
+            </w:r>
+          </w:p>
+        </w:tc>
+        <w:tc>
+          <w:p>
+            <w:pPr>
+              <w:pStyle w:val="Compact"/>
+              <w:jc w:val="right"/>
+            </w:pPr>
+            <w:r>
+              <w:t xml:space="preserve">103</w:t>
+            </w:r>
+          </w:p>
+        </w:tc>
+        <w:tc>
+          <w:p>
+            <w:pPr>
+              <w:pStyle w:val="Compact"/>
+              <w:jc w:val="right"/>
+            </w:pPr>
+            <w:r>
+              <w:t xml:space="preserve">104</w:t>
+            </w:r>
+          </w:p>
+        </w:tc>
+        <w:tc>
+          <w:p>
+            <w:pPr>
+              <w:pStyle w:val="Compact"/>
+              <w:jc w:val="right"/>
+            </w:pPr>
+            <w:r>
+              <w:t xml:space="preserve">98</w:t>
+            </w:r>
+          </w:p>
+        </w:tc>
+        <w:tc>
+          <w:p>
+            <w:pPr>
+              <w:pStyle w:val="Compact"/>
+              <w:jc w:val="right"/>
+            </w:pPr>
+            <w:r>
+              <w:t xml:space="preserve">94.23</w:t>
+            </w:r>
+          </w:p>
+        </w:tc>
+      </w:tr>
+      <w:tr>
+        <w:tc>
+          <w:p>
+            <w:pPr>
+              <w:pStyle w:val="Compact"/>
+              <w:jc w:val="left"/>
+            </w:pPr>
+            <w:r>
+              <w:t xml:space="preserve">0.ANT4</w:t>
+            </w:r>
+          </w:p>
+        </w:tc>
+        <w:tc>
+          <w:p>
+            <w:pPr>
+              <w:pStyle w:val="Compact"/>
+              <w:jc w:val="right"/>
+            </w:pPr>
+            <w:r>
+              <w:t xml:space="preserve">23</w:t>
+            </w:r>
+          </w:p>
+        </w:tc>
+        <w:tc>
+          <w:p>
+            <w:pPr>
+              <w:pStyle w:val="Compact"/>
+              <w:jc w:val="right"/>
+            </w:pPr>
+            <w:r>
+              <w:t xml:space="preserve">12</w:t>
+            </w:r>
+          </w:p>
+        </w:tc>
+        <w:tc>
+          <w:p>
+            <w:pPr>
+              <w:pStyle w:val="Compact"/>
+              <w:jc w:val="right"/>
+            </w:pPr>
+            <w:r>
+              <w:t xml:space="preserve">11</w:t>
+            </w:r>
+          </w:p>
+        </w:tc>
+        <w:tc>
+          <w:p>
+            <w:pPr>
+              <w:pStyle w:val="Compact"/>
+              <w:jc w:val="right"/>
+            </w:pPr>
+            <w:r>
+              <w:t xml:space="preserve">8</w:t>
+            </w:r>
+          </w:p>
+        </w:tc>
+        <w:tc>
+          <w:p>
+            <w:pPr>
+              <w:pStyle w:val="Compact"/>
+              <w:jc w:val="right"/>
+            </w:pPr>
+            <w:r>
+              <w:t xml:space="preserve">72.73</w:t>
+            </w:r>
+          </w:p>
+        </w:tc>
+      </w:tr>
+      <w:tr>
+        <w:tc>
+          <w:p>
+            <w:pPr>
+              <w:pStyle w:val="Compact"/>
+              <w:jc w:val="left"/>
+            </w:pPr>
+            <w:r>
+              <w:t xml:space="preserve">0.PE</w:t>
+            </w:r>
+          </w:p>
+        </w:tc>
+        <w:tc>
+          <w:p>
+            <w:pPr>
+              <w:pStyle w:val="Compact"/>
+              <w:jc w:val="right"/>
+            </w:pPr>
+            <w:r>
+              <w:t xml:space="preserve">169</w:t>
+            </w:r>
+          </w:p>
+        </w:tc>
+        <w:tc>
+          <w:p>
+            <w:pPr>
+              <w:pStyle w:val="Compact"/>
+              <w:jc w:val="right"/>
+            </w:pPr>
+            <w:r>
+              <w:t xml:space="preserve">84</w:t>
+            </w:r>
+          </w:p>
+        </w:tc>
+        <w:tc>
+          <w:p>
+            <w:pPr>
+              <w:pStyle w:val="Compact"/>
+              <w:jc w:val="right"/>
+            </w:pPr>
+            <w:r>
+              <w:t xml:space="preserve">85</w:t>
+            </w:r>
+          </w:p>
+        </w:tc>
+        <w:tc>
+          <w:p>
+            <w:pPr>
+              <w:pStyle w:val="Compact"/>
+              <w:jc w:val="right"/>
+            </w:pPr>
+            <w:r>
+              <w:t xml:space="preserve">70</w:t>
+            </w:r>
+          </w:p>
+        </w:tc>
+        <w:tc>
+          <w:p>
+            <w:pPr>
+              <w:pStyle w:val="Compact"/>
+              <w:jc w:val="right"/>
+            </w:pPr>
+            <w:r>
+              <w:t xml:space="preserve">82.35</w:t>
+            </w:r>
+          </w:p>
+        </w:tc>
+      </w:tr>
+      <w:tr>
+        <w:tc>
+          <w:p>
+            <w:pPr>
+              <w:pStyle w:val="Compact"/>
+              <w:jc w:val="left"/>
+            </w:pPr>
+            <w:r>
+              <w:t xml:space="preserve">0.PRE</w:t>
+            </w:r>
+          </w:p>
+        </w:tc>
+        <w:tc>
+          <w:p>
+            <w:pPr>
+              <w:pStyle w:val="Compact"/>
+              <w:jc w:val="right"/>
+            </w:pPr>
+            <w:r>
+              <w:t xml:space="preserve">15</w:t>
+            </w:r>
+          </w:p>
+        </w:tc>
+        <w:tc>
+          <w:p>
+            <w:pPr>
+              <w:pStyle w:val="Compact"/>
+              <w:jc w:val="right"/>
+            </w:pPr>
+            <w:r>
+              <w:t xml:space="preserve">8</w:t>
+            </w:r>
+          </w:p>
+        </w:tc>
+        <w:tc>
+          <w:p>
+            <w:pPr>
+              <w:pStyle w:val="Compact"/>
+              <w:jc w:val="right"/>
+            </w:pPr>
+            <w:r>
+              <w:t xml:space="preserve">7</w:t>
+            </w:r>
+          </w:p>
+        </w:tc>
+        <w:tc>
+          <w:p>
+            <w:pPr>
+              <w:pStyle w:val="Compact"/>
+              <w:jc w:val="right"/>
+            </w:pPr>
+            <w:r>
+              <w:t xml:space="preserve">3</w:t>
+            </w:r>
+          </w:p>
+        </w:tc>
+        <w:tc>
+          <w:p>
+            <w:pPr>
+              <w:pStyle w:val="Compact"/>
+              <w:jc w:val="right"/>
+            </w:pPr>
+            <w:r>
+              <w:t xml:space="preserve">42.86</w:t>
+            </w:r>
+          </w:p>
+        </w:tc>
+      </w:tr>
+    </w:tbl>
+    <w:bookmarkEnd w:id="0"/>
+    <w:p>
+      <w:pPr>
+        <w:pStyle w:val="BodyText"/>
+      </w:pPr>
+      <w:r>
+        <w:t xml:space="preserve">The clade associated with the highest confidence (95% of nodes) is the</w:t>
+      </w:r>
+      <w:r>
+        <w:t xml:space="preserve"> </w:t>
+      </w:r>
+      <w:r>
+        <w:rPr>
+          <w:i/>
+        </w:rPr>
+        <w:t xml:space="preserve">intermedium</w:t>
+      </w:r>
+      <w:r>
+        <w:t xml:space="preserve"> </w:t>
+      </w:r>
+      <w:r>
+        <w:t xml:space="preserve">biovar (</w:t>
+      </w:r>
+      <w:r>
+        <w:rPr>
+          <w:rStyle w:val="VerbatimChar"/>
+        </w:rPr>
+        <w:t xml:space="preserve">INT</w:t>
+      </w:r>
+      <w:r>
+        <w:t xml:space="preserve">) that falls just basal to the Third Pandemic clade</w:t>
+      </w:r>
+      <w:r>
+        <w:t xml:space="preserve"> </w:t>
+      </w:r>
+      <w:r>
+        <w:rPr>
+          <w:rStyle w:val="VerbatimChar"/>
+        </w:rPr>
+        <w:t xml:space="preserve">1.ORI</w:t>
+      </w:r>
+      <w:r>
+        <w:t xml:space="preserve"> </w:t>
+      </w:r>
+      <w:r>
+        <w:t xml:space="preserve">(Figure</w:t>
+      </w:r>
+      <w:r>
+        <w:t xml:space="preserve"> </w:t>
+      </w:r>
+      <w:hyperlink w:anchor="fig:fig_1.IN_map">
+        <w:r>
+          <w:rPr>
+            <w:rStyle w:val="Hyperlink"/>
+          </w:rPr>
+          <w:t xml:space="preserve">14</w:t>
+        </w:r>
+      </w:hyperlink>
+      <w:r>
+        <w:t xml:space="preserve">). The root of this clade is estimated to originate in Qinghai Province China, followed by independent radiations to Xinjian, Gansu, Tibet, and Yunnan. The lineage associated with Yunnan province then gives rise to</w:t>
+      </w:r>
+      <w:r>
+        <w:t xml:space="preserve"> </w:t>
+      </w:r>
+      <w:r>
+        <w:rPr>
+          <w:rStyle w:val="VerbatimChar"/>
+        </w:rPr>
+        <w:t xml:space="preserve">1.ORI</w:t>
+      </w:r>
+      <w:r>
+        <w:t xml:space="preserve">. Overall this geographic ancestry is consistent with the known history of the Third Pandemic.</w:t>
+      </w:r>
+    </w:p>
+    <w:bookmarkStart w:id="0" w:name="fig:fig_1.IN_map"/>
+    <w:p>
+      <w:pPr>
+        <w:pStyle w:val="CaptionedFigure"/>
+      </w:pPr>
+      <w:bookmarkStart w:id="83" w:name="fig:fig_1.IN_map"/>
+      <w:r>
+        <w:drawing>
+          <wp:inline>
+            <wp:extent cx="5943600" cy="3229693"/>
+            <wp:effectExtent b="0" l="0" r="0" t="0"/>
+            <wp:docPr descr="Figure 14: Geographic distribution of 1.IN and inferred migration history." title="" id="1" name="Picture"/>
+            <a:graphic>
+              <a:graphicData uri="http://schemas.openxmlformats.org/drawingml/2006/picture">
+                <pic:pic>
+                  <pic:nvPicPr>
+                    <pic:cNvPr descr="https://raw.githubusercontent.com/ktmeaton/plague-phylogeography-projects/382133e/main/auspice/all/chromosome/full/filter5/1.IN_map.PNG" id="0" name="Picture"/>
+                    <pic:cNvPicPr>
+                      <a:picLocks noChangeArrowheads="1" noChangeAspect="1"/>
+                    </pic:cNvPicPr>
+                  </pic:nvPicPr>
+                  <pic:blipFill>
+                    <a:blip r:embed="rId82"/>
+                    <a:stretch>
+                      <a:fillRect/>
+                    </a:stretch>
+                  </pic:blipFill>
+                  <pic:spPr bwMode="auto">
+                    <a:xfrm>
+                      <a:off x="0" y="0"/>
+                      <a:ext cx="5943600" cy="3229693"/>
+                    </a:xfrm>
+                    <a:prstGeom prst="rect">
+                      <a:avLst/>
+                    </a:prstGeom>
+                    <a:noFill/>
+                    <a:ln w="9525">
+                      <a:noFill/>
+                      <a:headEnd/>
+                      <a:tailEnd/>
+                    </a:ln>
+                  </pic:spPr>
+                </pic:pic>
+              </a:graphicData>
+            </a:graphic>
+          </wp:inline>
+        </w:drawing>
+      </w:r>
+      <w:bookmarkEnd w:id="83"/>
+    </w:p>
+    <w:p>
+      <w:pPr>
+        <w:pStyle w:val="ImageCaption"/>
+      </w:pPr>
+      <w:r>
+        <w:t xml:space="preserve">Figure 14: Geographic distribution of</w:t>
+      </w:r>
+      <w:r>
+        <w:t xml:space="preserve"> </w:t>
+      </w:r>
+      <w:r>
+        <w:rPr>
+          <w:rStyle w:val="VerbatimChar"/>
+        </w:rPr>
+        <w:t xml:space="preserve">1.IN</w:t>
+      </w:r>
+      <w:r>
+        <w:t xml:space="preserve"> </w:t>
+      </w:r>
+      <w:r>
+        <w:t xml:space="preserve">and inferred migration history.</w:t>
+      </w:r>
+    </w:p>
+    <w:bookmarkEnd w:id="0"/>
+    <w:p>
+      <w:pPr>
+        <w:pStyle w:val="BodyText"/>
+      </w:pPr>
+      <w:r>
+        <w:t xml:space="preserve">The clade with the next highest confidence is the basal</w:t>
+      </w:r>
+      <w:r>
+        <w:t xml:space="preserve"> </w:t>
+      </w:r>
+      <w:r>
+        <w:rPr>
+          <w:i/>
+        </w:rPr>
+        <w:t xml:space="preserve">antiqua</w:t>
+      </w:r>
+      <w:r>
+        <w:t xml:space="preserve"> </w:t>
+      </w:r>
+      <w:r>
+        <w:t xml:space="preserve">biovar</w:t>
+      </w:r>
+      <w:r>
+        <w:t xml:space="preserve"> </w:t>
+      </w:r>
+      <w:r>
+        <w:rPr>
+          <w:rStyle w:val="VerbatimChar"/>
+        </w:rPr>
+        <w:t xml:space="preserve">[[0.ANT]</w:t>
+      </w:r>
+      <w:r>
+        <w:t xml:space="preserve">. However, this clade is dominated by 50 years (1956-2006) of environment surveillance in the Junggar Basin of Xinjiang.</w:t>
+      </w:r>
+    </w:p>
+    <w:bookmarkStart w:id="0" w:name="fig:fig_0.ANT_map"/>
+    <w:p>
+      <w:pPr>
+        <w:pStyle w:val="CaptionedFigure"/>
+      </w:pPr>
+      <w:bookmarkStart w:id="85" w:name="fig:fig_0.ANT_map"/>
+      <w:r>
+        <w:drawing>
+          <wp:inline>
+            <wp:extent cx="5943600" cy="4126342"/>
+            <wp:effectExtent b="0" l="0" r="0" t="0"/>
+            <wp:docPr descr="Figure 15: Geographic distribution of 0.ANT and inferred migration history." title="" id="1" name="Picture"/>
+            <a:graphic>
+              <a:graphicData uri="http://schemas.openxmlformats.org/drawingml/2006/picture">
+                <pic:pic>
+                  <pic:nvPicPr>
+                    <pic:cNvPr descr="https://raw.githubusercontent.com/ktmeaton/plague-phylogeography-projects/1c029b5/main/auspice/all/chromosome/full/filter5/0.ANT_map.png" id="0" name="Picture"/>
+                    <pic:cNvPicPr>
+                      <a:picLocks noChangeArrowheads="1" noChangeAspect="1"/>
+                    </pic:cNvPicPr>
+                  </pic:nvPicPr>
+                  <pic:blipFill>
+                    <a:blip r:embed="rId84"/>
+                    <a:stretch>
+                      <a:fillRect/>
+                    </a:stretch>
+                  </pic:blipFill>
+                  <pic:spPr bwMode="auto">
+                    <a:xfrm>
+                      <a:off x="0" y="0"/>
+                      <a:ext cx="5943600" cy="4126342"/>
+                    </a:xfrm>
+                    <a:prstGeom prst="rect">
+                      <a:avLst/>
+                    </a:prstGeom>
+                    <a:noFill/>
+                    <a:ln w="9525">
+                      <a:noFill/>
+                      <a:headEnd/>
+                      <a:tailEnd/>
+                    </a:ln>
+                  </pic:spPr>
+                </pic:pic>
+              </a:graphicData>
+            </a:graphic>
+          </wp:inline>
+        </w:drawing>
+      </w:r>
+      <w:bookmarkEnd w:id="85"/>
+    </w:p>
+    <w:p>
+      <w:pPr>
+        <w:pStyle w:val="ImageCaption"/>
+      </w:pPr>
+      <w:r>
+        <w:t xml:space="preserve">Figure 15: Geographic distribution of</w:t>
+      </w:r>
+      <w:r>
+        <w:t xml:space="preserve"> </w:t>
+      </w:r>
+      <w:r>
+        <w:rPr>
+          <w:rStyle w:val="VerbatimChar"/>
+        </w:rPr>
+        <w:t xml:space="preserve">0.ANT</w:t>
+      </w:r>
+      <w:r>
+        <w:t xml:space="preserve"> </w:t>
+      </w:r>
+      <w:r>
+        <w:t xml:space="preserve">and inferred migration history.</w:t>
+      </w:r>
+    </w:p>
+    <w:bookmarkEnd w:id="0"/>
+    <w:bookmarkStart w:id="0" w:name="fig:fig_0.ANT4_map"/>
+    <w:p>
+      <w:pPr>
+        <w:pStyle w:val="CaptionedFigure"/>
+      </w:pPr>
+      <w:bookmarkStart w:id="87" w:name="fig:fig_0.ANT4_map"/>
+      <w:r>
+        <w:drawing>
+          <wp:inline>
+            <wp:extent cx="5943600" cy="4105885"/>
+            <wp:effectExtent b="0" l="0" r="0" t="0"/>
+            <wp:docPr descr="Figure 16: Geographic distribution of 0.ANT4 and inferred migration history." title="" id="1" name="Picture"/>
+            <a:graphic>
+              <a:graphicData uri="http://schemas.openxmlformats.org/drawingml/2006/picture">
+                <pic:pic>
+                  <pic:nvPicPr>
+                    <pic:cNvPr descr="https://raw.githubusercontent.com/ktmeaton/plague-phylogeography-projects/1c029b5/main/auspice/all/chromosome/full/filter5/0.ANT4_map.png" id="0" name="Picture"/>
+                    <pic:cNvPicPr>
+                      <a:picLocks noChangeArrowheads="1" noChangeAspect="1"/>
+                    </pic:cNvPicPr>
+                  </pic:nvPicPr>
+                  <pic:blipFill>
+                    <a:blip r:embed="rId86"/>
+                    <a:stretch>
+                      <a:fillRect/>
+                    </a:stretch>
+                  </pic:blipFill>
+                  <pic:spPr bwMode="auto">
+                    <a:xfrm>
+                      <a:off x="0" y="0"/>
+                      <a:ext cx="5943600" cy="4105885"/>
+                    </a:xfrm>
+                    <a:prstGeom prst="rect">
+                      <a:avLst/>
+                    </a:prstGeom>
+                    <a:noFill/>
+                    <a:ln w="9525">
+                      <a:noFill/>
+                      <a:headEnd/>
+                      <a:tailEnd/>
+                    </a:ln>
+                  </pic:spPr>
+                </pic:pic>
+              </a:graphicData>
+            </a:graphic>
+          </wp:inline>
+        </w:drawing>
+      </w:r>
+      <w:bookmarkEnd w:id="87"/>
+    </w:p>
+    <w:p>
+      <w:pPr>
+        <w:pStyle w:val="ImageCaption"/>
+      </w:pPr>
+      <w:r>
+        <w:t xml:space="preserve">Figure 16: Geographic distribution of</w:t>
+      </w:r>
+      <w:r>
+        <w:t xml:space="preserve"> </w:t>
+      </w:r>
+      <w:r>
+        <w:rPr>
+          <w:rStyle w:val="VerbatimChar"/>
+        </w:rPr>
+        <w:t xml:space="preserve">0.ANT4</w:t>
+      </w:r>
+      <w:r>
+        <w:t xml:space="preserve"> </w:t>
+      </w:r>
+      <w:r>
+        <w:t xml:space="preserve">and inferred migration history.</w:t>
+      </w:r>
+    </w:p>
+    <w:bookmarkEnd w:id="0"/>
     <w:p>
       <w:pPr>
         <w:pStyle w:val="Heading2"/>
       </w:pPr>
-      <w:bookmarkStart w:id="79" w:name="conclusion"/>
+      <w:bookmarkStart w:id="88" w:name="conclusion"/>
       <w:r>
         <w:t xml:space="preserve">Conclusion</w:t>
       </w:r>
-      <w:bookmarkEnd w:id="79"/>
+      <w:bookmarkEnd w:id="88"/>
     </w:p>
     <w:p>
       <w:pPr>
         <w:pStyle w:val="Heading2"/>
       </w:pPr>
-      <w:bookmarkStart w:id="80" w:name="appendix"/>
+      <w:bookmarkStart w:id="89" w:name="appendix"/>
       <w:r>
         <w:t xml:space="preserve">Appendix</w:t>
       </w:r>
-      <w:bookmarkEnd w:id="80"/>
+      <w:bookmarkEnd w:id="89"/>
     </w:p>
     <w:p>
       <w:pPr>
         <w:pStyle w:val="Heading2"/>
       </w:pPr>
-      <w:bookmarkStart w:id="81" w:name="references"/>
+      <w:bookmarkStart w:id="90" w:name="references"/>
       <w:r>
         <w:t xml:space="preserve">References</w:t>
       </w:r>
-      <w:bookmarkEnd w:id="81"/>
-    </w:p>
-    <w:bookmarkStart w:id="196" w:name="refs"/>
-    <w:bookmarkStart w:id="84" w:name="ref-Vo6ReJPm"/>
+      <w:bookmarkEnd w:id="90"/>
+    </w:p>
+    <w:bookmarkStart w:id="205" w:name="refs"/>
+    <w:bookmarkStart w:id="93" w:name="ref-Vo6ReJPm"/>
     <w:p>
       <w:pPr>
         <w:pStyle w:val="Bibliography"/>
@@ -6744,7 +8202,7 @@
       <w:r>
         <w:t xml:space="preserve"> </w:t>
       </w:r>
-      <w:hyperlink r:id="rId82">
+      <w:hyperlink r:id="rId91">
         <w:r>
           <w:rPr>
             <w:rStyle w:val="Hyperlink"/>
@@ -6761,7 +8219,7 @@
       <w:r>
         <w:t xml:space="preserve"> </w:t>
       </w:r>
-      <w:hyperlink r:id="rId83">
+      <w:hyperlink r:id="rId92">
         <w:r>
           <w:rPr>
             <w:rStyle w:val="Hyperlink"/>
@@ -6770,8 +8228,8 @@
         </w:r>
       </w:hyperlink>
     </w:p>
-    <w:bookmarkEnd w:id="84"/>
-    <w:bookmarkStart w:id="88" w:name="ref-AQa9Tn4j"/>
+    <w:bookmarkEnd w:id="93"/>
+    <w:bookmarkStart w:id="97" w:name="ref-AQa9Tn4j"/>
     <w:p>
       <w:pPr>
         <w:pStyle w:val="Bibliography"/>
@@ -6840,7 +8298,7 @@
       <w:r>
         <w:t xml:space="preserve"> </w:t>
       </w:r>
-      <w:hyperlink r:id="rId85">
+      <w:hyperlink r:id="rId94">
         <w:r>
           <w:rPr>
             <w:rStyle w:val="Hyperlink"/>
@@ -6860,7 +8318,7 @@
       <w:r>
         <w:t xml:space="preserve"> </w:t>
       </w:r>
-      <w:hyperlink r:id="rId86">
+      <w:hyperlink r:id="rId95">
         <w:r>
           <w:rPr>
             <w:rStyle w:val="Hyperlink"/>
@@ -6877,7 +8335,7 @@
       <w:r>
         <w:t xml:space="preserve"> </w:t>
       </w:r>
-      <w:hyperlink r:id="rId87">
+      <w:hyperlink r:id="rId96">
         <w:r>
           <w:rPr>
             <w:rStyle w:val="Hyperlink"/>
@@ -6886,8 +8344,8 @@
         </w:r>
       </w:hyperlink>
     </w:p>
-    <w:bookmarkEnd w:id="88"/>
-    <w:bookmarkStart w:id="93" w:name="ref-1093vihdz"/>
+    <w:bookmarkEnd w:id="97"/>
+    <w:bookmarkStart w:id="102" w:name="ref-1093vihdz"/>
     <w:p>
       <w:pPr>
         <w:pStyle w:val="Bibliography"/>
@@ -6931,7 +8389,7 @@
       <w:r>
         <w:t xml:space="preserve"> </w:t>
       </w:r>
-      <w:hyperlink r:id="rId89">
+      <w:hyperlink r:id="rId98">
         <w:r>
           <w:rPr>
             <w:rStyle w:val="Hyperlink"/>
@@ -6951,7 +8409,7 @@
       <w:r>
         <w:t xml:space="preserve"> </w:t>
       </w:r>
-      <w:hyperlink r:id="rId90">
+      <w:hyperlink r:id="rId99">
         <w:r>
           <w:rPr>
             <w:rStyle w:val="Hyperlink"/>
@@ -6968,7 +8426,7 @@
       <w:r>
         <w:t xml:space="preserve"> </w:t>
       </w:r>
-      <w:hyperlink r:id="rId91">
+      <w:hyperlink r:id="rId100">
         <w:r>
           <w:rPr>
             <w:rStyle w:val="Hyperlink"/>
@@ -6985,7 +8443,7 @@
       <w:r>
         <w:t xml:space="preserve"> </w:t>
       </w:r>
-      <w:hyperlink r:id="rId92">
+      <w:hyperlink r:id="rId101">
         <w:r>
           <w:rPr>
             <w:rStyle w:val="Hyperlink"/>
@@ -6994,8 +8452,8 @@
         </w:r>
       </w:hyperlink>
     </w:p>
-    <w:bookmarkEnd w:id="93"/>
-    <w:bookmarkStart w:id="96" w:name="ref-uM6Rh5Fu"/>
+    <w:bookmarkEnd w:id="102"/>
+    <w:bookmarkStart w:id="105" w:name="ref-uM6Rh5Fu"/>
     <w:p>
       <w:pPr>
         <w:pStyle w:val="Bibliography"/>
@@ -7048,7 +8506,7 @@
       <w:r>
         <w:t xml:space="preserve"> </w:t>
       </w:r>
-      <w:hyperlink r:id="rId94">
+      <w:hyperlink r:id="rId103">
         <w:r>
           <w:rPr>
             <w:rStyle w:val="Hyperlink"/>
@@ -7065,7 +8523,7 @@
       <w:r>
         <w:t xml:space="preserve"> </w:t>
       </w:r>
-      <w:hyperlink r:id="rId95">
+      <w:hyperlink r:id="rId104">
         <w:r>
           <w:rPr>
             <w:rStyle w:val="Hyperlink"/>
@@ -7074,8 +8532,8 @@
         </w:r>
       </w:hyperlink>
     </w:p>
-    <w:bookmarkEnd w:id="96"/>
-    <w:bookmarkStart w:id="98" w:name="ref-h4WAqbKy"/>
+    <w:bookmarkEnd w:id="105"/>
+    <w:bookmarkStart w:id="107" w:name="ref-h4WAqbKy"/>
     <w:p>
       <w:pPr>
         <w:pStyle w:val="Bibliography"/>
@@ -7110,7 +8568,7 @@
       <w:r>
         <w:t xml:space="preserve"> </w:t>
       </w:r>
-      <w:hyperlink r:id="rId97">
+      <w:hyperlink r:id="rId106">
         <w:r>
           <w:rPr>
             <w:rStyle w:val="Hyperlink"/>
@@ -7119,8 +8577,8 @@
         </w:r>
       </w:hyperlink>
     </w:p>
-    <w:bookmarkEnd w:id="98"/>
-    <w:bookmarkStart w:id="100" w:name="ref-13ET92iS0"/>
+    <w:bookmarkEnd w:id="107"/>
+    <w:bookmarkStart w:id="109" w:name="ref-13ET92iS0"/>
     <w:p>
       <w:pPr>
         <w:pStyle w:val="Bibliography"/>
@@ -7173,7 +8631,7 @@
       <w:r>
         <w:t xml:space="preserve"> </w:t>
       </w:r>
-      <w:hyperlink r:id="rId99">
+      <w:hyperlink r:id="rId108">
         <w:r>
           <w:rPr>
             <w:rStyle w:val="Hyperlink"/>
@@ -7182,8 +8640,8 @@
         </w:r>
       </w:hyperlink>
     </w:p>
-    <w:bookmarkEnd w:id="100"/>
-    <w:bookmarkStart w:id="102" w:name="ref-S5fFaZrD"/>
+    <w:bookmarkEnd w:id="109"/>
+    <w:bookmarkStart w:id="111" w:name="ref-S5fFaZrD"/>
     <w:p>
       <w:pPr>
         <w:pStyle w:val="Bibliography"/>
@@ -7227,7 +8685,7 @@
       <w:r>
         <w:t xml:space="preserve"> </w:t>
       </w:r>
-      <w:hyperlink r:id="rId101">
+      <w:hyperlink r:id="rId110">
         <w:r>
           <w:rPr>
             <w:rStyle w:val="Hyperlink"/>
@@ -7236,8 +8694,8 @@
         </w:r>
       </w:hyperlink>
     </w:p>
-    <w:bookmarkEnd w:id="102"/>
-    <w:bookmarkStart w:id="104" w:name="ref-kQFNGkNf"/>
+    <w:bookmarkEnd w:id="111"/>
+    <w:bookmarkStart w:id="113" w:name="ref-kQFNGkNf"/>
     <w:p>
       <w:pPr>
         <w:pStyle w:val="Bibliography"/>
@@ -7272,7 +8730,7 @@
       <w:r>
         <w:t xml:space="preserve"> </w:t>
       </w:r>
-      <w:hyperlink r:id="rId103">
+      <w:hyperlink r:id="rId112">
         <w:r>
           <w:rPr>
             <w:rStyle w:val="Hyperlink"/>
@@ -7281,8 +8739,8 @@
         </w:r>
       </w:hyperlink>
     </w:p>
-    <w:bookmarkEnd w:id="104"/>
-    <w:bookmarkStart w:id="108" w:name="ref-TV8iDhk7"/>
+    <w:bookmarkEnd w:id="113"/>
+    <w:bookmarkStart w:id="117" w:name="ref-TV8iDhk7"/>
     <w:p>
       <w:pPr>
         <w:pStyle w:val="Bibliography"/>
@@ -7335,7 +8793,7 @@
       <w:r>
         <w:t xml:space="preserve"> </w:t>
       </w:r>
-      <w:hyperlink r:id="rId105">
+      <w:hyperlink r:id="rId114">
         <w:r>
           <w:rPr>
             <w:rStyle w:val="Hyperlink"/>
@@ -7352,7 +8810,7 @@
       <w:r>
         <w:t xml:space="preserve"> </w:t>
       </w:r>
-      <w:hyperlink r:id="rId106">
+      <w:hyperlink r:id="rId115">
         <w:r>
           <w:rPr>
             <w:rStyle w:val="Hyperlink"/>
@@ -7369,7 +8827,7 @@
       <w:r>
         <w:t xml:space="preserve"> </w:t>
       </w:r>
-      <w:hyperlink r:id="rId107">
+      <w:hyperlink r:id="rId116">
         <w:r>
           <w:rPr>
             <w:rStyle w:val="Hyperlink"/>
@@ -7378,8 +8836,8 @@
         </w:r>
       </w:hyperlink>
     </w:p>
-    <w:bookmarkEnd w:id="108"/>
-    <w:bookmarkStart w:id="111" w:name="ref-187QsoYP3"/>
+    <w:bookmarkEnd w:id="117"/>
+    <w:bookmarkStart w:id="120" w:name="ref-187QsoYP3"/>
     <w:p>
       <w:pPr>
         <w:pStyle w:val="Bibliography"/>
@@ -7423,7 +8881,7 @@
       <w:r>
         <w:t xml:space="preserve"> </w:t>
       </w:r>
-      <w:hyperlink r:id="rId109">
+      <w:hyperlink r:id="rId118">
         <w:r>
           <w:rPr>
             <w:rStyle w:val="Hyperlink"/>
@@ -7443,7 +8901,7 @@
       <w:r>
         <w:t xml:space="preserve"> </w:t>
       </w:r>
-      <w:hyperlink r:id="rId110">
+      <w:hyperlink r:id="rId119">
         <w:r>
           <w:rPr>
             <w:rStyle w:val="Hyperlink"/>
@@ -7452,8 +8910,8 @@
         </w:r>
       </w:hyperlink>
     </w:p>
-    <w:bookmarkEnd w:id="111"/>
-    <w:bookmarkStart w:id="116" w:name="ref-E2sCnrTc"/>
+    <w:bookmarkEnd w:id="120"/>
+    <w:bookmarkStart w:id="125" w:name="ref-E2sCnrTc"/>
     <w:p>
       <w:pPr>
         <w:pStyle w:val="Bibliography"/>
@@ -7572,7 +9030,7 @@
       <w:r>
         <w:t xml:space="preserve"> </w:t>
       </w:r>
-      <w:hyperlink r:id="rId112">
+      <w:hyperlink r:id="rId121">
         <w:r>
           <w:rPr>
             <w:rStyle w:val="Hyperlink"/>
@@ -7592,7 +9050,7 @@
       <w:r>
         <w:t xml:space="preserve"> </w:t>
       </w:r>
-      <w:hyperlink r:id="rId113">
+      <w:hyperlink r:id="rId122">
         <w:r>
           <w:rPr>
             <w:rStyle w:val="Hyperlink"/>
@@ -7609,7 +9067,7 @@
       <w:r>
         <w:t xml:space="preserve"> </w:t>
       </w:r>
-      <w:hyperlink r:id="rId114">
+      <w:hyperlink r:id="rId123">
         <w:r>
           <w:rPr>
             <w:rStyle w:val="Hyperlink"/>
@@ -7626,7 +9084,7 @@
       <w:r>
         <w:t xml:space="preserve"> </w:t>
       </w:r>
-      <w:hyperlink r:id="rId115">
+      <w:hyperlink r:id="rId124">
         <w:r>
           <w:rPr>
             <w:rStyle w:val="Hyperlink"/>
@@ -7635,8 +9093,8 @@
         </w:r>
       </w:hyperlink>
     </w:p>
-    <w:bookmarkEnd w:id="116"/>
-    <w:bookmarkStart w:id="119" w:name="ref-ACt53Sow"/>
+    <w:bookmarkEnd w:id="125"/>
+    <w:bookmarkStart w:id="128" w:name="ref-ACt53Sow"/>
     <w:p>
       <w:pPr>
         <w:pStyle w:val="Bibliography"/>
@@ -7693,7 +9151,7 @@
       <w:r>
         <w:t xml:space="preserve"> </w:t>
       </w:r>
-      <w:hyperlink r:id="rId117">
+      <w:hyperlink r:id="rId126">
         <w:r>
           <w:rPr>
             <w:rStyle w:val="Hyperlink"/>
@@ -7713,7 +9171,7 @@
       <w:r>
         <w:t xml:space="preserve"> </w:t>
       </w:r>
-      <w:hyperlink r:id="rId118">
+      <w:hyperlink r:id="rId127">
         <w:r>
           <w:rPr>
             <w:rStyle w:val="Hyperlink"/>
@@ -7722,8 +9180,8 @@
         </w:r>
       </w:hyperlink>
     </w:p>
-    <w:bookmarkEnd w:id="119"/>
-    <w:bookmarkStart w:id="124" w:name="ref-1cTipQcd"/>
+    <w:bookmarkEnd w:id="128"/>
+    <w:bookmarkStart w:id="133" w:name="ref-1cTipQcd"/>
     <w:p>
       <w:pPr>
         <w:pStyle w:val="Bibliography"/>
@@ -7767,7 +9225,7 @@
       <w:r>
         <w:t xml:space="preserve"> </w:t>
       </w:r>
-      <w:hyperlink r:id="rId120">
+      <w:hyperlink r:id="rId129">
         <w:r>
           <w:rPr>
             <w:rStyle w:val="Hyperlink"/>
@@ -7787,7 +9245,7 @@
       <w:r>
         <w:t xml:space="preserve"> </w:t>
       </w:r>
-      <w:hyperlink r:id="rId121">
+      <w:hyperlink r:id="rId130">
         <w:r>
           <w:rPr>
             <w:rStyle w:val="Hyperlink"/>
@@ -7804,7 +9262,7 @@
       <w:r>
         <w:t xml:space="preserve"> </w:t>
       </w:r>
-      <w:hyperlink r:id="rId122">
+      <w:hyperlink r:id="rId131">
         <w:r>
           <w:rPr>
             <w:rStyle w:val="Hyperlink"/>
@@ -7821,7 +9279,7 @@
       <w:r>
         <w:t xml:space="preserve"> </w:t>
       </w:r>
-      <w:hyperlink r:id="rId123">
+      <w:hyperlink r:id="rId132">
         <w:r>
           <w:rPr>
             <w:rStyle w:val="Hyperlink"/>
@@ -7830,8 +9288,8 @@
         </w:r>
       </w:hyperlink>
     </w:p>
-    <w:bookmarkEnd w:id="124"/>
-    <w:bookmarkStart w:id="126" w:name="ref-131fQLiJt"/>
+    <w:bookmarkEnd w:id="133"/>
+    <w:bookmarkStart w:id="135" w:name="ref-131fQLiJt"/>
     <w:p>
       <w:pPr>
         <w:pStyle w:val="Bibliography"/>
@@ -7875,7 +9333,7 @@
       <w:r>
         <w:t xml:space="preserve"> </w:t>
       </w:r>
-      <w:hyperlink r:id="rId125">
+      <w:hyperlink r:id="rId134">
         <w:r>
           <w:rPr>
             <w:rStyle w:val="Hyperlink"/>
@@ -7884,8 +9342,8 @@
         </w:r>
       </w:hyperlink>
     </w:p>
-    <w:bookmarkEnd w:id="126"/>
-    <w:bookmarkStart w:id="128" w:name="ref-hxWSqZgm"/>
+    <w:bookmarkEnd w:id="135"/>
+    <w:bookmarkStart w:id="137" w:name="ref-hxWSqZgm"/>
     <w:p>
       <w:pPr>
         <w:pStyle w:val="Bibliography"/>
@@ -7920,7 +9378,7 @@
       <w:r>
         <w:t xml:space="preserve"> </w:t>
       </w:r>
-      <w:hyperlink r:id="rId127">
+      <w:hyperlink r:id="rId136">
         <w:r>
           <w:rPr>
             <w:rStyle w:val="Hyperlink"/>
@@ -7929,8 +9387,8 @@
         </w:r>
       </w:hyperlink>
     </w:p>
-    <w:bookmarkEnd w:id="128"/>
-    <w:bookmarkStart w:id="130" w:name="ref-M15a78x5"/>
+    <w:bookmarkEnd w:id="137"/>
+    <w:bookmarkStart w:id="139" w:name="ref-M15a78x5"/>
     <w:p>
       <w:pPr>
         <w:pStyle w:val="Bibliography"/>
@@ -7965,7 +9423,7 @@
       <w:r>
         <w:t xml:space="preserve"> </w:t>
       </w:r>
-      <w:hyperlink r:id="rId129">
+      <w:hyperlink r:id="rId138">
         <w:r>
           <w:rPr>
             <w:rStyle w:val="Hyperlink"/>
@@ -7974,8 +9432,8 @@
         </w:r>
       </w:hyperlink>
     </w:p>
-    <w:bookmarkEnd w:id="130"/>
-    <w:bookmarkStart w:id="132" w:name="ref-5rCiNisz"/>
+    <w:bookmarkEnd w:id="139"/>
+    <w:bookmarkStart w:id="141" w:name="ref-5rCiNisz"/>
     <w:p>
       <w:pPr>
         <w:pStyle w:val="Bibliography"/>
@@ -8010,7 +9468,7 @@
       <w:r>
         <w:t xml:space="preserve"> </w:t>
       </w:r>
-      <w:hyperlink r:id="rId131">
+      <w:hyperlink r:id="rId140">
         <w:r>
           <w:rPr>
             <w:rStyle w:val="Hyperlink"/>
@@ -8019,8 +9477,8 @@
         </w:r>
       </w:hyperlink>
     </w:p>
-    <w:bookmarkEnd w:id="132"/>
-    <w:bookmarkStart w:id="134" w:name="ref-1DR126iIZ"/>
+    <w:bookmarkEnd w:id="141"/>
+    <w:bookmarkStart w:id="143" w:name="ref-1DR126iIZ"/>
     <w:p>
       <w:pPr>
         <w:pStyle w:val="Bibliography"/>
@@ -8055,7 +9513,7 @@
       <w:r>
         <w:t xml:space="preserve"> </w:t>
       </w:r>
-      <w:hyperlink r:id="rId133">
+      <w:hyperlink r:id="rId142">
         <w:r>
           <w:rPr>
             <w:rStyle w:val="Hyperlink"/>
@@ -8064,8 +9522,8 @@
         </w:r>
       </w:hyperlink>
     </w:p>
-    <w:bookmarkEnd w:id="134"/>
-    <w:bookmarkStart w:id="136" w:name="ref-puYDXtJ9"/>
+    <w:bookmarkEnd w:id="143"/>
+    <w:bookmarkStart w:id="145" w:name="ref-puYDXtJ9"/>
     <w:p>
       <w:pPr>
         <w:pStyle w:val="Bibliography"/>
@@ -8100,7 +9558,7 @@
       <w:r>
         <w:t xml:space="preserve"> </w:t>
       </w:r>
-      <w:hyperlink r:id="rId135">
+      <w:hyperlink r:id="rId144">
         <w:r>
           <w:rPr>
             <w:rStyle w:val="Hyperlink"/>
@@ -8109,8 +9567,8 @@
         </w:r>
       </w:hyperlink>
     </w:p>
-    <w:bookmarkEnd w:id="136"/>
-    <w:bookmarkStart w:id="139" w:name="ref-17yD9OrGW"/>
+    <w:bookmarkEnd w:id="145"/>
+    <w:bookmarkStart w:id="148" w:name="ref-17yD9OrGW"/>
     <w:p>
       <w:pPr>
         <w:pStyle w:val="Bibliography"/>
@@ -8154,7 +9612,7 @@
       <w:r>
         <w:t xml:space="preserve"> </w:t>
       </w:r>
-      <w:hyperlink r:id="rId137">
+      <w:hyperlink r:id="rId146">
         <w:r>
           <w:rPr>
             <w:rStyle w:val="Hyperlink"/>
@@ -8174,7 +9632,7 @@
       <w:r>
         <w:t xml:space="preserve"> </w:t>
       </w:r>
-      <w:hyperlink r:id="rId138">
+      <w:hyperlink r:id="rId147">
         <w:r>
           <w:rPr>
             <w:rStyle w:val="Hyperlink"/>
@@ -8183,8 +9641,8 @@
         </w:r>
       </w:hyperlink>
     </w:p>
-    <w:bookmarkEnd w:id="139"/>
-    <w:bookmarkStart w:id="141" w:name="ref-MDriN15G"/>
+    <w:bookmarkEnd w:id="148"/>
+    <w:bookmarkStart w:id="150" w:name="ref-MDriN15G"/>
     <w:p>
       <w:pPr>
         <w:pStyle w:val="Bibliography"/>
@@ -8228,7 +9686,7 @@
       <w:r>
         <w:t xml:space="preserve"> </w:t>
       </w:r>
-      <w:hyperlink r:id="rId140">
+      <w:hyperlink r:id="rId149">
         <w:r>
           <w:rPr>
             <w:rStyle w:val="Hyperlink"/>
@@ -8248,7 +9706,7 @@
       <w:r>
         <w:t xml:space="preserve"> </w:t>
       </w:r>
-      <w:hyperlink r:id="rId140">
+      <w:hyperlink r:id="rId149">
         <w:r>
           <w:rPr>
             <w:rStyle w:val="Hyperlink"/>
@@ -8257,8 +9715,8 @@
         </w:r>
       </w:hyperlink>
     </w:p>
-    <w:bookmarkEnd w:id="141"/>
-    <w:bookmarkStart w:id="144" w:name="ref-1CPIgshmC"/>
+    <w:bookmarkEnd w:id="150"/>
+    <w:bookmarkStart w:id="153" w:name="ref-1CPIgshmC"/>
     <w:p>
       <w:pPr>
         <w:pStyle w:val="Bibliography"/>
@@ -8302,7 +9760,7 @@
       <w:r>
         <w:t xml:space="preserve"> </w:t>
       </w:r>
-      <w:hyperlink r:id="rId142">
+      <w:hyperlink r:id="rId151">
         <w:r>
           <w:rPr>
             <w:rStyle w:val="Hyperlink"/>
@@ -8322,7 +9780,7 @@
       <w:r>
         <w:t xml:space="preserve"> </w:t>
       </w:r>
-      <w:hyperlink r:id="rId143">
+      <w:hyperlink r:id="rId152">
         <w:r>
           <w:rPr>
             <w:rStyle w:val="Hyperlink"/>
@@ -8331,8 +9789,8 @@
         </w:r>
       </w:hyperlink>
     </w:p>
-    <w:bookmarkEnd w:id="144"/>
-    <w:bookmarkStart w:id="147" w:name="ref-ONhNS9aO"/>
+    <w:bookmarkEnd w:id="153"/>
+    <w:bookmarkStart w:id="156" w:name="ref-ONhNS9aO"/>
     <w:p>
       <w:pPr>
         <w:pStyle w:val="Bibliography"/>
@@ -8389,7 +9847,7 @@
       <w:r>
         <w:t xml:space="preserve"> </w:t>
       </w:r>
-      <w:hyperlink r:id="rId145">
+      <w:hyperlink r:id="rId154">
         <w:r>
           <w:rPr>
             <w:rStyle w:val="Hyperlink"/>
@@ -8409,7 +9867,7 @@
       <w:r>
         <w:t xml:space="preserve"> </w:t>
       </w:r>
-      <w:hyperlink r:id="rId146">
+      <w:hyperlink r:id="rId155">
         <w:r>
           <w:rPr>
             <w:rStyle w:val="Hyperlink"/>
@@ -8418,8 +9876,8 @@
         </w:r>
       </w:hyperlink>
     </w:p>
-    <w:bookmarkEnd w:id="147"/>
-    <w:bookmarkStart w:id="150" w:name="ref-QZIPWLUx"/>
+    <w:bookmarkEnd w:id="156"/>
+    <w:bookmarkStart w:id="159" w:name="ref-QZIPWLUx"/>
     <w:p>
       <w:pPr>
         <w:pStyle w:val="Bibliography"/>
@@ -8463,7 +9921,7 @@
       <w:r>
         <w:t xml:space="preserve"> </w:t>
       </w:r>
-      <w:hyperlink r:id="rId148">
+      <w:hyperlink r:id="rId157">
         <w:r>
           <w:rPr>
             <w:rStyle w:val="Hyperlink"/>
@@ -8483,7 +9941,7 @@
       <w:r>
         <w:t xml:space="preserve"> </w:t>
       </w:r>
-      <w:hyperlink r:id="rId149">
+      <w:hyperlink r:id="rId158">
         <w:r>
           <w:rPr>
             <w:rStyle w:val="Hyperlink"/>
@@ -8492,8 +9950,8 @@
         </w:r>
       </w:hyperlink>
     </w:p>
-    <w:bookmarkEnd w:id="150"/>
-    <w:bookmarkStart w:id="153" w:name="ref-mkkgRhHT"/>
+    <w:bookmarkEnd w:id="159"/>
+    <w:bookmarkStart w:id="162" w:name="ref-mkkgRhHT"/>
     <w:p>
       <w:pPr>
         <w:pStyle w:val="Bibliography"/>
@@ -8537,7 +9995,7 @@
       <w:r>
         <w:t xml:space="preserve"> </w:t>
       </w:r>
-      <w:hyperlink r:id="rId151">
+      <w:hyperlink r:id="rId160">
         <w:r>
           <w:rPr>
             <w:rStyle w:val="Hyperlink"/>
@@ -8557,7 +10015,7 @@
       <w:r>
         <w:t xml:space="preserve"> </w:t>
       </w:r>
-      <w:hyperlink r:id="rId152">
+      <w:hyperlink r:id="rId161">
         <w:r>
           <w:rPr>
             <w:rStyle w:val="Hyperlink"/>
@@ -8566,8 +10024,8 @@
         </w:r>
       </w:hyperlink>
     </w:p>
-    <w:bookmarkEnd w:id="153"/>
-    <w:bookmarkStart w:id="156" w:name="ref-12SvE6y3A"/>
+    <w:bookmarkEnd w:id="162"/>
+    <w:bookmarkStart w:id="165" w:name="ref-12SvE6y3A"/>
     <w:p>
       <w:pPr>
         <w:pStyle w:val="Bibliography"/>
@@ -8611,7 +10069,7 @@
       <w:r>
         <w:t xml:space="preserve"> </w:t>
       </w:r>
-      <w:hyperlink r:id="rId154">
+      <w:hyperlink r:id="rId163">
         <w:r>
           <w:rPr>
             <w:rStyle w:val="Hyperlink"/>
@@ -8631,7 +10089,7 @@
       <w:r>
         <w:t xml:space="preserve"> </w:t>
       </w:r>
-      <w:hyperlink r:id="rId155">
+      <w:hyperlink r:id="rId164">
         <w:r>
           <w:rPr>
             <w:rStyle w:val="Hyperlink"/>
@@ -8640,8 +10098,8 @@
         </w:r>
       </w:hyperlink>
     </w:p>
-    <w:bookmarkEnd w:id="156"/>
-    <w:bookmarkStart w:id="159" w:name="ref-VomZnwKw"/>
+    <w:bookmarkEnd w:id="165"/>
+    <w:bookmarkStart w:id="168" w:name="ref-VomZnwKw"/>
     <w:p>
       <w:pPr>
         <w:pStyle w:val="Bibliography"/>
@@ -8685,7 +10143,7 @@
       <w:r>
         <w:t xml:space="preserve"> </w:t>
       </w:r>
-      <w:hyperlink r:id="rId157">
+      <w:hyperlink r:id="rId166">
         <w:r>
           <w:rPr>
             <w:rStyle w:val="Hyperlink"/>
@@ -8705,7 +10163,7 @@
       <w:r>
         <w:t xml:space="preserve"> </w:t>
       </w:r>
-      <w:hyperlink r:id="rId158">
+      <w:hyperlink r:id="rId167">
         <w:r>
           <w:rPr>
             <w:rStyle w:val="Hyperlink"/>
@@ -8714,8 +10172,8 @@
         </w:r>
       </w:hyperlink>
     </w:p>
-    <w:bookmarkEnd w:id="159"/>
-    <w:bookmarkStart w:id="164" w:name="ref-11JaQggrG"/>
+    <w:bookmarkEnd w:id="168"/>
+    <w:bookmarkStart w:id="173" w:name="ref-11JaQggrG"/>
     <w:p>
       <w:pPr>
         <w:pStyle w:val="Bibliography"/>
@@ -8759,7 +10217,7 @@
       <w:r>
         <w:t xml:space="preserve"> </w:t>
       </w:r>
-      <w:hyperlink r:id="rId160">
+      <w:hyperlink r:id="rId169">
         <w:r>
           <w:rPr>
             <w:rStyle w:val="Hyperlink"/>
@@ -8779,7 +10237,7 @@
       <w:r>
         <w:t xml:space="preserve"> </w:t>
       </w:r>
-      <w:hyperlink r:id="rId161">
+      <w:hyperlink r:id="rId170">
         <w:r>
           <w:rPr>
             <w:rStyle w:val="Hyperlink"/>
@@ -8796,7 +10254,7 @@
       <w:r>
         <w:t xml:space="preserve"> </w:t>
       </w:r>
-      <w:hyperlink r:id="rId162">
+      <w:hyperlink r:id="rId171">
         <w:r>
           <w:rPr>
             <w:rStyle w:val="Hyperlink"/>
@@ -8813,7 +10271,7 @@
       <w:r>
         <w:t xml:space="preserve"> </w:t>
       </w:r>
-      <w:hyperlink r:id="rId163">
+      <w:hyperlink r:id="rId172">
         <w:r>
           <w:rPr>
             <w:rStyle w:val="Hyperlink"/>
@@ -8822,8 +10280,8 @@
         </w:r>
       </w:hyperlink>
     </w:p>
-    <w:bookmarkEnd w:id="164"/>
-    <w:bookmarkStart w:id="167" w:name="ref-cIuFxbEY"/>
+    <w:bookmarkEnd w:id="173"/>
+    <w:bookmarkStart w:id="176" w:name="ref-cIuFxbEY"/>
     <w:p>
       <w:pPr>
         <w:pStyle w:val="Bibliography"/>
@@ -8880,7 +10338,7 @@
       <w:r>
         <w:t xml:space="preserve"> </w:t>
       </w:r>
-      <w:hyperlink r:id="rId165">
+      <w:hyperlink r:id="rId174">
         <w:r>
           <w:rPr>
             <w:rStyle w:val="Hyperlink"/>
@@ -8900,7 +10358,7 @@
       <w:r>
         <w:t xml:space="preserve"> </w:t>
       </w:r>
-      <w:hyperlink r:id="rId166">
+      <w:hyperlink r:id="rId175">
         <w:r>
           <w:rPr>
             <w:rStyle w:val="Hyperlink"/>
@@ -8909,8 +10367,8 @@
         </w:r>
       </w:hyperlink>
     </w:p>
-    <w:bookmarkEnd w:id="167"/>
-    <w:bookmarkStart w:id="170" w:name="ref-66GmpEaG"/>
+    <w:bookmarkEnd w:id="176"/>
+    <w:bookmarkStart w:id="179" w:name="ref-66GmpEaG"/>
     <w:p>
       <w:pPr>
         <w:pStyle w:val="Bibliography"/>
@@ -8954,7 +10412,7 @@
       <w:r>
         <w:t xml:space="preserve"> </w:t>
       </w:r>
-      <w:hyperlink r:id="rId168">
+      <w:hyperlink r:id="rId177">
         <w:r>
           <w:rPr>
             <w:rStyle w:val="Hyperlink"/>
@@ -8974,7 +10432,7 @@
       <w:r>
         <w:t xml:space="preserve"> </w:t>
       </w:r>
-      <w:hyperlink r:id="rId169">
+      <w:hyperlink r:id="rId178">
         <w:r>
           <w:rPr>
             <w:rStyle w:val="Hyperlink"/>
@@ -8983,8 +10441,8 @@
         </w:r>
       </w:hyperlink>
     </w:p>
-    <w:bookmarkEnd w:id="170"/>
-    <w:bookmarkStart w:id="175" w:name="ref-ZvyYZ3sx"/>
+    <w:bookmarkEnd w:id="179"/>
+    <w:bookmarkStart w:id="184" w:name="ref-ZvyYZ3sx"/>
     <w:p>
       <w:pPr>
         <w:pStyle w:val="Bibliography"/>
@@ -9028,7 +10486,7 @@
       <w:r>
         <w:t xml:space="preserve"> </w:t>
       </w:r>
-      <w:hyperlink r:id="rId171">
+      <w:hyperlink r:id="rId180">
         <w:r>
           <w:rPr>
             <w:rStyle w:val="Hyperlink"/>
@@ -9048,7 +10506,7 @@
       <w:r>
         <w:t xml:space="preserve"> </w:t>
       </w:r>
-      <w:hyperlink r:id="rId172">
+      <w:hyperlink r:id="rId181">
         <w:r>
           <w:rPr>
             <w:rStyle w:val="Hyperlink"/>
@@ -9065,7 +10523,7 @@
       <w:r>
         <w:t xml:space="preserve"> </w:t>
       </w:r>
-      <w:hyperlink r:id="rId173">
+      <w:hyperlink r:id="rId182">
         <w:r>
           <w:rPr>
             <w:rStyle w:val="Hyperlink"/>
@@ -9082,7 +10540,7 @@
       <w:r>
         <w:t xml:space="preserve"> </w:t>
       </w:r>
-      <w:hyperlink r:id="rId174">
+      <w:hyperlink r:id="rId183">
         <w:r>
           <w:rPr>
             <w:rStyle w:val="Hyperlink"/>
@@ -9091,8 +10549,8 @@
         </w:r>
       </w:hyperlink>
     </w:p>
-    <w:bookmarkEnd w:id="175"/>
-    <w:bookmarkStart w:id="179" w:name="ref-19LMpiGZs"/>
+    <w:bookmarkEnd w:id="184"/>
+    <w:bookmarkStart w:id="188" w:name="ref-19LMpiGZs"/>
     <w:p>
       <w:pPr>
         <w:pStyle w:val="Bibliography"/>
@@ -9161,7 +10619,7 @@
       <w:r>
         <w:t xml:space="preserve"> </w:t>
       </w:r>
-      <w:hyperlink r:id="rId176">
+      <w:hyperlink r:id="rId185">
         <w:r>
           <w:rPr>
             <w:rStyle w:val="Hyperlink"/>
@@ -9181,7 +10639,7 @@
       <w:r>
         <w:t xml:space="preserve"> </w:t>
       </w:r>
-      <w:hyperlink r:id="rId177">
+      <w:hyperlink r:id="rId186">
         <w:r>
           <w:rPr>
             <w:rStyle w:val="Hyperlink"/>
@@ -9198,7 +10656,7 @@
       <w:r>
         <w:t xml:space="preserve"> </w:t>
       </w:r>
-      <w:hyperlink r:id="rId178">
+      <w:hyperlink r:id="rId187">
         <w:r>
           <w:rPr>
             <w:rStyle w:val="Hyperlink"/>
@@ -9207,8 +10665,8 @@
         </w:r>
       </w:hyperlink>
     </w:p>
-    <w:bookmarkEnd w:id="179"/>
-    <w:bookmarkStart w:id="182" w:name="ref-RWkOSyzX"/>
+    <w:bookmarkEnd w:id="188"/>
+    <w:bookmarkStart w:id="191" w:name="ref-RWkOSyzX"/>
     <w:p>
       <w:pPr>
         <w:pStyle w:val="Bibliography"/>
@@ -9252,7 +10710,7 @@
       <w:r>
         <w:t xml:space="preserve"> </w:t>
       </w:r>
-      <w:hyperlink r:id="rId180">
+      <w:hyperlink r:id="rId189">
         <w:r>
           <w:rPr>
             <w:rStyle w:val="Hyperlink"/>
@@ -9272,7 +10730,7 @@
       <w:r>
         <w:t xml:space="preserve"> </w:t>
       </w:r>
-      <w:hyperlink r:id="rId181">
+      <w:hyperlink r:id="rId190">
         <w:r>
           <w:rPr>
             <w:rStyle w:val="Hyperlink"/>
@@ -9281,8 +10739,8 @@
         </w:r>
       </w:hyperlink>
     </w:p>
-    <w:bookmarkEnd w:id="182"/>
-    <w:bookmarkStart w:id="186" w:name="ref-pjjiQi2H"/>
+    <w:bookmarkEnd w:id="191"/>
+    <w:bookmarkStart w:id="195" w:name="ref-pjjiQi2H"/>
     <w:p>
       <w:pPr>
         <w:pStyle w:val="Bibliography"/>
@@ -9326,7 +10784,7 @@
       <w:r>
         <w:t xml:space="preserve"> </w:t>
       </w:r>
-      <w:hyperlink r:id="rId183">
+      <w:hyperlink r:id="rId192">
         <w:r>
           <w:rPr>
             <w:rStyle w:val="Hyperlink"/>
@@ -9346,7 +10804,7 @@
       <w:r>
         <w:t xml:space="preserve"> </w:t>
       </w:r>
-      <w:hyperlink r:id="rId184">
+      <w:hyperlink r:id="rId193">
         <w:r>
           <w:rPr>
             <w:rStyle w:val="Hyperlink"/>
@@ -9363,7 +10821,7 @@
       <w:r>
         <w:t xml:space="preserve"> </w:t>
       </w:r>
-      <w:hyperlink r:id="rId185">
+      <w:hyperlink r:id="rId194">
         <w:r>
           <w:rPr>
             <w:rStyle w:val="Hyperlink"/>
@@ -9372,8 +10830,8 @@
         </w:r>
       </w:hyperlink>
     </w:p>
-    <w:bookmarkEnd w:id="186"/>
-    <w:bookmarkStart w:id="188" w:name="ref-zikRADit"/>
+    <w:bookmarkEnd w:id="195"/>
+    <w:bookmarkStart w:id="197" w:name="ref-zikRADit"/>
     <w:p>
       <w:pPr>
         <w:pStyle w:val="Bibliography"/>
@@ -9417,7 +10875,7 @@
       <w:r>
         <w:t xml:space="preserve"> </w:t>
       </w:r>
-      <w:hyperlink r:id="rId187">
+      <w:hyperlink r:id="rId196">
         <w:r>
           <w:rPr>
             <w:rStyle w:val="Hyperlink"/>
@@ -9437,7 +10895,7 @@
       <w:r>
         <w:t xml:space="preserve"> </w:t>
       </w:r>
-      <w:hyperlink r:id="rId187">
+      <w:hyperlink r:id="rId196">
         <w:r>
           <w:rPr>
             <w:rStyle w:val="Hyperlink"/>
@@ -9446,8 +10904,8 @@
         </w:r>
       </w:hyperlink>
     </w:p>
-    <w:bookmarkEnd w:id="188"/>
-    <w:bookmarkStart w:id="191" w:name="ref-39QXTupk"/>
+    <w:bookmarkEnd w:id="197"/>
+    <w:bookmarkStart w:id="200" w:name="ref-39QXTupk"/>
     <w:p>
       <w:pPr>
         <w:pStyle w:val="Bibliography"/>
@@ -9516,7 +10974,7 @@
       <w:r>
         <w:t xml:space="preserve"> </w:t>
       </w:r>
-      <w:hyperlink r:id="rId189">
+      <w:hyperlink r:id="rId198">
         <w:r>
           <w:rPr>
             <w:rStyle w:val="Hyperlink"/>
@@ -9536,7 +10994,7 @@
       <w:r>
         <w:t xml:space="preserve"> </w:t>
       </w:r>
-      <w:hyperlink r:id="rId190">
+      <w:hyperlink r:id="rId199">
         <w:r>
           <w:rPr>
             <w:rStyle w:val="Hyperlink"/>
@@ -9545,8 +11003,8 @@
         </w:r>
       </w:hyperlink>
     </w:p>
-    <w:bookmarkEnd w:id="191"/>
-    <w:bookmarkStart w:id="195" w:name="ref-Y4CIJOZW"/>
+    <w:bookmarkEnd w:id="200"/>
+    <w:bookmarkStart w:id="204" w:name="ref-Y4CIJOZW"/>
     <w:p>
       <w:pPr>
         <w:pStyle w:val="Bibliography"/>
@@ -9612,7 +11070,7 @@
       <w:r>
         <w:t xml:space="preserve"> </w:t>
       </w:r>
-      <w:hyperlink r:id="rId192">
+      <w:hyperlink r:id="rId201">
         <w:r>
           <w:rPr>
             <w:rStyle w:val="Hyperlink"/>
@@ -9629,7 +11087,7 @@
       <w:r>
         <w:t xml:space="preserve"> </w:t>
       </w:r>
-      <w:hyperlink r:id="rId193">
+      <w:hyperlink r:id="rId202">
         <w:r>
           <w:rPr>
             <w:rStyle w:val="Hyperlink"/>
@@ -9646,7 +11104,7 @@
       <w:r>
         <w:t xml:space="preserve"> </w:t>
       </w:r>
-      <w:hyperlink r:id="rId194">
+      <w:hyperlink r:id="rId203">
         <w:r>
           <w:rPr>
             <w:rStyle w:val="Hyperlink"/>
@@ -9655,8 +11113,8 @@
         </w:r>
       </w:hyperlink>
     </w:p>
-    <w:bookmarkEnd w:id="195"/>
-    <w:bookmarkEnd w:id="196"/>
+    <w:bookmarkEnd w:id="204"/>
+    <w:bookmarkEnd w:id="205"/>
     <w:sectPr>
       <w:pgSz w:w="12240" w:h="15840"/>
       <w:pgMar w:top="1440" w:right="1440" w:bottom="1440" w:left="1440" w:header="720" w:footer="720" w:gutter="0"/>

</xml_diff>